<commit_message>
Meghan- updated doc with my uc
</commit_message>
<xml_diff>
--- a/System_Sequence_Diagram.docx
+++ b/System_Sequence_Diagram.docx
@@ -1,6 +1,6 @@
 
 <file path=word/document.xml><?xml version="1.0" encoding="utf-8"?>
-<w:document xmlns:wpc="http://schemas.microsoft.com/office/word/2010/wordprocessingCanvas" xmlns:mc="http://schemas.openxmlformats.org/markup-compatibility/2006" xmlns:o="urn:schemas-microsoft-com:office:office" xmlns:r="http://schemas.openxmlformats.org/officeDocument/2006/relationships" xmlns:m="http://schemas.openxmlformats.org/officeDocument/2006/math" xmlns:v="urn:schemas-microsoft-com:vml" xmlns:wp14="http://schemas.microsoft.com/office/word/2010/wordprocessingDrawing" xmlns:wp="http://schemas.openxmlformats.org/drawingml/2006/wordprocessingDrawing" xmlns:w10="urn:schemas-microsoft-com:office:word" xmlns:w="http://schemas.openxmlformats.org/wordprocessingml/2006/main" xmlns:w14="http://schemas.microsoft.com/office/word/2010/wordml" xmlns:w15="http://schemas.microsoft.com/office/word/2012/wordml" xmlns:wpg="http://schemas.microsoft.com/office/word/2010/wordprocessingGroup" xmlns:wpi="http://schemas.microsoft.com/office/word/2010/wordprocessingInk" xmlns:wne="http://schemas.microsoft.com/office/word/2006/wordml" xmlns:wps="http://schemas.microsoft.com/office/word/2010/wordprocessingShape" mc:Ignorable="w14 w15 wp14">
+<w:document xmlns:wpc="http://schemas.microsoft.com/office/word/2010/wordprocessingCanvas" xmlns:mo="http://schemas.microsoft.com/office/mac/office/2008/main" xmlns:mc="http://schemas.openxmlformats.org/markup-compatibility/2006" xmlns:mv="urn:schemas-microsoft-com:mac:vml" xmlns:o="urn:schemas-microsoft-com:office:office" xmlns:r="http://schemas.openxmlformats.org/officeDocument/2006/relationships" xmlns:m="http://schemas.openxmlformats.org/officeDocument/2006/math" xmlns:v="urn:schemas-microsoft-com:vml" xmlns:wp14="http://schemas.microsoft.com/office/word/2010/wordprocessingDrawing" xmlns:wp="http://schemas.openxmlformats.org/drawingml/2006/wordprocessingDrawing" xmlns:w10="urn:schemas-microsoft-com:office:word" xmlns:w="http://schemas.openxmlformats.org/wordprocessingml/2006/main" xmlns:w14="http://schemas.microsoft.com/office/word/2010/wordml" xmlns:wpg="http://schemas.microsoft.com/office/word/2010/wordprocessingGroup" xmlns:wpi="http://schemas.microsoft.com/office/word/2010/wordprocessingInk" xmlns:wne="http://schemas.microsoft.com/office/word/2006/wordml" xmlns:wps="http://schemas.microsoft.com/office/word/2010/wordprocessingShape" mc:Ignorable="w14 wp14">
   <w:body>
     <w:p>
       <w:pPr>
@@ -10,6 +10,8 @@
           <w:szCs w:val="40"/>
         </w:rPr>
       </w:pPr>
+      <w:bookmarkStart w:id="0" w:name="_GoBack"/>
+      <w:bookmarkEnd w:id="0"/>
       <w:r>
         <w:rPr>
           <w:b/>
@@ -24,25 +26,7 @@
           <w:sz w:val="40"/>
           <w:szCs w:val="40"/>
         </w:rPr>
-        <w:t xml:space="preserve">tem Sequence Diagram: Process </w:t>
-      </w:r>
-      <w:proofErr w:type="gramStart"/>
-      <w:r>
-        <w:rPr>
-          <w:b/>
-          <w:sz w:val="40"/>
-          <w:szCs w:val="40"/>
-        </w:rPr>
-        <w:t>Hiring</w:t>
-      </w:r>
-      <w:proofErr w:type="gramEnd"/>
-      <w:r>
-        <w:rPr>
-          <w:b/>
-          <w:sz w:val="40"/>
-          <w:szCs w:val="40"/>
-        </w:rPr>
-        <w:t xml:space="preserve"> an employee</w:t>
+        <w:t>tem Sequence Diagram: Process Hiring an employee</w:t>
       </w:r>
     </w:p>
     <w:p/>
@@ -52,7 +36,7 @@
           <w:noProof/>
         </w:rPr>
         <w:drawing>
-          <wp:inline distT="0" distB="0" distL="0" distR="0" wp14:anchorId="3A5BABE2" wp14:editId="6F64DB66">
+          <wp:inline distT="0" distB="0" distL="0" distR="0" wp14:anchorId="06409BCE" wp14:editId="77A5D625">
             <wp:extent cx="8210550" cy="3181307"/>
             <wp:effectExtent l="0" t="0" r="0" b="635"/>
             <wp:docPr id="1" name="Picture 1"/>
@@ -67,7 +51,7 @@
                     <pic:cNvPicPr/>
                   </pic:nvPicPr>
                   <pic:blipFill>
-                    <a:blip r:embed="rId5"/>
+                    <a:blip r:embed="rId6"/>
                     <a:stretch>
                       <a:fillRect/>
                     </a:stretch>
@@ -854,23 +838,7 @@
           <w:rFonts w:ascii="Arial" w:eastAsia="Times New Roman" w:hAnsi="Arial" w:cs="Arial"/>
           <w:color w:val="000000"/>
         </w:rPr>
-        <w:t>System defines parameters for a password. (</w:t>
-      </w:r>
-      <w:proofErr w:type="spellStart"/>
-      <w:r>
-        <w:rPr>
-          <w:rFonts w:ascii="Arial" w:eastAsia="Times New Roman" w:hAnsi="Arial" w:cs="Arial"/>
-          <w:color w:val="000000"/>
-        </w:rPr>
-        <w:t>ie</w:t>
-      </w:r>
-      <w:proofErr w:type="spellEnd"/>
-      <w:r>
-        <w:rPr>
-          <w:rFonts w:ascii="Arial" w:eastAsia="Times New Roman" w:hAnsi="Arial" w:cs="Arial"/>
-          <w:color w:val="000000"/>
-        </w:rPr>
-        <w:t>. must be x characters long, and contain y special characters)</w:t>
+        <w:t>System defines parameters for a password. (ie. must be x characters long, and contain y special characters)</w:t>
       </w:r>
     </w:p>
     <w:p>
@@ -1059,7 +1027,7 @@
           <w:szCs w:val="40"/>
         </w:rPr>
         <w:drawing>
-          <wp:inline distT="0" distB="0" distL="0" distR="0">
+          <wp:inline distT="0" distB="0" distL="0" distR="0" wp14:anchorId="30153F01" wp14:editId="3A1EE30E">
             <wp:extent cx="8229600" cy="4007376"/>
             <wp:effectExtent l="0" t="0" r="0" b="0"/>
             <wp:docPr id="2" name="Picture 2" descr="C:\Users\Emma Manchester\Documents\Intermediate_Software_Design\sequence_fire_employee.JPG"/>
@@ -1076,7 +1044,7 @@
                     </pic:cNvPicPr>
                   </pic:nvPicPr>
                   <pic:blipFill>
-                    <a:blip r:embed="rId6">
+                    <a:blip r:embed="rId7">
                       <a:extLst>
                         <a:ext uri="{28A0092B-C50C-407E-A947-70E740481C1C}">
                           <a14:useLocalDpi xmlns:a14="http://schemas.microsoft.com/office/drawing/2010/main" val="0"/>
@@ -1853,7 +1821,7 @@
           <w:noProof/>
         </w:rPr>
         <w:drawing>
-          <wp:inline distT="0" distB="0" distL="0" distR="0" wp14:anchorId="23EBA1DF" wp14:editId="3418422E">
+          <wp:inline distT="0" distB="0" distL="0" distR="0" wp14:anchorId="4DF953D2" wp14:editId="711180EB">
             <wp:extent cx="7839075" cy="3962400"/>
             <wp:effectExtent l="0" t="0" r="9525" b="0"/>
             <wp:docPr id="3" name="Picture 3"/>
@@ -1868,7 +1836,7 @@
                     <pic:cNvPicPr/>
                   </pic:nvPicPr>
                   <pic:blipFill>
-                    <a:blip r:embed="rId7"/>
+                    <a:blip r:embed="rId8"/>
                     <a:stretch>
                       <a:fillRect/>
                     </a:stretch>
@@ -2341,24 +2309,23 @@
           <w:color w:val="000000"/>
         </w:rPr>
         <w:tab/>
-      </w:r>
-      <w:proofErr w:type="spellStart"/>
+        <w:t xml:space="preserve">i. </w:t>
+      </w:r>
       <w:proofErr w:type="gramStart"/>
       <w:r>
         <w:rPr>
           <w:rFonts w:ascii="Arial" w:eastAsia="Times New Roman" w:hAnsi="Arial" w:cs="Arial"/>
           <w:color w:val="000000"/>
         </w:rPr>
-        <w:t>i</w:t>
-      </w:r>
-      <w:proofErr w:type="spellEnd"/>
+        <w:t>employee</w:t>
+      </w:r>
       <w:proofErr w:type="gramEnd"/>
       <w:r>
         <w:rPr>
           <w:rFonts w:ascii="Arial" w:eastAsia="Times New Roman" w:hAnsi="Arial" w:cs="Arial"/>
           <w:color w:val="000000"/>
         </w:rPr>
-        <w:t>. employee given option to reset either username or password</w:t>
+        <w:t xml:space="preserve"> given option to reset either username or password</w:t>
       </w:r>
     </w:p>
     <w:p>
@@ -2718,7 +2685,7 @@
           <w:color w:val="000000"/>
         </w:rPr>
         <w:drawing>
-          <wp:inline distT="0" distB="0" distL="0" distR="0" wp14:anchorId="49788915" wp14:editId="302FBA94">
+          <wp:inline distT="0" distB="0" distL="0" distR="0" wp14:anchorId="478BAB36" wp14:editId="54340990">
             <wp:extent cx="6102350" cy="4273136"/>
             <wp:effectExtent l="0" t="0" r="0" b="0"/>
             <wp:docPr id="4" name="Picture 4" descr="C:\Users\Arunima Singh\Pictures\Screenshots\Screenshot (86).png"/>
@@ -2735,7 +2702,7 @@
                     </pic:cNvPicPr>
                   </pic:nvPicPr>
                   <pic:blipFill>
-                    <a:blip r:embed="rId8">
+                    <a:blip r:embed="rId9">
                       <a:extLst>
                         <a:ext uri="{28A0092B-C50C-407E-A947-70E740481C1C}">
                           <a14:useLocalDpi xmlns:a14="http://schemas.microsoft.com/office/drawing/2010/main" val="0"/>
@@ -2796,7 +2763,7 @@
           <w:color w:val="000000"/>
         </w:rPr>
         <w:drawing>
-          <wp:inline distT="0" distB="0" distL="0" distR="0" wp14:anchorId="32159256" wp14:editId="009BCD87">
+          <wp:inline distT="0" distB="0" distL="0" distR="0" wp14:anchorId="6B5FB612" wp14:editId="51D8CBCC">
             <wp:extent cx="5943600" cy="4277170"/>
             <wp:effectExtent l="0" t="0" r="0" b="9525"/>
             <wp:docPr id="5" name="Picture 5" descr="C:\Users\Arunima Singh\Pictures\Screenshots\Screenshot (89).png"/>
@@ -2813,7 +2780,7 @@
                     </pic:cNvPicPr>
                   </pic:nvPicPr>
                   <pic:blipFill>
-                    <a:blip r:embed="rId9">
+                    <a:blip r:embed="rId10">
                       <a:extLst>
                         <a:ext uri="{28A0092B-C50C-407E-A947-70E740481C1C}">
                           <a14:useLocalDpi xmlns:a14="http://schemas.microsoft.com/office/drawing/2010/main" val="0"/>
@@ -3394,21 +3361,12 @@
         </w:rPr>
         <w:t>                               </w:t>
       </w:r>
-      <w:proofErr w:type="spellStart"/>
-      <w:r>
-        <w:rPr>
-          <w:rFonts w:ascii="Arial" w:eastAsia="Times New Roman" w:hAnsi="Arial" w:cs="Arial"/>
-          <w:color w:val="000000"/>
-        </w:rPr>
-        <w:t>i</w:t>
-      </w:r>
-      <w:proofErr w:type="spellEnd"/>
-      <w:r>
-        <w:rPr>
-          <w:rFonts w:ascii="Arial" w:eastAsia="Times New Roman" w:hAnsi="Arial" w:cs="Arial"/>
-          <w:color w:val="000000"/>
-        </w:rPr>
-        <w:t>.</w:t>
+      <w:r>
+        <w:rPr>
+          <w:rFonts w:ascii="Arial" w:eastAsia="Times New Roman" w:hAnsi="Arial" w:cs="Arial"/>
+          <w:color w:val="000000"/>
+        </w:rPr>
+        <w:t>i.</w:t>
       </w:r>
       <w:r>
         <w:rPr>
@@ -3732,21 +3690,12 @@
         </w:rPr>
         <w:t>                               </w:t>
       </w:r>
-      <w:proofErr w:type="spellStart"/>
-      <w:r>
-        <w:rPr>
-          <w:rFonts w:ascii="Arial" w:eastAsia="Times New Roman" w:hAnsi="Arial" w:cs="Arial"/>
-          <w:color w:val="000000"/>
-        </w:rPr>
-        <w:t>i</w:t>
-      </w:r>
-      <w:proofErr w:type="spellEnd"/>
-      <w:r>
-        <w:rPr>
-          <w:rFonts w:ascii="Arial" w:eastAsia="Times New Roman" w:hAnsi="Arial" w:cs="Arial"/>
-          <w:color w:val="000000"/>
-        </w:rPr>
-        <w:t>.</w:t>
+      <w:r>
+        <w:rPr>
+          <w:rFonts w:ascii="Arial" w:eastAsia="Times New Roman" w:hAnsi="Arial" w:cs="Arial"/>
+          <w:color w:val="000000"/>
+        </w:rPr>
+        <w:t>i.</w:t>
       </w:r>
       <w:r>
         <w:rPr>
@@ -3900,21 +3849,12 @@
         </w:rPr>
         <w:t>                               </w:t>
       </w:r>
-      <w:proofErr w:type="spellStart"/>
-      <w:r>
-        <w:rPr>
-          <w:rFonts w:ascii="Arial" w:eastAsia="Times New Roman" w:hAnsi="Arial" w:cs="Arial"/>
-          <w:color w:val="000000"/>
-        </w:rPr>
-        <w:t>i</w:t>
-      </w:r>
-      <w:proofErr w:type="spellEnd"/>
-      <w:r>
-        <w:rPr>
-          <w:rFonts w:ascii="Arial" w:eastAsia="Times New Roman" w:hAnsi="Arial" w:cs="Arial"/>
-          <w:color w:val="000000"/>
-        </w:rPr>
-        <w:t>.</w:t>
+      <w:r>
+        <w:rPr>
+          <w:rFonts w:ascii="Arial" w:eastAsia="Times New Roman" w:hAnsi="Arial" w:cs="Arial"/>
+          <w:color w:val="000000"/>
+        </w:rPr>
+        <w:t>i.</w:t>
       </w:r>
       <w:r>
         <w:rPr>
@@ -4236,21 +4176,12 @@
         </w:rPr>
         <w:t>                               </w:t>
       </w:r>
-      <w:proofErr w:type="spellStart"/>
-      <w:r>
-        <w:rPr>
-          <w:rFonts w:ascii="Arial" w:eastAsia="Times New Roman" w:hAnsi="Arial" w:cs="Arial"/>
-          <w:color w:val="000000"/>
-        </w:rPr>
-        <w:t>i</w:t>
-      </w:r>
-      <w:proofErr w:type="spellEnd"/>
-      <w:r>
-        <w:rPr>
-          <w:rFonts w:ascii="Arial" w:eastAsia="Times New Roman" w:hAnsi="Arial" w:cs="Arial"/>
-          <w:color w:val="000000"/>
-        </w:rPr>
-        <w:t>.</w:t>
+      <w:r>
+        <w:rPr>
+          <w:rFonts w:ascii="Arial" w:eastAsia="Times New Roman" w:hAnsi="Arial" w:cs="Arial"/>
+          <w:color w:val="000000"/>
+        </w:rPr>
+        <w:t>i.</w:t>
       </w:r>
       <w:r>
         <w:rPr>
@@ -4573,21 +4504,12 @@
         </w:rPr>
         <w:t>                               </w:t>
       </w:r>
-      <w:proofErr w:type="spellStart"/>
-      <w:r>
-        <w:rPr>
-          <w:rFonts w:ascii="Arial" w:eastAsia="Times New Roman" w:hAnsi="Arial" w:cs="Arial"/>
-          <w:color w:val="000000"/>
-        </w:rPr>
-        <w:t>i</w:t>
-      </w:r>
-      <w:proofErr w:type="spellEnd"/>
-      <w:r>
-        <w:rPr>
-          <w:rFonts w:ascii="Arial" w:eastAsia="Times New Roman" w:hAnsi="Arial" w:cs="Arial"/>
-          <w:color w:val="000000"/>
-        </w:rPr>
-        <w:t>.</w:t>
+      <w:r>
+        <w:rPr>
+          <w:rFonts w:ascii="Arial" w:eastAsia="Times New Roman" w:hAnsi="Arial" w:cs="Arial"/>
+          <w:color w:val="000000"/>
+        </w:rPr>
+        <w:t>i.</w:t>
       </w:r>
       <w:r>
         <w:rPr>
@@ -4832,7 +4754,7 @@
           <w:color w:val="000000"/>
         </w:rPr>
         <w:drawing>
-          <wp:inline distT="0" distB="0" distL="0" distR="0" wp14:anchorId="7428772D" wp14:editId="4F70EFF6">
+          <wp:inline distT="0" distB="0" distL="0" distR="0" wp14:anchorId="050F234F" wp14:editId="30CA4B24">
             <wp:extent cx="5943600" cy="4660493"/>
             <wp:effectExtent l="0" t="0" r="0" b="6985"/>
             <wp:docPr id="6" name="Picture 6" descr="C:\Users\Arunima Singh\Pictures\Screenshots\Screenshot (87).png"/>
@@ -4849,7 +4771,7 @@
                     </pic:cNvPicPr>
                   </pic:nvPicPr>
                   <pic:blipFill>
-                    <a:blip r:embed="rId10">
+                    <a:blip r:embed="rId11">
                       <a:extLst>
                         <a:ext uri="{28A0092B-C50C-407E-A947-70E740481C1C}">
                           <a14:useLocalDpi xmlns:a14="http://schemas.microsoft.com/office/drawing/2010/main" val="0"/>
@@ -4918,7 +4840,7 @@
           <w:color w:val="000000"/>
         </w:rPr>
         <w:drawing>
-          <wp:inline distT="0" distB="0" distL="0" distR="0" wp14:anchorId="3AB28410" wp14:editId="6D812F87">
+          <wp:inline distT="0" distB="0" distL="0" distR="0" wp14:anchorId="5BB17BD1" wp14:editId="42E7F5AA">
             <wp:extent cx="5943600" cy="4276725"/>
             <wp:effectExtent l="0" t="0" r="0" b="9525"/>
             <wp:docPr id="7" name="Picture 7" descr="C:\Users\Arunima Singh\Pictures\Screenshots\Screenshot (89).png"/>
@@ -4935,7 +4857,7 @@
                     </pic:cNvPicPr>
                   </pic:nvPicPr>
                   <pic:blipFill>
-                    <a:blip r:embed="rId9">
+                    <a:blip r:embed="rId10">
                       <a:extLst>
                         <a:ext uri="{28A0092B-C50C-407E-A947-70E740481C1C}">
                           <a14:useLocalDpi xmlns:a14="http://schemas.microsoft.com/office/drawing/2010/main" val="0"/>
@@ -5471,21 +5393,12 @@
         </w:rPr>
         <w:t>                              </w:t>
       </w:r>
-      <w:proofErr w:type="spellStart"/>
-      <w:r>
-        <w:rPr>
-          <w:rFonts w:ascii="Arial" w:eastAsia="Times New Roman" w:hAnsi="Arial" w:cs="Arial"/>
-          <w:color w:val="000000"/>
-        </w:rPr>
-        <w:t>i</w:t>
-      </w:r>
-      <w:proofErr w:type="spellEnd"/>
-      <w:r>
-        <w:rPr>
-          <w:rFonts w:ascii="Arial" w:eastAsia="Times New Roman" w:hAnsi="Arial" w:cs="Arial"/>
-          <w:color w:val="000000"/>
-        </w:rPr>
-        <w:t>.</w:t>
+      <w:r>
+        <w:rPr>
+          <w:rFonts w:ascii="Arial" w:eastAsia="Times New Roman" w:hAnsi="Arial" w:cs="Arial"/>
+          <w:color w:val="000000"/>
+        </w:rPr>
+        <w:t>i.</w:t>
       </w:r>
       <w:r>
         <w:rPr>
@@ -5809,21 +5722,12 @@
         </w:rPr>
         <w:t>                               </w:t>
       </w:r>
-      <w:proofErr w:type="spellStart"/>
-      <w:r>
-        <w:rPr>
-          <w:rFonts w:ascii="Arial" w:eastAsia="Times New Roman" w:hAnsi="Arial" w:cs="Arial"/>
-          <w:color w:val="000000"/>
-        </w:rPr>
-        <w:t>i</w:t>
-      </w:r>
-      <w:proofErr w:type="spellEnd"/>
-      <w:r>
-        <w:rPr>
-          <w:rFonts w:ascii="Arial" w:eastAsia="Times New Roman" w:hAnsi="Arial" w:cs="Arial"/>
-          <w:color w:val="000000"/>
-        </w:rPr>
-        <w:t>.</w:t>
+      <w:r>
+        <w:rPr>
+          <w:rFonts w:ascii="Arial" w:eastAsia="Times New Roman" w:hAnsi="Arial" w:cs="Arial"/>
+          <w:color w:val="000000"/>
+        </w:rPr>
+        <w:t>i.</w:t>
       </w:r>
       <w:r>
         <w:rPr>
@@ -5916,23 +5820,7 @@
           <w:color w:val="000000"/>
         </w:rPr>
         <w:tab/>
-        <w:t>       </w:t>
-      </w:r>
-      <w:proofErr w:type="spellStart"/>
-      <w:r>
-        <w:rPr>
-          <w:rFonts w:ascii="Arial" w:eastAsia="Times New Roman" w:hAnsi="Arial" w:cs="Arial"/>
-          <w:color w:val="000000"/>
-        </w:rPr>
-        <w:t>i</w:t>
-      </w:r>
-      <w:proofErr w:type="spellEnd"/>
-      <w:r>
-        <w:rPr>
-          <w:rFonts w:ascii="Arial" w:eastAsia="Times New Roman" w:hAnsi="Arial" w:cs="Arial"/>
-          <w:color w:val="000000"/>
-        </w:rPr>
-        <w:t>.</w:t>
+        <w:t>       i.</w:t>
       </w:r>
       <w:r>
         <w:rPr>
@@ -6001,23 +5889,7 @@
           <w:color w:val="000000"/>
         </w:rPr>
         <w:tab/>
-        <w:t>       </w:t>
-      </w:r>
-      <w:proofErr w:type="spellStart"/>
-      <w:r>
-        <w:rPr>
-          <w:rFonts w:ascii="Arial" w:eastAsia="Times New Roman" w:hAnsi="Arial" w:cs="Arial"/>
-          <w:color w:val="000000"/>
-        </w:rPr>
-        <w:t>i</w:t>
-      </w:r>
-      <w:proofErr w:type="spellEnd"/>
-      <w:r>
-        <w:rPr>
-          <w:rFonts w:ascii="Arial" w:eastAsia="Times New Roman" w:hAnsi="Arial" w:cs="Arial"/>
-          <w:color w:val="000000"/>
-        </w:rPr>
-        <w:t>.</w:t>
+        <w:t>       i.</w:t>
       </w:r>
       <w:r>
         <w:rPr>
@@ -6268,7 +6140,6 @@
         </w:rPr>
         <w:t xml:space="preserve"> UC 6</w:t>
       </w:r>
-      <w:bookmarkStart w:id="0" w:name="_GoBack"/>
       <w:r>
         <w:rPr>
           <w:rFonts w:ascii="Times New Roman" w:eastAsia="Times New Roman" w:hAnsi="Times New Roman" w:cs="Times New Roman"/>
@@ -6277,7 +6148,7 @@
           <w:szCs w:val="24"/>
         </w:rPr>
         <w:drawing>
-          <wp:inline distT="0" distB="0" distL="0" distR="0" wp14:anchorId="10094675" wp14:editId="4EE0A615">
+          <wp:inline distT="0" distB="0" distL="0" distR="0" wp14:anchorId="57C85472" wp14:editId="3B5C8383">
             <wp:extent cx="5942330" cy="5657850"/>
             <wp:effectExtent l="0" t="0" r="1270" b="0"/>
             <wp:docPr id="8" name="Picture 8" descr="C:\Users\Arunima Singh\Pictures\Screenshots\Screenshot (83).png"/>
@@ -6294,7 +6165,7 @@
                     </pic:cNvPicPr>
                   </pic:nvPicPr>
                   <pic:blipFill>
-                    <a:blip r:embed="rId11">
+                    <a:blip r:embed="rId12">
                       <a:extLst>
                         <a:ext uri="{28A0092B-C50C-407E-A947-70E740481C1C}">
                           <a14:useLocalDpi xmlns:a14="http://schemas.microsoft.com/office/drawing/2010/main" val="0"/>
@@ -6325,7 +6196,6 @@
           </wp:inline>
         </w:drawing>
       </w:r>
-      <w:bookmarkEnd w:id="0"/>
     </w:p>
     <w:p>
       <w:pPr>
@@ -6374,7 +6244,7 @@
           <w:color w:val="000000"/>
         </w:rPr>
         <w:drawing>
-          <wp:inline distT="0" distB="0" distL="0" distR="0" wp14:anchorId="1B505A95" wp14:editId="74AFCFA1">
+          <wp:inline distT="0" distB="0" distL="0" distR="0" wp14:anchorId="672E1A38" wp14:editId="6EB0CA2E">
             <wp:extent cx="5943600" cy="4276725"/>
             <wp:effectExtent l="0" t="0" r="0" b="9525"/>
             <wp:docPr id="9" name="Picture 9" descr="C:\Users\Arunima Singh\Pictures\Screenshots\Screenshot (89).png"/>
@@ -6391,7 +6261,7 @@
                     </pic:cNvPicPr>
                   </pic:nvPicPr>
                   <pic:blipFill>
-                    <a:blip r:embed="rId9">
+                    <a:blip r:embed="rId10">
                       <a:extLst>
                         <a:ext uri="{28A0092B-C50C-407E-A947-70E740481C1C}">
                           <a14:useLocalDpi xmlns:a14="http://schemas.microsoft.com/office/drawing/2010/main" val="0"/>
@@ -6952,21 +6822,12 @@
         </w:rPr>
         <w:t>                              </w:t>
       </w:r>
-      <w:proofErr w:type="spellStart"/>
-      <w:r>
-        <w:rPr>
-          <w:rFonts w:ascii="Arial" w:eastAsia="Times New Roman" w:hAnsi="Arial" w:cs="Arial"/>
-          <w:color w:val="000000"/>
-        </w:rPr>
-        <w:t>i</w:t>
-      </w:r>
-      <w:proofErr w:type="spellEnd"/>
-      <w:r>
-        <w:rPr>
-          <w:rFonts w:ascii="Arial" w:eastAsia="Times New Roman" w:hAnsi="Arial" w:cs="Arial"/>
-          <w:color w:val="000000"/>
-        </w:rPr>
-        <w:t>.</w:t>
+      <w:r>
+        <w:rPr>
+          <w:rFonts w:ascii="Arial" w:eastAsia="Times New Roman" w:hAnsi="Arial" w:cs="Arial"/>
+          <w:color w:val="000000"/>
+        </w:rPr>
+        <w:t>i.</w:t>
       </w:r>
       <w:r>
         <w:rPr>
@@ -7290,21 +7151,12 @@
         </w:rPr>
         <w:t>                               </w:t>
       </w:r>
-      <w:proofErr w:type="spellStart"/>
-      <w:r>
-        <w:rPr>
-          <w:rFonts w:ascii="Arial" w:eastAsia="Times New Roman" w:hAnsi="Arial" w:cs="Arial"/>
-          <w:color w:val="000000"/>
-        </w:rPr>
-        <w:t>i</w:t>
-      </w:r>
-      <w:proofErr w:type="spellEnd"/>
-      <w:r>
-        <w:rPr>
-          <w:rFonts w:ascii="Arial" w:eastAsia="Times New Roman" w:hAnsi="Arial" w:cs="Arial"/>
-          <w:color w:val="000000"/>
-        </w:rPr>
-        <w:t>.</w:t>
+      <w:r>
+        <w:rPr>
+          <w:rFonts w:ascii="Arial" w:eastAsia="Times New Roman" w:hAnsi="Arial" w:cs="Arial"/>
+          <w:color w:val="000000"/>
+        </w:rPr>
+        <w:t>i.</w:t>
       </w:r>
       <w:r>
         <w:rPr>
@@ -7397,23 +7249,7 @@
           <w:color w:val="000000"/>
         </w:rPr>
         <w:tab/>
-        <w:t>       </w:t>
-      </w:r>
-      <w:proofErr w:type="spellStart"/>
-      <w:r>
-        <w:rPr>
-          <w:rFonts w:ascii="Arial" w:eastAsia="Times New Roman" w:hAnsi="Arial" w:cs="Arial"/>
-          <w:color w:val="000000"/>
-        </w:rPr>
-        <w:t>i</w:t>
-      </w:r>
-      <w:proofErr w:type="spellEnd"/>
-      <w:r>
-        <w:rPr>
-          <w:rFonts w:ascii="Arial" w:eastAsia="Times New Roman" w:hAnsi="Arial" w:cs="Arial"/>
-          <w:color w:val="000000"/>
-        </w:rPr>
-        <w:t>.</w:t>
+        <w:t>       i.</w:t>
       </w:r>
       <w:r>
         <w:rPr>
@@ -7482,23 +7318,7 @@
           <w:color w:val="000000"/>
         </w:rPr>
         <w:tab/>
-        <w:t>       </w:t>
-      </w:r>
-      <w:proofErr w:type="spellStart"/>
-      <w:r>
-        <w:rPr>
-          <w:rFonts w:ascii="Arial" w:eastAsia="Times New Roman" w:hAnsi="Arial" w:cs="Arial"/>
-          <w:color w:val="000000"/>
-        </w:rPr>
-        <w:t>i</w:t>
-      </w:r>
-      <w:proofErr w:type="spellEnd"/>
-      <w:r>
-        <w:rPr>
-          <w:rFonts w:ascii="Arial" w:eastAsia="Times New Roman" w:hAnsi="Arial" w:cs="Arial"/>
-          <w:color w:val="000000"/>
-        </w:rPr>
-        <w:t>.</w:t>
+        <w:t>       i.</w:t>
       </w:r>
       <w:r>
         <w:rPr>
@@ -7764,7 +7584,7 @@
           <w:color w:val="000000"/>
         </w:rPr>
         <w:drawing>
-          <wp:inline distT="0" distB="0" distL="0" distR="0" wp14:anchorId="17BD5AF6" wp14:editId="5657526D">
+          <wp:inline distT="0" distB="0" distL="0" distR="0" wp14:anchorId="0F493FE0" wp14:editId="08241CEA">
             <wp:extent cx="5942751" cy="4736592"/>
             <wp:effectExtent l="0" t="0" r="1270" b="6985"/>
             <wp:docPr id="10" name="Picture 10" descr="C:\Users\Arunima Singh\Pictures\Screenshots\Screenshot (85).png"/>
@@ -7781,7 +7601,7 @@
                     </pic:cNvPicPr>
                   </pic:nvPicPr>
                   <pic:blipFill>
-                    <a:blip r:embed="rId12">
+                    <a:blip r:embed="rId13">
                       <a:extLst>
                         <a:ext uri="{28A0092B-C50C-407E-A947-70E740481C1C}">
                           <a14:useLocalDpi xmlns:a14="http://schemas.microsoft.com/office/drawing/2010/main" val="0"/>
@@ -7861,7 +7681,7 @@
           <w:szCs w:val="24"/>
         </w:rPr>
         <w:drawing>
-          <wp:inline distT="0" distB="0" distL="0" distR="0" wp14:anchorId="6F020F3D" wp14:editId="3D0F89BA">
+          <wp:inline distT="0" distB="0" distL="0" distR="0" wp14:anchorId="6C75FABF" wp14:editId="05216501">
             <wp:extent cx="5943600" cy="4293235"/>
             <wp:effectExtent l="0" t="0" r="0" b="0"/>
             <wp:docPr id="11" name="Picture 11" descr="C:\Users\Arunima Singh\Pictures\Screenshots\Screenshot (77).png"/>
@@ -7878,7 +7698,7 @@
                     </pic:cNvPicPr>
                   </pic:nvPicPr>
                   <pic:blipFill>
-                    <a:blip r:embed="rId13">
+                    <a:blip r:embed="rId14">
                       <a:extLst>
                         <a:ext uri="{28A0092B-C50C-407E-A947-70E740481C1C}">
                           <a14:useLocalDpi xmlns:a14="http://schemas.microsoft.com/office/drawing/2010/main" val="0"/>
@@ -8391,21 +8211,12 @@
         </w:rPr>
         <w:t>                               </w:t>
       </w:r>
-      <w:proofErr w:type="spellStart"/>
-      <w:r>
-        <w:rPr>
-          <w:rFonts w:ascii="Arial" w:eastAsia="Times New Roman" w:hAnsi="Arial" w:cs="Arial"/>
-          <w:color w:val="000000"/>
-        </w:rPr>
-        <w:t>i</w:t>
-      </w:r>
-      <w:proofErr w:type="spellEnd"/>
-      <w:r>
-        <w:rPr>
-          <w:rFonts w:ascii="Arial" w:eastAsia="Times New Roman" w:hAnsi="Arial" w:cs="Arial"/>
-          <w:color w:val="000000"/>
-        </w:rPr>
-        <w:t>.</w:t>
+      <w:r>
+        <w:rPr>
+          <w:rFonts w:ascii="Arial" w:eastAsia="Times New Roman" w:hAnsi="Arial" w:cs="Arial"/>
+          <w:color w:val="000000"/>
+        </w:rPr>
+        <w:t>i.</w:t>
       </w:r>
       <w:r>
         <w:rPr>
@@ -8729,21 +8540,12 @@
         </w:rPr>
         <w:t>                               </w:t>
       </w:r>
-      <w:proofErr w:type="spellStart"/>
-      <w:r>
-        <w:rPr>
-          <w:rFonts w:ascii="Arial" w:eastAsia="Times New Roman" w:hAnsi="Arial" w:cs="Arial"/>
-          <w:color w:val="000000"/>
-        </w:rPr>
-        <w:t>i</w:t>
-      </w:r>
-      <w:proofErr w:type="spellEnd"/>
-      <w:r>
-        <w:rPr>
-          <w:rFonts w:ascii="Arial" w:eastAsia="Times New Roman" w:hAnsi="Arial" w:cs="Arial"/>
-          <w:color w:val="000000"/>
-        </w:rPr>
-        <w:t>.</w:t>
+      <w:r>
+        <w:rPr>
+          <w:rFonts w:ascii="Arial" w:eastAsia="Times New Roman" w:hAnsi="Arial" w:cs="Arial"/>
+          <w:color w:val="000000"/>
+        </w:rPr>
+        <w:t>i.</w:t>
       </w:r>
       <w:r>
         <w:rPr>
@@ -8897,21 +8699,12 @@
         </w:rPr>
         <w:t>                               </w:t>
       </w:r>
-      <w:proofErr w:type="spellStart"/>
-      <w:r>
-        <w:rPr>
-          <w:rFonts w:ascii="Arial" w:eastAsia="Times New Roman" w:hAnsi="Arial" w:cs="Arial"/>
-          <w:color w:val="000000"/>
-        </w:rPr>
-        <w:t>i</w:t>
-      </w:r>
-      <w:proofErr w:type="spellEnd"/>
-      <w:r>
-        <w:rPr>
-          <w:rFonts w:ascii="Arial" w:eastAsia="Times New Roman" w:hAnsi="Arial" w:cs="Arial"/>
-          <w:color w:val="000000"/>
-        </w:rPr>
-        <w:t>.</w:t>
+      <w:r>
+        <w:rPr>
+          <w:rFonts w:ascii="Arial" w:eastAsia="Times New Roman" w:hAnsi="Arial" w:cs="Arial"/>
+          <w:color w:val="000000"/>
+        </w:rPr>
+        <w:t>i.</w:t>
       </w:r>
       <w:r>
         <w:rPr>
@@ -9091,21 +8884,12 @@
         </w:rPr>
         <w:t>                   </w:t>
       </w:r>
-      <w:proofErr w:type="spellStart"/>
-      <w:r>
-        <w:rPr>
-          <w:rFonts w:ascii="Arial" w:eastAsia="Times New Roman" w:hAnsi="Arial" w:cs="Arial"/>
-          <w:color w:val="000000"/>
-        </w:rPr>
-        <w:t>i</w:t>
-      </w:r>
-      <w:proofErr w:type="spellEnd"/>
-      <w:r>
-        <w:rPr>
-          <w:rFonts w:ascii="Arial" w:eastAsia="Times New Roman" w:hAnsi="Arial" w:cs="Arial"/>
-          <w:color w:val="000000"/>
-        </w:rPr>
-        <w:t>.</w:t>
+      <w:r>
+        <w:rPr>
+          <w:rFonts w:ascii="Arial" w:eastAsia="Times New Roman" w:hAnsi="Arial" w:cs="Arial"/>
+          <w:color w:val="000000"/>
+        </w:rPr>
+        <w:t>i.</w:t>
       </w:r>
       <w:r>
         <w:rPr>
@@ -9318,21 +9102,12 @@
         </w:rPr>
         <w:t>       </w:t>
       </w:r>
-      <w:proofErr w:type="spellStart"/>
-      <w:r>
-        <w:rPr>
-          <w:rFonts w:ascii="Arial" w:eastAsia="Times New Roman" w:hAnsi="Arial" w:cs="Arial"/>
-          <w:color w:val="000000"/>
-        </w:rPr>
-        <w:t>i</w:t>
-      </w:r>
-      <w:proofErr w:type="spellEnd"/>
-      <w:r>
-        <w:rPr>
-          <w:rFonts w:ascii="Arial" w:eastAsia="Times New Roman" w:hAnsi="Arial" w:cs="Arial"/>
-          <w:color w:val="000000"/>
-        </w:rPr>
-        <w:t>.</w:t>
+      <w:r>
+        <w:rPr>
+          <w:rFonts w:ascii="Arial" w:eastAsia="Times New Roman" w:hAnsi="Arial" w:cs="Arial"/>
+          <w:color w:val="000000"/>
+        </w:rPr>
+        <w:t>i.</w:t>
       </w:r>
       <w:r>
         <w:rPr>
@@ -9430,21 +9205,12 @@
         </w:rPr>
         <w:t>       </w:t>
       </w:r>
-      <w:proofErr w:type="spellStart"/>
-      <w:r>
-        <w:rPr>
-          <w:rFonts w:ascii="Arial" w:eastAsia="Times New Roman" w:hAnsi="Arial" w:cs="Arial"/>
-          <w:color w:val="000000"/>
-        </w:rPr>
-        <w:t>i</w:t>
-      </w:r>
-      <w:proofErr w:type="spellEnd"/>
-      <w:r>
-        <w:rPr>
-          <w:rFonts w:ascii="Arial" w:eastAsia="Times New Roman" w:hAnsi="Arial" w:cs="Arial"/>
-          <w:color w:val="000000"/>
-        </w:rPr>
-        <w:t>.</w:t>
+      <w:r>
+        <w:rPr>
+          <w:rFonts w:ascii="Arial" w:eastAsia="Times New Roman" w:hAnsi="Arial" w:cs="Arial"/>
+          <w:color w:val="000000"/>
+        </w:rPr>
+        <w:t>i.</w:t>
       </w:r>
       <w:r>
         <w:rPr>
@@ -9490,28 +9256,1562 @@
     </w:p>
     <w:p>
       <w:pPr>
-        <w:rPr>
-          <w:rFonts w:ascii="Arial" w:eastAsia="Times New Roman" w:hAnsi="Arial" w:cs="Arial"/>
-          <w:color w:val="000000"/>
-        </w:rPr>
-      </w:pPr>
-    </w:p>
-    <w:p>
-      <w:pPr>
-        <w:rPr>
-          <w:rFonts w:ascii="Arial" w:eastAsia="Times New Roman" w:hAnsi="Arial" w:cs="Arial"/>
-          <w:color w:val="000000"/>
-        </w:rPr>
-      </w:pPr>
-    </w:p>
-    <w:p>
-      <w:pPr>
-        <w:rPr>
-          <w:rFonts w:eastAsia="Times New Roman" w:cs="Arial"/>
-          <w:b/>
-          <w:color w:val="000000"/>
-        </w:rPr>
-      </w:pPr>
+        <w:spacing w:after="0" w:line="240" w:lineRule="auto"/>
+        <w:rPr>
+          <w:rFonts w:ascii="Arial" w:eastAsia="Times New Roman" w:hAnsi="Arial" w:cs="Arial"/>
+          <w:color w:val="000000"/>
+        </w:rPr>
+      </w:pPr>
+    </w:p>
+    <w:p>
+      <w:pPr>
+        <w:spacing w:after="0" w:line="240" w:lineRule="auto"/>
+        <w:rPr>
+          <w:rFonts w:ascii="Arial" w:eastAsia="Times New Roman" w:hAnsi="Arial" w:cs="Arial"/>
+          <w:color w:val="000000"/>
+        </w:rPr>
+      </w:pPr>
+      <w:r>
+        <w:rPr>
+          <w:rFonts w:ascii="Arial" w:eastAsia="Times New Roman" w:hAnsi="Arial" w:cs="Arial"/>
+          <w:b/>
+          <w:bCs/>
+          <w:color w:val="000000"/>
+        </w:rPr>
+        <w:t>System Sequence Diagram: Alternative Scenario 1 for UC 12</w:t>
+      </w:r>
+    </w:p>
+    <w:p>
+      <w:r>
+        <w:rPr>
+          <w:noProof/>
+        </w:rPr>
+        <w:drawing>
+          <wp:inline distT="0" distB="0" distL="0" distR="0" wp14:anchorId="6D2C9554" wp14:editId="626999AC">
+            <wp:extent cx="5486400" cy="4518780"/>
+            <wp:effectExtent l="0" t="0" r="0" b="2540"/>
+            <wp:docPr id="14" name="Picture 3" descr="Macintosh HD:Users:Nikhil:Dropbox:Screenshots:Screenshot 2016-03-25 11.22.01.png"/>
+            <wp:cNvGraphicFramePr>
+              <a:graphicFrameLocks xmlns:a="http://schemas.openxmlformats.org/drawingml/2006/main" noChangeAspect="1"/>
+            </wp:cNvGraphicFramePr>
+            <a:graphic xmlns:a="http://schemas.openxmlformats.org/drawingml/2006/main">
+              <a:graphicData uri="http://schemas.openxmlformats.org/drawingml/2006/picture">
+                <pic:pic xmlns:pic="http://schemas.openxmlformats.org/drawingml/2006/picture">
+                  <pic:nvPicPr>
+                    <pic:cNvPr id="0" name="Picture 3" descr="Macintosh HD:Users:Nikhil:Dropbox:Screenshots:Screenshot 2016-03-25 11.22.01.png"/>
+                    <pic:cNvPicPr>
+                      <a:picLocks noChangeAspect="1" noChangeArrowheads="1"/>
+                    </pic:cNvPicPr>
+                  </pic:nvPicPr>
+                  <pic:blipFill>
+                    <a:blip r:embed="rId15">
+                      <a:extLst>
+                        <a:ext uri="{28A0092B-C50C-407E-A947-70E740481C1C}">
+                          <a14:useLocalDpi xmlns:a14="http://schemas.microsoft.com/office/drawing/2010/main" val="0"/>
+                        </a:ext>
+                      </a:extLst>
+                    </a:blip>
+                    <a:srcRect/>
+                    <a:stretch>
+                      <a:fillRect/>
+                    </a:stretch>
+                  </pic:blipFill>
+                  <pic:spPr bwMode="auto">
+                    <a:xfrm>
+                      <a:off x="0" y="0"/>
+                      <a:ext cx="5487881" cy="4520000"/>
+                    </a:xfrm>
+                    <a:prstGeom prst="rect">
+                      <a:avLst/>
+                    </a:prstGeom>
+                    <a:noFill/>
+                    <a:ln>
+                      <a:noFill/>
+                    </a:ln>
+                  </pic:spPr>
+                </pic:pic>
+              </a:graphicData>
+            </a:graphic>
+          </wp:inline>
+        </w:drawing>
+      </w:r>
+    </w:p>
+    <w:p>
+      <w:pPr>
+        <w:pStyle w:val="NormalWeb"/>
+        <w:spacing w:before="0" w:beforeAutospacing="0" w:after="0" w:afterAutospacing="0"/>
+      </w:pPr>
+      <w:r>
+        <w:rPr>
+          <w:rFonts w:ascii="Arial" w:hAnsi="Arial" w:cs="Arial"/>
+          <w:b/>
+          <w:bCs/>
+          <w:color w:val="000000"/>
+          <w:sz w:val="22"/>
+          <w:szCs w:val="22"/>
+        </w:rPr>
+        <w:lastRenderedPageBreak/>
+        <w:t>Use case 12: Record Employee Shift</w:t>
+      </w:r>
+    </w:p>
+    <w:p>
+      <w:pPr>
+        <w:pStyle w:val="NormalWeb"/>
+        <w:spacing w:before="0" w:beforeAutospacing="0" w:after="0" w:afterAutospacing="0"/>
+      </w:pPr>
+      <w:r>
+        <w:rPr>
+          <w:rFonts w:ascii="Arial" w:hAnsi="Arial" w:cs="Arial"/>
+          <w:b/>
+          <w:bCs/>
+          <w:color w:val="000000"/>
+          <w:sz w:val="22"/>
+          <w:szCs w:val="22"/>
+        </w:rPr>
+        <w:t>------------------------------------------------------------------------------------------</w:t>
+      </w:r>
+    </w:p>
+    <w:p>
+      <w:pPr>
+        <w:pStyle w:val="NormalWeb"/>
+        <w:spacing w:before="0" w:beforeAutospacing="0" w:after="0" w:afterAutospacing="0"/>
+      </w:pPr>
+      <w:r>
+        <w:rPr>
+          <w:rFonts w:ascii="Arial" w:hAnsi="Arial" w:cs="Arial"/>
+          <w:b/>
+          <w:bCs/>
+          <w:color w:val="000000"/>
+          <w:sz w:val="22"/>
+          <w:szCs w:val="22"/>
+        </w:rPr>
+        <w:t>Primary Actor:</w:t>
+      </w:r>
+      <w:r>
+        <w:rPr>
+          <w:rFonts w:ascii="Arial" w:hAnsi="Arial" w:cs="Arial"/>
+          <w:color w:val="000000"/>
+          <w:sz w:val="22"/>
+          <w:szCs w:val="22"/>
+        </w:rPr>
+        <w:t xml:space="preserve"> Employee</w:t>
+      </w:r>
+    </w:p>
+    <w:p>
+      <w:pPr>
+        <w:pStyle w:val="NormalWeb"/>
+        <w:spacing w:before="0" w:beforeAutospacing="0" w:after="0" w:afterAutospacing="0"/>
+      </w:pPr>
+      <w:r>
+        <w:rPr>
+          <w:rFonts w:ascii="Arial" w:hAnsi="Arial" w:cs="Arial"/>
+          <w:b/>
+          <w:bCs/>
+          <w:color w:val="000000"/>
+          <w:sz w:val="22"/>
+          <w:szCs w:val="22"/>
+        </w:rPr>
+        <w:t>Stakeholders and Interests</w:t>
+      </w:r>
+      <w:r>
+        <w:rPr>
+          <w:rFonts w:ascii="Arial" w:hAnsi="Arial" w:cs="Arial"/>
+          <w:color w:val="000000"/>
+          <w:sz w:val="22"/>
+          <w:szCs w:val="22"/>
+        </w:rPr>
+        <w:t>:  All employees require payment. Managers and restaurant owners are also stakeholders because payroll is an important financial aspect to restaurant management.</w:t>
+      </w:r>
+    </w:p>
+    <w:p>
+      <w:pPr>
+        <w:pStyle w:val="NormalWeb"/>
+        <w:spacing w:before="0" w:beforeAutospacing="0" w:after="0" w:afterAutospacing="0"/>
+      </w:pPr>
+      <w:r>
+        <w:rPr>
+          <w:rFonts w:ascii="Arial" w:hAnsi="Arial" w:cs="Arial"/>
+          <w:b/>
+          <w:bCs/>
+          <w:color w:val="000000"/>
+          <w:sz w:val="22"/>
+          <w:szCs w:val="22"/>
+        </w:rPr>
+        <w:t>Preconditions:</w:t>
+      </w:r>
+      <w:r>
+        <w:rPr>
+          <w:rFonts w:ascii="Arial" w:hAnsi="Arial" w:cs="Arial"/>
+          <w:color w:val="000000"/>
+          <w:sz w:val="22"/>
+          <w:szCs w:val="22"/>
+        </w:rPr>
+        <w:t xml:space="preserve"> Employee has an account, and has been authenticated</w:t>
+      </w:r>
+    </w:p>
+    <w:p>
+      <w:pPr>
+        <w:pStyle w:val="NormalWeb"/>
+        <w:spacing w:before="0" w:beforeAutospacing="0" w:after="0" w:afterAutospacing="0"/>
+      </w:pPr>
+      <w:r>
+        <w:rPr>
+          <w:rFonts w:ascii="Arial" w:hAnsi="Arial" w:cs="Arial"/>
+          <w:b/>
+          <w:bCs/>
+          <w:color w:val="000000"/>
+          <w:sz w:val="22"/>
+          <w:szCs w:val="22"/>
+        </w:rPr>
+        <w:t>Success guarantee:</w:t>
+      </w:r>
+      <w:r>
+        <w:rPr>
+          <w:rFonts w:ascii="Arial" w:hAnsi="Arial" w:cs="Arial"/>
+          <w:color w:val="000000"/>
+          <w:sz w:val="22"/>
+          <w:szCs w:val="22"/>
+        </w:rPr>
+        <w:t xml:space="preserve"> Time spent working has been successfully recorded</w:t>
+      </w:r>
+    </w:p>
+    <w:p>
+      <w:pPr>
+        <w:pStyle w:val="NormalWeb"/>
+        <w:spacing w:before="0" w:beforeAutospacing="0" w:after="0" w:afterAutospacing="0"/>
+      </w:pPr>
+      <w:r>
+        <w:rPr>
+          <w:rFonts w:ascii="Arial" w:hAnsi="Arial" w:cs="Arial"/>
+          <w:b/>
+          <w:bCs/>
+          <w:color w:val="000000"/>
+          <w:sz w:val="22"/>
+          <w:szCs w:val="22"/>
+        </w:rPr>
+        <w:t>Main success scenario:</w:t>
+      </w:r>
+    </w:p>
+    <w:p>
+      <w:pPr>
+        <w:pStyle w:val="NormalWeb"/>
+        <w:spacing w:before="0" w:beforeAutospacing="0" w:after="0" w:afterAutospacing="0"/>
+      </w:pPr>
+      <w:r>
+        <w:rPr>
+          <w:rFonts w:ascii="Arial" w:hAnsi="Arial" w:cs="Arial"/>
+          <w:color w:val="000000"/>
+          <w:sz w:val="22"/>
+          <w:szCs w:val="22"/>
+        </w:rPr>
+        <w:t>           1. Employee selects “time sheet entry” option on internal management tablet</w:t>
+      </w:r>
+    </w:p>
+    <w:p>
+      <w:pPr>
+        <w:pStyle w:val="NormalWeb"/>
+        <w:spacing w:before="0" w:beforeAutospacing="0" w:after="0" w:afterAutospacing="0"/>
+      </w:pPr>
+      <w:r>
+        <w:rPr>
+          <w:rFonts w:ascii="Arial" w:hAnsi="Arial" w:cs="Arial"/>
+          <w:color w:val="000000"/>
+          <w:sz w:val="22"/>
+          <w:szCs w:val="22"/>
+        </w:rPr>
+        <w:t>           2. Employee selects job</w:t>
+      </w:r>
+    </w:p>
+    <w:p>
+      <w:pPr>
+        <w:pStyle w:val="NormalWeb"/>
+        <w:spacing w:before="0" w:beforeAutospacing="0" w:after="0" w:afterAutospacing="0"/>
+      </w:pPr>
+      <w:r>
+        <w:rPr>
+          <w:rFonts w:ascii="Arial" w:hAnsi="Arial" w:cs="Arial"/>
+          <w:color w:val="000000"/>
+          <w:sz w:val="22"/>
+          <w:szCs w:val="22"/>
+        </w:rPr>
+        <w:t>           3. Employee inputs start time</w:t>
+      </w:r>
+    </w:p>
+    <w:p>
+      <w:pPr>
+        <w:pStyle w:val="NormalWeb"/>
+        <w:spacing w:before="0" w:beforeAutospacing="0" w:after="0" w:afterAutospacing="0"/>
+      </w:pPr>
+      <w:r>
+        <w:rPr>
+          <w:rFonts w:ascii="Arial" w:hAnsi="Arial" w:cs="Arial"/>
+          <w:color w:val="000000"/>
+          <w:sz w:val="22"/>
+          <w:szCs w:val="22"/>
+        </w:rPr>
+        <w:t>           4. Employee inputs number of hours worked</w:t>
+      </w:r>
+    </w:p>
+    <w:p>
+      <w:pPr>
+        <w:pStyle w:val="NormalWeb"/>
+        <w:spacing w:before="0" w:beforeAutospacing="0" w:after="0" w:afterAutospacing="0"/>
+      </w:pPr>
+      <w:r>
+        <w:rPr>
+          <w:rFonts w:ascii="Arial" w:hAnsi="Arial" w:cs="Arial"/>
+          <w:color w:val="000000"/>
+          <w:sz w:val="22"/>
+          <w:szCs w:val="22"/>
+        </w:rPr>
+        <w:t>           5. Employee saves time sheet entry</w:t>
+      </w:r>
+    </w:p>
+    <w:p>
+      <w:pPr>
+        <w:pStyle w:val="NormalWeb"/>
+        <w:spacing w:before="0" w:beforeAutospacing="0" w:after="0" w:afterAutospacing="0"/>
+      </w:pPr>
+      <w:r>
+        <w:rPr>
+          <w:rFonts w:ascii="Arial" w:hAnsi="Arial" w:cs="Arial"/>
+          <w:color w:val="000000"/>
+          <w:sz w:val="22"/>
+          <w:szCs w:val="22"/>
+        </w:rPr>
+        <w:t>           6. System records time sheet entry</w:t>
+      </w:r>
+    </w:p>
+    <w:p>
+      <w:pPr>
+        <w:pStyle w:val="NormalWeb"/>
+        <w:spacing w:before="0" w:beforeAutospacing="0" w:after="0" w:afterAutospacing="0"/>
+      </w:pPr>
+      <w:r>
+        <w:rPr>
+          <w:rFonts w:ascii="Arial" w:hAnsi="Arial" w:cs="Arial"/>
+          <w:color w:val="000000"/>
+          <w:sz w:val="22"/>
+          <w:szCs w:val="22"/>
+        </w:rPr>
+        <w:t>           7. Employee logs out.</w:t>
+      </w:r>
+    </w:p>
+    <w:p>
+      <w:pPr>
+        <w:pStyle w:val="NormalWeb"/>
+        <w:spacing w:before="0" w:beforeAutospacing="0" w:after="0" w:afterAutospacing="0"/>
+      </w:pPr>
+      <w:r>
+        <w:rPr>
+          <w:rFonts w:ascii="Arial" w:hAnsi="Arial" w:cs="Arial"/>
+          <w:b/>
+          <w:bCs/>
+          <w:color w:val="000000"/>
+          <w:sz w:val="22"/>
+          <w:szCs w:val="22"/>
+        </w:rPr>
+        <w:t>Extensions:</w:t>
+      </w:r>
+    </w:p>
+    <w:p>
+      <w:pPr>
+        <w:pStyle w:val="NormalWeb"/>
+        <w:spacing w:before="0" w:beforeAutospacing="0" w:after="0" w:afterAutospacing="0"/>
+      </w:pPr>
+      <w:r>
+        <w:rPr>
+          <w:rFonts w:ascii="Arial" w:hAnsi="Arial" w:cs="Arial"/>
+          <w:b/>
+          <w:bCs/>
+          <w:color w:val="000000"/>
+          <w:sz w:val="22"/>
+          <w:szCs w:val="22"/>
+        </w:rPr>
+        <w:t xml:space="preserve">           </w:t>
+      </w:r>
+      <w:r>
+        <w:rPr>
+          <w:rFonts w:ascii="Arial" w:hAnsi="Arial" w:cs="Arial"/>
+          <w:color w:val="000000"/>
+          <w:sz w:val="22"/>
+          <w:szCs w:val="22"/>
+        </w:rPr>
+        <w:t>3a) Employee enters an invalid start time</w:t>
+      </w:r>
+    </w:p>
+    <w:p>
+      <w:pPr>
+        <w:pStyle w:val="NormalWeb"/>
+        <w:spacing w:before="0" w:beforeAutospacing="0" w:after="0" w:afterAutospacing="0"/>
+      </w:pPr>
+      <w:r>
+        <w:rPr>
+          <w:rFonts w:ascii="Arial" w:hAnsi="Arial" w:cs="Arial"/>
+          <w:color w:val="000000"/>
+          <w:sz w:val="22"/>
+          <w:szCs w:val="22"/>
+        </w:rPr>
+        <w:t>                       a. System notifies the employee of invalid entry</w:t>
+      </w:r>
+    </w:p>
+    <w:p>
+      <w:pPr>
+        <w:pStyle w:val="NormalWeb"/>
+        <w:spacing w:before="0" w:beforeAutospacing="0" w:after="0" w:afterAutospacing="0"/>
+      </w:pPr>
+      <w:r>
+        <w:rPr>
+          <w:rFonts w:ascii="Arial" w:hAnsi="Arial" w:cs="Arial"/>
+          <w:color w:val="000000"/>
+          <w:sz w:val="22"/>
+          <w:szCs w:val="22"/>
+        </w:rPr>
+        <w:t>                       b. Employee is brought back to edit page</w:t>
+      </w:r>
+    </w:p>
+    <w:p>
+      <w:pPr>
+        <w:pStyle w:val="NormalWeb"/>
+        <w:spacing w:before="0" w:beforeAutospacing="0" w:after="0" w:afterAutospacing="0"/>
+      </w:pPr>
+      <w:r>
+        <w:rPr>
+          <w:rFonts w:ascii="Arial" w:hAnsi="Arial" w:cs="Arial"/>
+          <w:color w:val="000000"/>
+          <w:sz w:val="22"/>
+          <w:szCs w:val="22"/>
+        </w:rPr>
+        <w:t>                       c. Employee asked to enter a valid time</w:t>
+      </w:r>
+    </w:p>
+    <w:p>
+      <w:pPr>
+        <w:pStyle w:val="NormalWeb"/>
+        <w:spacing w:before="0" w:beforeAutospacing="0" w:after="0" w:afterAutospacing="0"/>
+      </w:pPr>
+      <w:r>
+        <w:rPr>
+          <w:rFonts w:ascii="Arial" w:hAnsi="Arial" w:cs="Arial"/>
+          <w:color w:val="000000"/>
+          <w:sz w:val="22"/>
+          <w:szCs w:val="22"/>
+        </w:rPr>
+        <w:t>           4a) Employee enters an invalid number of hours worked</w:t>
+      </w:r>
+    </w:p>
+    <w:p>
+      <w:pPr>
+        <w:pStyle w:val="NormalWeb"/>
+        <w:spacing w:before="0" w:beforeAutospacing="0" w:after="0" w:afterAutospacing="0"/>
+      </w:pPr>
+      <w:r>
+        <w:rPr>
+          <w:rFonts w:ascii="Arial" w:hAnsi="Arial" w:cs="Arial"/>
+          <w:color w:val="000000"/>
+          <w:sz w:val="22"/>
+          <w:szCs w:val="22"/>
+        </w:rPr>
+        <w:t>                       a. System notifies the employee of invalid entry</w:t>
+      </w:r>
+    </w:p>
+    <w:p>
+      <w:pPr>
+        <w:pStyle w:val="NormalWeb"/>
+        <w:spacing w:before="0" w:beforeAutospacing="0" w:after="0" w:afterAutospacing="0"/>
+      </w:pPr>
+      <w:r>
+        <w:rPr>
+          <w:rFonts w:ascii="Arial" w:hAnsi="Arial" w:cs="Arial"/>
+          <w:color w:val="000000"/>
+          <w:sz w:val="22"/>
+          <w:szCs w:val="22"/>
+        </w:rPr>
+        <w:t>                       b. Employee is brought back to edit page</w:t>
+      </w:r>
+    </w:p>
+    <w:p>
+      <w:pPr>
+        <w:pStyle w:val="NormalWeb"/>
+        <w:spacing w:before="0" w:beforeAutospacing="0" w:after="0" w:afterAutospacing="0"/>
+      </w:pPr>
+      <w:r>
+        <w:rPr>
+          <w:rFonts w:ascii="Arial" w:hAnsi="Arial" w:cs="Arial"/>
+          <w:color w:val="000000"/>
+          <w:sz w:val="22"/>
+          <w:szCs w:val="22"/>
+        </w:rPr>
+        <w:t>                       c. Employee asked to enter a valid number of hours</w:t>
+      </w:r>
+    </w:p>
+    <w:p>
+      <w:pPr>
+        <w:pStyle w:val="NormalWeb"/>
+        <w:spacing w:before="0" w:beforeAutospacing="0" w:after="0" w:afterAutospacing="0"/>
+      </w:pPr>
+      <w:r>
+        <w:rPr>
+          <w:rFonts w:ascii="Arial" w:hAnsi="Arial" w:cs="Arial"/>
+          <w:b/>
+          <w:bCs/>
+          <w:color w:val="000000"/>
+          <w:sz w:val="22"/>
+          <w:szCs w:val="22"/>
+        </w:rPr>
+        <w:t>Special Requirements</w:t>
+      </w:r>
+      <w:r>
+        <w:rPr>
+          <w:rFonts w:ascii="Arial" w:hAnsi="Arial" w:cs="Arial"/>
+          <w:color w:val="000000"/>
+          <w:sz w:val="22"/>
+          <w:szCs w:val="22"/>
+        </w:rPr>
+        <w:t>: Entry must be recorded in less than 10 seconds.</w:t>
+      </w:r>
+    </w:p>
+    <w:p>
+      <w:pPr>
+        <w:pStyle w:val="NormalWeb"/>
+        <w:spacing w:before="0" w:beforeAutospacing="0" w:after="0" w:afterAutospacing="0"/>
+      </w:pPr>
+      <w:r>
+        <w:rPr>
+          <w:rFonts w:ascii="Arial" w:hAnsi="Arial" w:cs="Arial"/>
+          <w:b/>
+          <w:bCs/>
+          <w:color w:val="000000"/>
+          <w:sz w:val="22"/>
+          <w:szCs w:val="22"/>
+        </w:rPr>
+        <w:t xml:space="preserve">Technology and Data Variation List: </w:t>
+      </w:r>
+      <w:r>
+        <w:rPr>
+          <w:rFonts w:ascii="Arial" w:hAnsi="Arial" w:cs="Arial"/>
+          <w:color w:val="000000"/>
+          <w:sz w:val="22"/>
+          <w:szCs w:val="22"/>
+        </w:rPr>
+        <w:t>All data is entered via touchscreen on a tablet</w:t>
+      </w:r>
+    </w:p>
+    <w:p>
+      <w:pPr>
+        <w:pStyle w:val="NormalWeb"/>
+        <w:spacing w:before="0" w:beforeAutospacing="0" w:after="0" w:afterAutospacing="0"/>
+        <w:rPr>
+          <w:rFonts w:ascii="Arial" w:hAnsi="Arial" w:cs="Arial"/>
+          <w:color w:val="000000"/>
+          <w:sz w:val="22"/>
+          <w:szCs w:val="22"/>
+        </w:rPr>
+      </w:pPr>
+      <w:r>
+        <w:rPr>
+          <w:rFonts w:ascii="Arial" w:hAnsi="Arial" w:cs="Arial"/>
+          <w:b/>
+          <w:bCs/>
+          <w:color w:val="000000"/>
+          <w:sz w:val="22"/>
+          <w:szCs w:val="22"/>
+        </w:rPr>
+        <w:t xml:space="preserve">Frequency of Occurrence: </w:t>
+      </w:r>
+      <w:r>
+        <w:rPr>
+          <w:rFonts w:ascii="Arial" w:hAnsi="Arial" w:cs="Arial"/>
+          <w:color w:val="000000"/>
+          <w:sz w:val="22"/>
+          <w:szCs w:val="22"/>
+        </w:rPr>
+        <w:t>Every time an employee works a shift</w:t>
+      </w:r>
+    </w:p>
+    <w:p>
+      <w:pPr>
+        <w:pStyle w:val="NormalWeb"/>
+        <w:spacing w:before="0" w:beforeAutospacing="0" w:after="0" w:afterAutospacing="0"/>
+      </w:pPr>
+    </w:p>
+    <w:p>
+      <w:pPr>
+        <w:pStyle w:val="NormalWeb"/>
+        <w:spacing w:before="0" w:beforeAutospacing="0" w:after="0" w:afterAutospacing="0"/>
+      </w:pPr>
+    </w:p>
+    <w:p>
+      <w:pPr>
+        <w:pStyle w:val="NormalWeb"/>
+        <w:spacing w:before="0" w:beforeAutospacing="0" w:after="0" w:afterAutospacing="0"/>
+      </w:pPr>
+    </w:p>
+    <w:p>
+      <w:pPr>
+        <w:pStyle w:val="NormalWeb"/>
+        <w:spacing w:before="0" w:beforeAutospacing="0" w:after="0" w:afterAutospacing="0"/>
+      </w:pPr>
+    </w:p>
+    <w:p>
+      <w:pPr>
+        <w:pStyle w:val="NormalWeb"/>
+        <w:spacing w:before="0" w:beforeAutospacing="0" w:after="0" w:afterAutospacing="0"/>
+      </w:pPr>
+    </w:p>
+    <w:p>
+      <w:pPr>
+        <w:pStyle w:val="NormalWeb"/>
+        <w:spacing w:before="0" w:beforeAutospacing="0" w:after="0" w:afterAutospacing="0"/>
+      </w:pPr>
+    </w:p>
+    <w:p>
+      <w:pPr>
+        <w:pStyle w:val="NormalWeb"/>
+        <w:spacing w:before="0" w:beforeAutospacing="0" w:after="0" w:afterAutospacing="0"/>
+      </w:pPr>
+    </w:p>
+    <w:p>
+      <w:pPr>
+        <w:pStyle w:val="NormalWeb"/>
+        <w:spacing w:before="0" w:beforeAutospacing="0" w:after="0" w:afterAutospacing="0"/>
+      </w:pPr>
+    </w:p>
+    <w:p>
+      <w:pPr>
+        <w:pStyle w:val="NormalWeb"/>
+        <w:spacing w:before="0" w:beforeAutospacing="0" w:after="0" w:afterAutospacing="0"/>
+      </w:pPr>
+    </w:p>
+    <w:p>
+      <w:pPr>
+        <w:pStyle w:val="NormalWeb"/>
+        <w:spacing w:before="0" w:beforeAutospacing="0" w:after="0" w:afterAutospacing="0"/>
+      </w:pPr>
+    </w:p>
+    <w:p>
+      <w:r>
+        <w:rPr>
+          <w:rFonts w:ascii="Arial" w:eastAsia="Times New Roman" w:hAnsi="Arial" w:cs="Arial"/>
+          <w:b/>
+          <w:bCs/>
+          <w:color w:val="000000"/>
+        </w:rPr>
+        <w:lastRenderedPageBreak/>
+        <w:t>System Sequence Diagram: Alternative Scenario 1 for UC 13</w:t>
+      </w:r>
+    </w:p>
+    <w:p>
+      <w:r>
+        <w:rPr>
+          <w:noProof/>
+        </w:rPr>
+        <w:drawing>
+          <wp:inline distT="0" distB="0" distL="0" distR="0" wp14:anchorId="08393387" wp14:editId="157A85EE">
+            <wp:extent cx="5943600" cy="3784797"/>
+            <wp:effectExtent l="0" t="0" r="0" b="0"/>
+            <wp:docPr id="13" name="Picture 2" descr="Macintosh HD:Users:Nikhil:Dropbox:Screenshots:Screenshot 2016-03-25 11.20.19.png"/>
+            <wp:cNvGraphicFramePr>
+              <a:graphicFrameLocks xmlns:a="http://schemas.openxmlformats.org/drawingml/2006/main" noChangeAspect="1"/>
+            </wp:cNvGraphicFramePr>
+            <a:graphic xmlns:a="http://schemas.openxmlformats.org/drawingml/2006/main">
+              <a:graphicData uri="http://schemas.openxmlformats.org/drawingml/2006/picture">
+                <pic:pic xmlns:pic="http://schemas.openxmlformats.org/drawingml/2006/picture">
+                  <pic:nvPicPr>
+                    <pic:cNvPr id="0" name="Picture 2" descr="Macintosh HD:Users:Nikhil:Dropbox:Screenshots:Screenshot 2016-03-25 11.20.19.png"/>
+                    <pic:cNvPicPr>
+                      <a:picLocks noChangeAspect="1" noChangeArrowheads="1"/>
+                    </pic:cNvPicPr>
+                  </pic:nvPicPr>
+                  <pic:blipFill>
+                    <a:blip r:embed="rId16">
+                      <a:extLst>
+                        <a:ext uri="{28A0092B-C50C-407E-A947-70E740481C1C}">
+                          <a14:useLocalDpi xmlns:a14="http://schemas.microsoft.com/office/drawing/2010/main" val="0"/>
+                        </a:ext>
+                      </a:extLst>
+                    </a:blip>
+                    <a:srcRect/>
+                    <a:stretch>
+                      <a:fillRect/>
+                    </a:stretch>
+                  </pic:blipFill>
+                  <pic:spPr bwMode="auto">
+                    <a:xfrm>
+                      <a:off x="0" y="0"/>
+                      <a:ext cx="5943763" cy="3784901"/>
+                    </a:xfrm>
+                    <a:prstGeom prst="rect">
+                      <a:avLst/>
+                    </a:prstGeom>
+                    <a:noFill/>
+                    <a:ln>
+                      <a:noFill/>
+                    </a:ln>
+                  </pic:spPr>
+                </pic:pic>
+              </a:graphicData>
+            </a:graphic>
+          </wp:inline>
+        </w:drawing>
+      </w:r>
+    </w:p>
+    <w:p>
+      <w:pPr>
+        <w:pStyle w:val="NormalWeb"/>
+        <w:spacing w:before="0" w:beforeAutospacing="0" w:after="0" w:afterAutospacing="0"/>
+      </w:pPr>
+      <w:r>
+        <w:rPr>
+          <w:rFonts w:ascii="Arial" w:hAnsi="Arial" w:cs="Arial"/>
+          <w:b/>
+          <w:bCs/>
+          <w:color w:val="000000"/>
+          <w:sz w:val="22"/>
+          <w:szCs w:val="22"/>
+        </w:rPr>
+        <w:t>Use case 13: Calculate customer tip</w:t>
+      </w:r>
+    </w:p>
+    <w:p>
+      <w:pPr>
+        <w:pStyle w:val="NormalWeb"/>
+        <w:spacing w:before="0" w:beforeAutospacing="0" w:after="0" w:afterAutospacing="0"/>
+      </w:pPr>
+      <w:r>
+        <w:rPr>
+          <w:rFonts w:ascii="Arial" w:hAnsi="Arial" w:cs="Arial"/>
+          <w:b/>
+          <w:bCs/>
+          <w:color w:val="000000"/>
+          <w:sz w:val="22"/>
+          <w:szCs w:val="22"/>
+        </w:rPr>
+        <w:t>------------------------------------------------------------------------------------------</w:t>
+      </w:r>
+    </w:p>
+    <w:p>
+      <w:pPr>
+        <w:pStyle w:val="NormalWeb"/>
+        <w:spacing w:before="0" w:beforeAutospacing="0" w:after="0" w:afterAutospacing="0"/>
+      </w:pPr>
+      <w:r>
+        <w:rPr>
+          <w:rFonts w:ascii="Arial" w:hAnsi="Arial" w:cs="Arial"/>
+          <w:b/>
+          <w:bCs/>
+          <w:color w:val="000000"/>
+          <w:sz w:val="22"/>
+          <w:szCs w:val="22"/>
+        </w:rPr>
+        <w:t>Primary Actor:</w:t>
+      </w:r>
+      <w:r>
+        <w:rPr>
+          <w:rFonts w:ascii="Arial" w:hAnsi="Arial" w:cs="Arial"/>
+          <w:color w:val="000000"/>
+          <w:sz w:val="22"/>
+          <w:szCs w:val="22"/>
+        </w:rPr>
+        <w:t xml:space="preserve"> Customer</w:t>
+      </w:r>
+    </w:p>
+    <w:p>
+      <w:pPr>
+        <w:pStyle w:val="NormalWeb"/>
+        <w:spacing w:before="0" w:beforeAutospacing="0" w:after="0" w:afterAutospacing="0"/>
+      </w:pPr>
+      <w:r>
+        <w:rPr>
+          <w:rFonts w:ascii="Arial" w:hAnsi="Arial" w:cs="Arial"/>
+          <w:b/>
+          <w:bCs/>
+          <w:color w:val="000000"/>
+          <w:sz w:val="22"/>
+          <w:szCs w:val="22"/>
+        </w:rPr>
+        <w:t>Stakeholders and Interests</w:t>
+      </w:r>
+      <w:r>
+        <w:rPr>
+          <w:rFonts w:ascii="Arial" w:hAnsi="Arial" w:cs="Arial"/>
+          <w:color w:val="000000"/>
+          <w:sz w:val="22"/>
+          <w:szCs w:val="22"/>
+        </w:rPr>
+        <w:t>:  Employees who could benefit from a more generous suggested tip.</w:t>
+      </w:r>
+    </w:p>
+    <w:p>
+      <w:pPr>
+        <w:pStyle w:val="NormalWeb"/>
+        <w:spacing w:before="0" w:beforeAutospacing="0" w:after="0" w:afterAutospacing="0"/>
+      </w:pPr>
+      <w:r>
+        <w:rPr>
+          <w:rFonts w:ascii="Arial" w:hAnsi="Arial" w:cs="Arial"/>
+          <w:b/>
+          <w:bCs/>
+          <w:color w:val="000000"/>
+          <w:sz w:val="22"/>
+          <w:szCs w:val="22"/>
+        </w:rPr>
+        <w:t>Preconditions:</w:t>
+      </w:r>
+      <w:r>
+        <w:rPr>
+          <w:rFonts w:ascii="Arial" w:hAnsi="Arial" w:cs="Arial"/>
+          <w:color w:val="000000"/>
+          <w:sz w:val="22"/>
+          <w:szCs w:val="22"/>
+        </w:rPr>
+        <w:t xml:space="preserve"> Customer is paying for meal.</w:t>
+      </w:r>
+    </w:p>
+    <w:p>
+      <w:pPr>
+        <w:pStyle w:val="NormalWeb"/>
+        <w:spacing w:before="0" w:beforeAutospacing="0" w:after="0" w:afterAutospacing="0"/>
+      </w:pPr>
+      <w:r>
+        <w:rPr>
+          <w:rFonts w:ascii="Arial" w:hAnsi="Arial" w:cs="Arial"/>
+          <w:b/>
+          <w:bCs/>
+          <w:color w:val="000000"/>
+          <w:sz w:val="22"/>
+          <w:szCs w:val="22"/>
+        </w:rPr>
+        <w:t>Success guarantee:</w:t>
+      </w:r>
+      <w:r>
+        <w:rPr>
+          <w:rFonts w:ascii="Arial" w:hAnsi="Arial" w:cs="Arial"/>
+          <w:color w:val="000000"/>
+          <w:sz w:val="22"/>
+          <w:szCs w:val="22"/>
+        </w:rPr>
+        <w:t xml:space="preserve"> The tip has been successfully added to order total.</w:t>
+      </w:r>
+    </w:p>
+    <w:p>
+      <w:pPr>
+        <w:pStyle w:val="NormalWeb"/>
+        <w:spacing w:before="0" w:beforeAutospacing="0" w:after="0" w:afterAutospacing="0"/>
+      </w:pPr>
+      <w:r>
+        <w:rPr>
+          <w:rFonts w:ascii="Arial" w:hAnsi="Arial" w:cs="Arial"/>
+          <w:b/>
+          <w:bCs/>
+          <w:color w:val="000000"/>
+          <w:sz w:val="22"/>
+          <w:szCs w:val="22"/>
+        </w:rPr>
+        <w:t>Main success scenario:</w:t>
+      </w:r>
+    </w:p>
+    <w:p>
+      <w:pPr>
+        <w:pStyle w:val="NormalWeb"/>
+        <w:spacing w:before="0" w:beforeAutospacing="0" w:after="0" w:afterAutospacing="0"/>
+      </w:pPr>
+      <w:r>
+        <w:rPr>
+          <w:rFonts w:ascii="Arial" w:hAnsi="Arial" w:cs="Arial"/>
+          <w:color w:val="000000"/>
+          <w:sz w:val="22"/>
+          <w:szCs w:val="22"/>
+        </w:rPr>
+        <w:t>           1. Default tip of 15% is calculated based on order total</w:t>
+      </w:r>
+    </w:p>
+    <w:p>
+      <w:pPr>
+        <w:pStyle w:val="NormalWeb"/>
+        <w:spacing w:before="0" w:beforeAutospacing="0" w:after="0" w:afterAutospacing="0"/>
+      </w:pPr>
+      <w:r>
+        <w:rPr>
+          <w:rFonts w:ascii="Arial" w:hAnsi="Arial" w:cs="Arial"/>
+          <w:color w:val="000000"/>
+          <w:sz w:val="22"/>
+          <w:szCs w:val="22"/>
+        </w:rPr>
+        <w:t>           2. Tip is added to order total</w:t>
+      </w:r>
+    </w:p>
+    <w:p>
+      <w:pPr>
+        <w:pStyle w:val="NormalWeb"/>
+        <w:spacing w:before="0" w:beforeAutospacing="0" w:after="0" w:afterAutospacing="0"/>
+      </w:pPr>
+      <w:r>
+        <w:rPr>
+          <w:rFonts w:ascii="Arial" w:hAnsi="Arial" w:cs="Arial"/>
+          <w:color w:val="000000"/>
+          <w:sz w:val="22"/>
+          <w:szCs w:val="22"/>
+        </w:rPr>
+        <w:t>           3. Customer reviews order total, and confirms the correct total</w:t>
+      </w:r>
+    </w:p>
+    <w:p>
+      <w:pPr>
+        <w:pStyle w:val="NormalWeb"/>
+        <w:spacing w:before="0" w:beforeAutospacing="0" w:after="0" w:afterAutospacing="0"/>
+      </w:pPr>
+      <w:r>
+        <w:rPr>
+          <w:rFonts w:ascii="Arial" w:hAnsi="Arial" w:cs="Arial"/>
+          <w:b/>
+          <w:bCs/>
+          <w:color w:val="000000"/>
+          <w:sz w:val="22"/>
+          <w:szCs w:val="22"/>
+        </w:rPr>
+        <w:t>Extensions:</w:t>
+      </w:r>
+    </w:p>
+    <w:p>
+      <w:pPr>
+        <w:pStyle w:val="NormalWeb"/>
+        <w:spacing w:before="0" w:beforeAutospacing="0" w:after="0" w:afterAutospacing="0"/>
+      </w:pPr>
+      <w:r>
+        <w:rPr>
+          <w:rFonts w:ascii="Arial" w:hAnsi="Arial" w:cs="Arial"/>
+          <w:b/>
+          <w:bCs/>
+          <w:color w:val="000000"/>
+          <w:sz w:val="22"/>
+          <w:szCs w:val="22"/>
+        </w:rPr>
+        <w:lastRenderedPageBreak/>
+        <w:t xml:space="preserve">           </w:t>
+      </w:r>
+      <w:r>
+        <w:rPr>
+          <w:rFonts w:ascii="Arial" w:hAnsi="Arial" w:cs="Arial"/>
+          <w:color w:val="000000"/>
+          <w:sz w:val="22"/>
+          <w:szCs w:val="22"/>
+        </w:rPr>
+        <w:t>3a) Customer chooses to adjust tip amount.</w:t>
+      </w:r>
+    </w:p>
+    <w:p>
+      <w:pPr>
+        <w:pStyle w:val="NormalWeb"/>
+        <w:spacing w:before="0" w:beforeAutospacing="0" w:after="0" w:afterAutospacing="0"/>
+      </w:pPr>
+      <w:r>
+        <w:rPr>
+          <w:rFonts w:ascii="Arial" w:hAnsi="Arial" w:cs="Arial"/>
+          <w:color w:val="000000"/>
+          <w:sz w:val="22"/>
+          <w:szCs w:val="22"/>
+        </w:rPr>
+        <w:t>                       a. Customer can select option to adjust tip</w:t>
+      </w:r>
+    </w:p>
+    <w:p>
+      <w:pPr>
+        <w:pStyle w:val="NormalWeb"/>
+        <w:spacing w:before="0" w:beforeAutospacing="0" w:after="0" w:afterAutospacing="0"/>
+      </w:pPr>
+      <w:r>
+        <w:rPr>
+          <w:rFonts w:ascii="Arial" w:hAnsi="Arial" w:cs="Arial"/>
+          <w:color w:val="000000"/>
+          <w:sz w:val="22"/>
+          <w:szCs w:val="22"/>
+        </w:rPr>
+        <w:t>                       b. Customer enters tip amount in dollars</w:t>
+      </w:r>
+    </w:p>
+    <w:p>
+      <w:pPr>
+        <w:pStyle w:val="NormalWeb"/>
+        <w:spacing w:before="0" w:beforeAutospacing="0" w:after="0" w:afterAutospacing="0"/>
+      </w:pPr>
+      <w:r>
+        <w:rPr>
+          <w:rFonts w:ascii="Arial" w:hAnsi="Arial" w:cs="Arial"/>
+          <w:color w:val="000000"/>
+          <w:sz w:val="22"/>
+          <w:szCs w:val="22"/>
+        </w:rPr>
+        <w:t>                       c. New tip amount is added to order</w:t>
+      </w:r>
+    </w:p>
+    <w:p>
+      <w:pPr>
+        <w:pStyle w:val="NormalWeb"/>
+        <w:spacing w:before="0" w:beforeAutospacing="0" w:after="0" w:afterAutospacing="0"/>
+      </w:pPr>
+      <w:r>
+        <w:rPr>
+          <w:rFonts w:ascii="Arial" w:hAnsi="Arial" w:cs="Arial"/>
+          <w:b/>
+          <w:bCs/>
+          <w:color w:val="000000"/>
+          <w:sz w:val="22"/>
+          <w:szCs w:val="22"/>
+        </w:rPr>
+        <w:t>Special Requirements</w:t>
+      </w:r>
+      <w:r>
+        <w:rPr>
+          <w:rFonts w:ascii="Arial" w:hAnsi="Arial" w:cs="Arial"/>
+          <w:color w:val="000000"/>
+          <w:sz w:val="22"/>
+          <w:szCs w:val="22"/>
+        </w:rPr>
+        <w:t>: None.</w:t>
+      </w:r>
+    </w:p>
+    <w:p>
+      <w:pPr>
+        <w:pStyle w:val="NormalWeb"/>
+        <w:spacing w:before="0" w:beforeAutospacing="0" w:after="0" w:afterAutospacing="0"/>
+      </w:pPr>
+      <w:r>
+        <w:rPr>
+          <w:rFonts w:ascii="Arial" w:hAnsi="Arial" w:cs="Arial"/>
+          <w:b/>
+          <w:bCs/>
+          <w:color w:val="000000"/>
+          <w:sz w:val="22"/>
+          <w:szCs w:val="22"/>
+        </w:rPr>
+        <w:t>Technology and Data Variation List:</w:t>
+      </w:r>
+      <w:r>
+        <w:rPr>
+          <w:rFonts w:ascii="Arial" w:hAnsi="Arial" w:cs="Arial"/>
+          <w:color w:val="000000"/>
+          <w:sz w:val="22"/>
+          <w:szCs w:val="22"/>
+        </w:rPr>
+        <w:t xml:space="preserve"> Customer views amount on a tablet and adjusts tip amount via a touchscreen.</w:t>
+      </w:r>
+    </w:p>
+    <w:p>
+      <w:pPr>
+        <w:pStyle w:val="NormalWeb"/>
+        <w:spacing w:before="0" w:beforeAutospacing="0" w:after="0" w:afterAutospacing="0"/>
+      </w:pPr>
+      <w:r>
+        <w:rPr>
+          <w:rFonts w:ascii="Arial" w:hAnsi="Arial" w:cs="Arial"/>
+          <w:b/>
+          <w:bCs/>
+          <w:color w:val="000000"/>
+          <w:sz w:val="22"/>
+          <w:szCs w:val="22"/>
+        </w:rPr>
+        <w:t xml:space="preserve">Frequency of Occurrence: </w:t>
+      </w:r>
+      <w:r>
+        <w:rPr>
+          <w:rFonts w:ascii="Arial" w:hAnsi="Arial" w:cs="Arial"/>
+          <w:color w:val="000000"/>
+          <w:sz w:val="22"/>
+          <w:szCs w:val="22"/>
+        </w:rPr>
+        <w:t>Every time a customer orders</w:t>
+      </w:r>
+    </w:p>
+    <w:p/>
+    <w:p>
+      <w:r>
+        <w:rPr>
+          <w:rFonts w:ascii="Arial" w:eastAsia="Times New Roman" w:hAnsi="Arial" w:cs="Arial"/>
+          <w:b/>
+          <w:bCs/>
+          <w:color w:val="000000"/>
+        </w:rPr>
+        <w:t>System Sequence Diagram: Alternative Scenario 1 for UC 14</w:t>
+      </w:r>
+    </w:p>
+    <w:p>
+      <w:r>
+        <w:rPr>
+          <w:noProof/>
+        </w:rPr>
+        <w:drawing>
+          <wp:inline distT="0" distB="0" distL="0" distR="0" wp14:anchorId="1870C4AB" wp14:editId="3935995B">
+            <wp:extent cx="5600700" cy="3941233"/>
+            <wp:effectExtent l="0" t="0" r="0" b="0"/>
+            <wp:docPr id="12" name="Picture 1" descr="Macintosh HD:Users:Nikhil:Dropbox:Screenshots:Screenshot 2016-03-25 11.18.44.png"/>
+            <wp:cNvGraphicFramePr>
+              <a:graphicFrameLocks xmlns:a="http://schemas.openxmlformats.org/drawingml/2006/main" noChangeAspect="1"/>
+            </wp:cNvGraphicFramePr>
+            <a:graphic xmlns:a="http://schemas.openxmlformats.org/drawingml/2006/main">
+              <a:graphicData uri="http://schemas.openxmlformats.org/drawingml/2006/picture">
+                <pic:pic xmlns:pic="http://schemas.openxmlformats.org/drawingml/2006/picture">
+                  <pic:nvPicPr>
+                    <pic:cNvPr id="0" name="Picture 1" descr="Macintosh HD:Users:Nikhil:Dropbox:Screenshots:Screenshot 2016-03-25 11.18.44.png"/>
+                    <pic:cNvPicPr>
+                      <a:picLocks noChangeAspect="1" noChangeArrowheads="1"/>
+                    </pic:cNvPicPr>
+                  </pic:nvPicPr>
+                  <pic:blipFill>
+                    <a:blip r:embed="rId17">
+                      <a:extLst>
+                        <a:ext uri="{28A0092B-C50C-407E-A947-70E740481C1C}">
+                          <a14:useLocalDpi xmlns:a14="http://schemas.microsoft.com/office/drawing/2010/main" val="0"/>
+                        </a:ext>
+                      </a:extLst>
+                    </a:blip>
+                    <a:srcRect/>
+                    <a:stretch>
+                      <a:fillRect/>
+                    </a:stretch>
+                  </pic:blipFill>
+                  <pic:spPr bwMode="auto">
+                    <a:xfrm>
+                      <a:off x="0" y="0"/>
+                      <a:ext cx="5601160" cy="3941557"/>
+                    </a:xfrm>
+                    <a:prstGeom prst="rect">
+                      <a:avLst/>
+                    </a:prstGeom>
+                    <a:noFill/>
+                    <a:ln>
+                      <a:noFill/>
+                    </a:ln>
+                  </pic:spPr>
+                </pic:pic>
+              </a:graphicData>
+            </a:graphic>
+          </wp:inline>
+        </w:drawing>
+      </w:r>
+    </w:p>
+    <w:p/>
+    <w:p>
+      <w:pPr>
+        <w:pStyle w:val="NormalWeb"/>
+        <w:spacing w:before="0" w:beforeAutospacing="0" w:after="0" w:afterAutospacing="0"/>
+      </w:pPr>
+      <w:r>
+        <w:rPr>
+          <w:rFonts w:ascii="Arial" w:hAnsi="Arial" w:cs="Arial"/>
+          <w:b/>
+          <w:bCs/>
+          <w:color w:val="000000"/>
+          <w:sz w:val="22"/>
+          <w:szCs w:val="22"/>
+        </w:rPr>
+        <w:lastRenderedPageBreak/>
+        <w:t>Use case 14: Show Menu Items</w:t>
+      </w:r>
+    </w:p>
+    <w:p>
+      <w:pPr>
+        <w:pStyle w:val="NormalWeb"/>
+        <w:spacing w:before="0" w:beforeAutospacing="0" w:after="0" w:afterAutospacing="0"/>
+      </w:pPr>
+      <w:r>
+        <w:rPr>
+          <w:rFonts w:ascii="Arial" w:hAnsi="Arial" w:cs="Arial"/>
+          <w:b/>
+          <w:bCs/>
+          <w:color w:val="000000"/>
+          <w:sz w:val="22"/>
+          <w:szCs w:val="22"/>
+        </w:rPr>
+        <w:t>------------------------------------------------------------------------------------------</w:t>
+      </w:r>
+    </w:p>
+    <w:p>
+      <w:pPr>
+        <w:pStyle w:val="NormalWeb"/>
+        <w:spacing w:before="0" w:beforeAutospacing="0" w:after="0" w:afterAutospacing="0"/>
+      </w:pPr>
+      <w:r>
+        <w:rPr>
+          <w:rFonts w:ascii="Arial" w:hAnsi="Arial" w:cs="Arial"/>
+          <w:b/>
+          <w:bCs/>
+          <w:color w:val="000000"/>
+          <w:sz w:val="22"/>
+          <w:szCs w:val="22"/>
+        </w:rPr>
+        <w:t>Primary Actor:</w:t>
+      </w:r>
+      <w:r>
+        <w:rPr>
+          <w:rFonts w:ascii="Arial" w:hAnsi="Arial" w:cs="Arial"/>
+          <w:color w:val="000000"/>
+          <w:sz w:val="22"/>
+          <w:szCs w:val="22"/>
+        </w:rPr>
+        <w:t xml:space="preserve"> Customer</w:t>
+      </w:r>
+    </w:p>
+    <w:p>
+      <w:pPr>
+        <w:pStyle w:val="NormalWeb"/>
+        <w:spacing w:before="0" w:beforeAutospacing="0" w:after="0" w:afterAutospacing="0"/>
+      </w:pPr>
+      <w:r>
+        <w:rPr>
+          <w:rFonts w:ascii="Arial" w:hAnsi="Arial" w:cs="Arial"/>
+          <w:b/>
+          <w:bCs/>
+          <w:color w:val="000000"/>
+          <w:sz w:val="22"/>
+          <w:szCs w:val="22"/>
+        </w:rPr>
+        <w:t>Stakeholders and Interests</w:t>
+      </w:r>
+      <w:r>
+        <w:rPr>
+          <w:rFonts w:ascii="Arial" w:hAnsi="Arial" w:cs="Arial"/>
+          <w:color w:val="000000"/>
+          <w:sz w:val="22"/>
+          <w:szCs w:val="22"/>
+        </w:rPr>
+        <w:t xml:space="preserve">:  Managers and employees because they want an accurate portrayal of what </w:t>
+      </w:r>
+      <w:proofErr w:type="gramStart"/>
+      <w:r>
+        <w:rPr>
+          <w:rFonts w:ascii="Arial" w:hAnsi="Arial" w:cs="Arial"/>
+          <w:color w:val="000000"/>
+          <w:sz w:val="22"/>
+          <w:szCs w:val="22"/>
+        </w:rPr>
+        <w:t>is</w:t>
+      </w:r>
+      <w:proofErr w:type="gramEnd"/>
+      <w:r>
+        <w:rPr>
+          <w:rFonts w:ascii="Arial" w:hAnsi="Arial" w:cs="Arial"/>
+          <w:color w:val="000000"/>
+          <w:sz w:val="22"/>
+          <w:szCs w:val="22"/>
+        </w:rPr>
+        <w:t xml:space="preserve"> on the menu. Customers also want a graphic display of different options in order to make a more informed decision.</w:t>
+      </w:r>
+    </w:p>
+    <w:p>
+      <w:pPr>
+        <w:pStyle w:val="NormalWeb"/>
+        <w:spacing w:before="0" w:beforeAutospacing="0" w:after="0" w:afterAutospacing="0"/>
+      </w:pPr>
+      <w:r>
+        <w:rPr>
+          <w:rFonts w:ascii="Arial" w:hAnsi="Arial" w:cs="Arial"/>
+          <w:b/>
+          <w:bCs/>
+          <w:color w:val="000000"/>
+          <w:sz w:val="22"/>
+          <w:szCs w:val="22"/>
+        </w:rPr>
+        <w:t>Preconditions:</w:t>
+      </w:r>
+      <w:r>
+        <w:rPr>
+          <w:rFonts w:ascii="Arial" w:hAnsi="Arial" w:cs="Arial"/>
+          <w:color w:val="000000"/>
+          <w:sz w:val="22"/>
+          <w:szCs w:val="22"/>
+        </w:rPr>
+        <w:t xml:space="preserve"> Customer is signed in (potentially as a guest).</w:t>
+      </w:r>
+    </w:p>
+    <w:p>
+      <w:pPr>
+        <w:pStyle w:val="NormalWeb"/>
+        <w:spacing w:before="0" w:beforeAutospacing="0" w:after="0" w:afterAutospacing="0"/>
+      </w:pPr>
+      <w:r>
+        <w:rPr>
+          <w:rFonts w:ascii="Arial" w:hAnsi="Arial" w:cs="Arial"/>
+          <w:b/>
+          <w:bCs/>
+          <w:color w:val="000000"/>
+          <w:sz w:val="22"/>
+          <w:szCs w:val="22"/>
+        </w:rPr>
+        <w:t>Success guarantee:</w:t>
+      </w:r>
+      <w:r>
+        <w:rPr>
+          <w:rFonts w:ascii="Arial" w:hAnsi="Arial" w:cs="Arial"/>
+          <w:color w:val="000000"/>
+          <w:sz w:val="22"/>
+          <w:szCs w:val="22"/>
+        </w:rPr>
+        <w:t xml:space="preserve"> The customer is able to view menu items</w:t>
+      </w:r>
+    </w:p>
+    <w:p>
+      <w:pPr>
+        <w:pStyle w:val="NormalWeb"/>
+        <w:spacing w:before="0" w:beforeAutospacing="0" w:after="0" w:afterAutospacing="0"/>
+      </w:pPr>
+      <w:r>
+        <w:rPr>
+          <w:rFonts w:ascii="Arial" w:hAnsi="Arial" w:cs="Arial"/>
+          <w:b/>
+          <w:bCs/>
+          <w:color w:val="000000"/>
+          <w:sz w:val="22"/>
+          <w:szCs w:val="22"/>
+        </w:rPr>
+        <w:t>Main success scenario:</w:t>
+      </w:r>
+    </w:p>
+    <w:p>
+      <w:pPr>
+        <w:pStyle w:val="NormalWeb"/>
+        <w:spacing w:before="0" w:beforeAutospacing="0" w:after="0" w:afterAutospacing="0"/>
+      </w:pPr>
+      <w:r>
+        <w:rPr>
+          <w:rFonts w:ascii="Arial" w:hAnsi="Arial" w:cs="Arial"/>
+          <w:color w:val="000000"/>
+          <w:sz w:val="22"/>
+          <w:szCs w:val="22"/>
+        </w:rPr>
+        <w:t>           1. The customer clicks through different tabs</w:t>
+      </w:r>
+    </w:p>
+    <w:p>
+      <w:pPr>
+        <w:pStyle w:val="NormalWeb"/>
+        <w:spacing w:before="0" w:beforeAutospacing="0" w:after="0" w:afterAutospacing="0"/>
+      </w:pPr>
+      <w:r>
+        <w:rPr>
+          <w:rFonts w:ascii="Arial" w:hAnsi="Arial" w:cs="Arial"/>
+          <w:color w:val="000000"/>
+          <w:sz w:val="22"/>
+          <w:szCs w:val="22"/>
+        </w:rPr>
+        <w:t>                       a. Representative of different menu sections</w:t>
+      </w:r>
+    </w:p>
+    <w:p>
+      <w:pPr>
+        <w:pStyle w:val="NormalWeb"/>
+        <w:spacing w:before="0" w:beforeAutospacing="0" w:after="0" w:afterAutospacing="0"/>
+      </w:pPr>
+      <w:r>
+        <w:rPr>
+          <w:rFonts w:ascii="Arial" w:hAnsi="Arial" w:cs="Arial"/>
+          <w:color w:val="000000"/>
+          <w:sz w:val="22"/>
+          <w:szCs w:val="22"/>
+        </w:rPr>
+        <w:t>           2. Customer is able to tap menu item</w:t>
+      </w:r>
+    </w:p>
+    <w:p>
+      <w:pPr>
+        <w:pStyle w:val="NormalWeb"/>
+        <w:spacing w:before="0" w:beforeAutospacing="0" w:after="0" w:afterAutospacing="0"/>
+      </w:pPr>
+      <w:r>
+        <w:rPr>
+          <w:rFonts w:ascii="Arial" w:hAnsi="Arial" w:cs="Arial"/>
+          <w:color w:val="000000"/>
+          <w:sz w:val="22"/>
+          <w:szCs w:val="22"/>
+        </w:rPr>
+        <w:t>           3. Information about menu item appears</w:t>
+      </w:r>
+    </w:p>
+    <w:p>
+      <w:pPr>
+        <w:pStyle w:val="NormalWeb"/>
+        <w:spacing w:before="0" w:beforeAutospacing="0" w:after="0" w:afterAutospacing="0"/>
+      </w:pPr>
+      <w:r>
+        <w:rPr>
+          <w:rFonts w:ascii="Arial" w:hAnsi="Arial" w:cs="Arial"/>
+          <w:color w:val="000000"/>
+          <w:sz w:val="22"/>
+          <w:szCs w:val="22"/>
+        </w:rPr>
+        <w:t xml:space="preserve">                       a. </w:t>
+      </w:r>
+      <w:proofErr w:type="gramStart"/>
+      <w:r>
+        <w:rPr>
+          <w:rFonts w:ascii="Arial" w:hAnsi="Arial" w:cs="Arial"/>
+          <w:color w:val="000000"/>
+          <w:sz w:val="22"/>
+          <w:szCs w:val="22"/>
+        </w:rPr>
+        <w:t>ingredients</w:t>
+      </w:r>
+      <w:proofErr w:type="gramEnd"/>
+      <w:r>
+        <w:rPr>
+          <w:rFonts w:ascii="Arial" w:hAnsi="Arial" w:cs="Arial"/>
+          <w:color w:val="000000"/>
+          <w:sz w:val="22"/>
+          <w:szCs w:val="22"/>
+        </w:rPr>
+        <w:t>, health information, gluten-free available, house special, etc.</w:t>
+      </w:r>
+    </w:p>
+    <w:p>
+      <w:pPr>
+        <w:pStyle w:val="NormalWeb"/>
+        <w:spacing w:before="0" w:beforeAutospacing="0" w:after="0" w:afterAutospacing="0"/>
+      </w:pPr>
+      <w:r>
+        <w:rPr>
+          <w:rFonts w:ascii="Arial" w:hAnsi="Arial" w:cs="Arial"/>
+          <w:color w:val="000000"/>
+          <w:sz w:val="22"/>
+          <w:szCs w:val="22"/>
+        </w:rPr>
+        <w:t>           4. Option to order item also appears</w:t>
+      </w:r>
+    </w:p>
+    <w:p>
+      <w:pPr>
+        <w:pStyle w:val="NormalWeb"/>
+        <w:spacing w:before="0" w:beforeAutospacing="0" w:after="0" w:afterAutospacing="0"/>
+      </w:pPr>
+      <w:r>
+        <w:rPr>
+          <w:rFonts w:ascii="Arial" w:hAnsi="Arial" w:cs="Arial"/>
+          <w:b/>
+          <w:bCs/>
+          <w:color w:val="000000"/>
+          <w:sz w:val="22"/>
+          <w:szCs w:val="22"/>
+        </w:rPr>
+        <w:t>Extensions:</w:t>
+      </w:r>
+    </w:p>
+    <w:p>
+      <w:pPr>
+        <w:pStyle w:val="NormalWeb"/>
+        <w:spacing w:before="0" w:beforeAutospacing="0" w:after="0" w:afterAutospacing="0"/>
+      </w:pPr>
+      <w:r>
+        <w:rPr>
+          <w:rFonts w:ascii="Arial" w:hAnsi="Arial" w:cs="Arial"/>
+          <w:b/>
+          <w:bCs/>
+          <w:color w:val="000000"/>
+          <w:sz w:val="22"/>
+          <w:szCs w:val="22"/>
+        </w:rPr>
+        <w:t xml:space="preserve">           </w:t>
+      </w:r>
+      <w:r>
+        <w:rPr>
+          <w:rFonts w:ascii="Arial" w:hAnsi="Arial" w:cs="Arial"/>
+          <w:color w:val="000000"/>
+          <w:sz w:val="22"/>
+          <w:szCs w:val="22"/>
+        </w:rPr>
+        <w:t>3a) Customer wants to go back to main menu</w:t>
+      </w:r>
+    </w:p>
+    <w:p>
+      <w:pPr>
+        <w:pStyle w:val="NormalWeb"/>
+        <w:spacing w:before="0" w:beforeAutospacing="0" w:after="0" w:afterAutospacing="0"/>
+      </w:pPr>
+      <w:r>
+        <w:rPr>
+          <w:rFonts w:ascii="Arial" w:hAnsi="Arial" w:cs="Arial"/>
+          <w:color w:val="000000"/>
+          <w:sz w:val="22"/>
+          <w:szCs w:val="22"/>
+        </w:rPr>
+        <w:t>                       a. A back button will bring customers back to previous location</w:t>
+      </w:r>
+    </w:p>
+    <w:p>
+      <w:pPr>
+        <w:pStyle w:val="NormalWeb"/>
+        <w:spacing w:before="0" w:beforeAutospacing="0" w:after="0" w:afterAutospacing="0"/>
+      </w:pPr>
+      <w:r>
+        <w:rPr>
+          <w:rFonts w:ascii="Arial" w:hAnsi="Arial" w:cs="Arial"/>
+          <w:b/>
+          <w:bCs/>
+          <w:color w:val="000000"/>
+          <w:sz w:val="22"/>
+          <w:szCs w:val="22"/>
+        </w:rPr>
+        <w:t>Special Requirements</w:t>
+      </w:r>
+      <w:r>
+        <w:rPr>
+          <w:rFonts w:ascii="Arial" w:hAnsi="Arial" w:cs="Arial"/>
+          <w:color w:val="000000"/>
+          <w:sz w:val="22"/>
+          <w:szCs w:val="22"/>
+        </w:rPr>
+        <w:t>: Text must be large enough to view from 1ft away. Pictures require a resolution of 3.1 mega pixels. Touch response time and loading time combined must be less than 1 second.</w:t>
+      </w:r>
+    </w:p>
+    <w:p>
+      <w:pPr>
+        <w:pStyle w:val="NormalWeb"/>
+        <w:spacing w:before="0" w:beforeAutospacing="0" w:after="0" w:afterAutospacing="0"/>
+      </w:pPr>
+      <w:r>
+        <w:rPr>
+          <w:rFonts w:ascii="Arial" w:hAnsi="Arial" w:cs="Arial"/>
+          <w:b/>
+          <w:bCs/>
+          <w:color w:val="000000"/>
+          <w:sz w:val="22"/>
+          <w:szCs w:val="22"/>
+        </w:rPr>
+        <w:t>Technology and Data Variation List:</w:t>
+      </w:r>
+      <w:r>
+        <w:rPr>
+          <w:rFonts w:ascii="Arial" w:hAnsi="Arial" w:cs="Arial"/>
+          <w:color w:val="000000"/>
+          <w:sz w:val="22"/>
+          <w:szCs w:val="22"/>
+        </w:rPr>
+        <w:t xml:space="preserve"> All user input through touchscreen.</w:t>
+      </w:r>
+    </w:p>
+    <w:p>
+      <w:pPr>
+        <w:pStyle w:val="NormalWeb"/>
+        <w:spacing w:before="0" w:beforeAutospacing="0" w:after="0" w:afterAutospacing="0"/>
+      </w:pPr>
+      <w:r>
+        <w:rPr>
+          <w:rFonts w:ascii="Arial" w:hAnsi="Arial" w:cs="Arial"/>
+          <w:b/>
+          <w:bCs/>
+          <w:color w:val="000000"/>
+          <w:sz w:val="22"/>
+          <w:szCs w:val="22"/>
+        </w:rPr>
+        <w:t xml:space="preserve">Frequency of Occurrence: </w:t>
+      </w:r>
+      <w:r>
+        <w:rPr>
+          <w:rFonts w:ascii="Arial" w:hAnsi="Arial" w:cs="Arial"/>
+          <w:color w:val="000000"/>
+          <w:sz w:val="22"/>
+          <w:szCs w:val="22"/>
+        </w:rPr>
+        <w:t>Every time a customer wants to view the menu</w:t>
+      </w:r>
     </w:p>
     <w:p/>
     <w:sectPr>
@@ -9525,8 +10825,8 @@
 </file>
 
 <file path=word/numbering.xml><?xml version="1.0" encoding="utf-8"?>
-<w:numbering xmlns:wpc="http://schemas.microsoft.com/office/word/2010/wordprocessingCanvas" xmlns:mc="http://schemas.openxmlformats.org/markup-compatibility/2006" xmlns:o="urn:schemas-microsoft-com:office:office" xmlns:r="http://schemas.openxmlformats.org/officeDocument/2006/relationships" xmlns:m="http://schemas.openxmlformats.org/officeDocument/2006/math" xmlns:v="urn:schemas-microsoft-com:vml" xmlns:wp14="http://schemas.microsoft.com/office/word/2010/wordprocessingDrawing" xmlns:wp="http://schemas.openxmlformats.org/drawingml/2006/wordprocessingDrawing" xmlns:w10="urn:schemas-microsoft-com:office:word" xmlns:w="http://schemas.openxmlformats.org/wordprocessingml/2006/main" xmlns:w14="http://schemas.microsoft.com/office/word/2010/wordml" xmlns:w15="http://schemas.microsoft.com/office/word/2012/wordml" xmlns:wpg="http://schemas.microsoft.com/office/word/2010/wordprocessingGroup" xmlns:wpi="http://schemas.microsoft.com/office/word/2010/wordprocessingInk" xmlns:wne="http://schemas.microsoft.com/office/word/2006/wordml" xmlns:wps="http://schemas.microsoft.com/office/word/2010/wordprocessingShape" mc:Ignorable="w14 w15 wp14">
-  <w:abstractNum w:abstractNumId="0" w15:restartNumberingAfterBreak="0">
+<w:numbering xmlns:wpc="http://schemas.microsoft.com/office/word/2010/wordprocessingCanvas" xmlns:mo="http://schemas.microsoft.com/office/mac/office/2008/main" xmlns:mc="http://schemas.openxmlformats.org/markup-compatibility/2006" xmlns:mv="urn:schemas-microsoft-com:mac:vml" xmlns:o="urn:schemas-microsoft-com:office:office" xmlns:r="http://schemas.openxmlformats.org/officeDocument/2006/relationships" xmlns:m="http://schemas.openxmlformats.org/officeDocument/2006/math" xmlns:v="urn:schemas-microsoft-com:vml" xmlns:wp14="http://schemas.microsoft.com/office/word/2010/wordprocessingDrawing" xmlns:wp="http://schemas.openxmlformats.org/drawingml/2006/wordprocessingDrawing" xmlns:w10="urn:schemas-microsoft-com:office:word" xmlns:w="http://schemas.openxmlformats.org/wordprocessingml/2006/main" xmlns:w14="http://schemas.microsoft.com/office/word/2010/wordml" xmlns:wpg="http://schemas.microsoft.com/office/word/2010/wordprocessingGroup" xmlns:wpi="http://schemas.microsoft.com/office/word/2010/wordprocessingInk" xmlns:wne="http://schemas.microsoft.com/office/word/2006/wordml" xmlns:wps="http://schemas.microsoft.com/office/word/2010/wordprocessingShape" mc:Ignorable="w14 wp14">
+  <w:abstractNum w:abstractNumId="0">
     <w:nsid w:val="05AD0028"/>
     <w:multiLevelType w:val="hybridMultilevel"/>
     <w:tmpl w:val="40B85F84"/>
@@ -9617,7 +10917,7 @@
       </w:pPr>
     </w:lvl>
   </w:abstractNum>
-  <w:abstractNum w:abstractNumId="1" w15:restartNumberingAfterBreak="0">
+  <w:abstractNum w:abstractNumId="1">
     <w:nsid w:val="07712FF6"/>
     <w:multiLevelType w:val="hybridMultilevel"/>
     <w:tmpl w:val="55E47408"/>
@@ -9706,7 +11006,7 @@
       </w:pPr>
     </w:lvl>
   </w:abstractNum>
-  <w:abstractNum w:abstractNumId="2" w15:restartNumberingAfterBreak="0">
+  <w:abstractNum w:abstractNumId="2">
     <w:nsid w:val="14D316E0"/>
     <w:multiLevelType w:val="hybridMultilevel"/>
     <w:tmpl w:val="BA7A60B8"/>
@@ -9798,7 +11098,7 @@
       </w:pPr>
     </w:lvl>
   </w:abstractNum>
-  <w:abstractNum w:abstractNumId="3" w15:restartNumberingAfterBreak="0">
+  <w:abstractNum w:abstractNumId="3">
     <w:nsid w:val="1C9F38E0"/>
     <w:multiLevelType w:val="hybridMultilevel"/>
     <w:tmpl w:val="BF7CA0DC"/>
@@ -9887,7 +11187,7 @@
       </w:pPr>
     </w:lvl>
   </w:abstractNum>
-  <w:abstractNum w:abstractNumId="4" w15:restartNumberingAfterBreak="0">
+  <w:abstractNum w:abstractNumId="4">
     <w:nsid w:val="28131B0B"/>
     <w:multiLevelType w:val="hybridMultilevel"/>
     <w:tmpl w:val="82A0B83C"/>
@@ -9976,7 +11276,7 @@
       </w:pPr>
     </w:lvl>
   </w:abstractNum>
-  <w:abstractNum w:abstractNumId="5" w15:restartNumberingAfterBreak="0">
+  <w:abstractNum w:abstractNumId="5">
     <w:nsid w:val="290C655E"/>
     <w:multiLevelType w:val="hybridMultilevel"/>
     <w:tmpl w:val="913EA0A0"/>
@@ -10065,7 +11365,7 @@
       </w:pPr>
     </w:lvl>
   </w:abstractNum>
-  <w:abstractNum w:abstractNumId="6" w15:restartNumberingAfterBreak="0">
+  <w:abstractNum w:abstractNumId="6">
     <w:nsid w:val="3B417F37"/>
     <w:multiLevelType w:val="hybridMultilevel"/>
     <w:tmpl w:val="CC3CC538"/>
@@ -10154,7 +11454,7 @@
       </w:pPr>
     </w:lvl>
   </w:abstractNum>
-  <w:abstractNum w:abstractNumId="7" w15:restartNumberingAfterBreak="0">
+  <w:abstractNum w:abstractNumId="7">
     <w:nsid w:val="3D7B632F"/>
     <w:multiLevelType w:val="hybridMultilevel"/>
     <w:tmpl w:val="546E8682"/>
@@ -10243,7 +11543,7 @@
       </w:pPr>
     </w:lvl>
   </w:abstractNum>
-  <w:abstractNum w:abstractNumId="8" w15:restartNumberingAfterBreak="0">
+  <w:abstractNum w:abstractNumId="8">
     <w:nsid w:val="48C90887"/>
     <w:multiLevelType w:val="multilevel"/>
     <w:tmpl w:val="A5D8C8D6"/>
@@ -10356,7 +11656,7 @@
       </w:pPr>
     </w:lvl>
   </w:abstractNum>
-  <w:abstractNum w:abstractNumId="9" w15:restartNumberingAfterBreak="0">
+  <w:abstractNum w:abstractNumId="9">
     <w:nsid w:val="498C42C9"/>
     <w:multiLevelType w:val="hybridMultilevel"/>
     <w:tmpl w:val="AC1AE672"/>
@@ -10479,7 +11779,7 @@
 </file>
 
 <file path=word/styles.xml><?xml version="1.0" encoding="utf-8"?>
-<w:styles xmlns:mc="http://schemas.openxmlformats.org/markup-compatibility/2006" xmlns:r="http://schemas.openxmlformats.org/officeDocument/2006/relationships" xmlns:w="http://schemas.openxmlformats.org/wordprocessingml/2006/main" xmlns:w14="http://schemas.microsoft.com/office/word/2010/wordml" xmlns:w15="http://schemas.microsoft.com/office/word/2012/wordml" mc:Ignorable="w14 w15">
+<w:styles xmlns:mc="http://schemas.openxmlformats.org/markup-compatibility/2006" xmlns:r="http://schemas.openxmlformats.org/officeDocument/2006/relationships" xmlns:w="http://schemas.openxmlformats.org/wordprocessingml/2006/main" xmlns:w14="http://schemas.microsoft.com/office/word/2010/wordml" mc:Ignorable="w14">
   <w:docDefaults>
     <w:rPrDefault>
       <w:rPr>
@@ -10495,378 +11795,153 @@
       </w:pPr>
     </w:pPrDefault>
   </w:docDefaults>
-  <w:latentStyles w:defLockedState="0" w:defUIPriority="99" w:defSemiHidden="0" w:defUnhideWhenUsed="0" w:defQFormat="0" w:count="371">
-    <w:lsdException w:name="Normal" w:uiPriority="0" w:qFormat="1"/>
-    <w:lsdException w:name="heading 1" w:uiPriority="9" w:qFormat="1"/>
-    <w:lsdException w:name="heading 2" w:semiHidden="1" w:uiPriority="9" w:unhideWhenUsed="1" w:qFormat="1"/>
-    <w:lsdException w:name="heading 3" w:semiHidden="1" w:uiPriority="9" w:unhideWhenUsed="1" w:qFormat="1"/>
-    <w:lsdException w:name="heading 4" w:semiHidden="1" w:uiPriority="9" w:unhideWhenUsed="1" w:qFormat="1"/>
-    <w:lsdException w:name="heading 5" w:semiHidden="1" w:uiPriority="9" w:unhideWhenUsed="1" w:qFormat="1"/>
-    <w:lsdException w:name="heading 6" w:semiHidden="1" w:uiPriority="9" w:unhideWhenUsed="1" w:qFormat="1"/>
-    <w:lsdException w:name="heading 7" w:semiHidden="1" w:uiPriority="9" w:unhideWhenUsed="1" w:qFormat="1"/>
-    <w:lsdException w:name="heading 8" w:semiHidden="1" w:uiPriority="9" w:unhideWhenUsed="1" w:qFormat="1"/>
-    <w:lsdException w:name="heading 9" w:semiHidden="1" w:uiPriority="9" w:unhideWhenUsed="1" w:qFormat="1"/>
-    <w:lsdException w:name="index 1" w:semiHidden="1" w:unhideWhenUsed="1"/>
-    <w:lsdException w:name="index 2" w:semiHidden="1" w:unhideWhenUsed="1"/>
-    <w:lsdException w:name="index 3" w:semiHidden="1" w:unhideWhenUsed="1"/>
-    <w:lsdException w:name="index 4" w:semiHidden="1" w:unhideWhenUsed="1"/>
-    <w:lsdException w:name="index 5" w:semiHidden="1" w:unhideWhenUsed="1"/>
-    <w:lsdException w:name="index 6" w:semiHidden="1" w:unhideWhenUsed="1"/>
-    <w:lsdException w:name="index 7" w:semiHidden="1" w:unhideWhenUsed="1"/>
-    <w:lsdException w:name="index 8" w:semiHidden="1" w:unhideWhenUsed="1"/>
-    <w:lsdException w:name="index 9" w:semiHidden="1" w:unhideWhenUsed="1"/>
-    <w:lsdException w:name="toc 1" w:semiHidden="1" w:uiPriority="39" w:unhideWhenUsed="1"/>
-    <w:lsdException w:name="toc 2" w:semiHidden="1" w:uiPriority="39" w:unhideWhenUsed="1"/>
-    <w:lsdException w:name="toc 3" w:semiHidden="1" w:uiPriority="39" w:unhideWhenUsed="1"/>
-    <w:lsdException w:name="toc 4" w:semiHidden="1" w:uiPriority="39" w:unhideWhenUsed="1"/>
-    <w:lsdException w:name="toc 5" w:semiHidden="1" w:uiPriority="39" w:unhideWhenUsed="1"/>
-    <w:lsdException w:name="toc 6" w:semiHidden="1" w:uiPriority="39" w:unhideWhenUsed="1"/>
-    <w:lsdException w:name="toc 7" w:semiHidden="1" w:uiPriority="39" w:unhideWhenUsed="1"/>
-    <w:lsdException w:name="toc 8" w:semiHidden="1" w:uiPriority="39" w:unhideWhenUsed="1"/>
-    <w:lsdException w:name="toc 9" w:semiHidden="1" w:uiPriority="39" w:unhideWhenUsed="1"/>
-    <w:lsdException w:name="Normal Indent" w:semiHidden="1" w:unhideWhenUsed="1"/>
-    <w:lsdException w:name="footnote text" w:semiHidden="1" w:unhideWhenUsed="1"/>
-    <w:lsdException w:name="annotation text" w:semiHidden="1" w:unhideWhenUsed="1"/>
-    <w:lsdException w:name="header" w:semiHidden="1" w:unhideWhenUsed="1"/>
-    <w:lsdException w:name="footer" w:semiHidden="1" w:unhideWhenUsed="1"/>
-    <w:lsdException w:name="index heading" w:semiHidden="1" w:unhideWhenUsed="1"/>
-    <w:lsdException w:name="caption" w:semiHidden="1" w:uiPriority="35" w:unhideWhenUsed="1" w:qFormat="1"/>
-    <w:lsdException w:name="table of figures" w:semiHidden="1" w:unhideWhenUsed="1"/>
-    <w:lsdException w:name="envelope address" w:semiHidden="1" w:unhideWhenUsed="1"/>
-    <w:lsdException w:name="envelope return" w:semiHidden="1" w:unhideWhenUsed="1"/>
-    <w:lsdException w:name="footnote reference" w:semiHidden="1" w:unhideWhenUsed="1"/>
-    <w:lsdException w:name="annotation reference" w:semiHidden="1" w:unhideWhenUsed="1"/>
-    <w:lsdException w:name="line number" w:semiHidden="1" w:unhideWhenUsed="1"/>
-    <w:lsdException w:name="page number" w:semiHidden="1" w:unhideWhenUsed="1"/>
-    <w:lsdException w:name="endnote reference" w:semiHidden="1" w:unhideWhenUsed="1"/>
-    <w:lsdException w:name="endnote text" w:semiHidden="1" w:unhideWhenUsed="1"/>
-    <w:lsdException w:name="table of authorities" w:semiHidden="1" w:unhideWhenUsed="1"/>
-    <w:lsdException w:name="macro" w:semiHidden="1" w:unhideWhenUsed="1"/>
-    <w:lsdException w:name="toa heading" w:semiHidden="1" w:unhideWhenUsed="1"/>
-    <w:lsdException w:name="List" w:semiHidden="1" w:unhideWhenUsed="1"/>
-    <w:lsdException w:name="List Bullet" w:semiHidden="1" w:unhideWhenUsed="1"/>
-    <w:lsdException w:name="List Number" w:semiHidden="1" w:unhideWhenUsed="1"/>
-    <w:lsdException w:name="List 2" w:semiHidden="1" w:unhideWhenUsed="1"/>
-    <w:lsdException w:name="List 3" w:semiHidden="1" w:unhideWhenUsed="1"/>
-    <w:lsdException w:name="List 4" w:semiHidden="1" w:unhideWhenUsed="1"/>
-    <w:lsdException w:name="List 5" w:semiHidden="1" w:unhideWhenUsed="1"/>
-    <w:lsdException w:name="List Bullet 2" w:semiHidden="1" w:unhideWhenUsed="1"/>
-    <w:lsdException w:name="List Bullet 3" w:semiHidden="1" w:unhideWhenUsed="1"/>
-    <w:lsdException w:name="List Bullet 4" w:semiHidden="1" w:unhideWhenUsed="1"/>
-    <w:lsdException w:name="List Bullet 5" w:semiHidden="1" w:unhideWhenUsed="1"/>
-    <w:lsdException w:name="List Number 2" w:semiHidden="1" w:unhideWhenUsed="1"/>
-    <w:lsdException w:name="List Number 3" w:semiHidden="1" w:unhideWhenUsed="1"/>
-    <w:lsdException w:name="List Number 4" w:semiHidden="1" w:unhideWhenUsed="1"/>
-    <w:lsdException w:name="List Number 5" w:semiHidden="1" w:unhideWhenUsed="1"/>
-    <w:lsdException w:name="Title" w:uiPriority="10" w:qFormat="1"/>
-    <w:lsdException w:name="Closing" w:semiHidden="1" w:unhideWhenUsed="1"/>
-    <w:lsdException w:name="Signature" w:semiHidden="1" w:unhideWhenUsed="1"/>
-    <w:lsdException w:name="Default Paragraph Font" w:semiHidden="1" w:uiPriority="1" w:unhideWhenUsed="1"/>
-    <w:lsdException w:name="Body Text" w:semiHidden="1" w:unhideWhenUsed="1"/>
-    <w:lsdException w:name="Body Text Indent" w:semiHidden="1" w:unhideWhenUsed="1"/>
-    <w:lsdException w:name="List Continue" w:semiHidden="1" w:unhideWhenUsed="1"/>
-    <w:lsdException w:name="List Continue 2" w:semiHidden="1" w:unhideWhenUsed="1"/>
-    <w:lsdException w:name="List Continue 3" w:semiHidden="1" w:unhideWhenUsed="1"/>
-    <w:lsdException w:name="List Continue 4" w:semiHidden="1" w:unhideWhenUsed="1"/>
-    <w:lsdException w:name="List Continue 5" w:semiHidden="1" w:unhideWhenUsed="1"/>
-    <w:lsdException w:name="Message Header" w:semiHidden="1" w:unhideWhenUsed="1"/>
-    <w:lsdException w:name="Subtitle" w:uiPriority="11" w:qFormat="1"/>
-    <w:lsdException w:name="Salutation" w:semiHidden="1" w:unhideWhenUsed="1"/>
-    <w:lsdException w:name="Date" w:semiHidden="1" w:unhideWhenUsed="1"/>
-    <w:lsdException w:name="Body Text First Indent" w:semiHidden="1" w:unhideWhenUsed="1"/>
-    <w:lsdException w:name="Body Text First Indent 2" w:semiHidden="1" w:unhideWhenUsed="1"/>
-    <w:lsdException w:name="Note Heading" w:semiHidden="1" w:unhideWhenUsed="1"/>
-    <w:lsdException w:name="Body Text 2" w:semiHidden="1" w:unhideWhenUsed="1"/>
-    <w:lsdException w:name="Body Text 3" w:semiHidden="1" w:unhideWhenUsed="1"/>
-    <w:lsdException w:name="Body Text Indent 2" w:semiHidden="1" w:unhideWhenUsed="1"/>
-    <w:lsdException w:name="Body Text Indent 3" w:semiHidden="1" w:unhideWhenUsed="1"/>
-    <w:lsdException w:name="Block Text" w:semiHidden="1" w:unhideWhenUsed="1"/>
-    <w:lsdException w:name="Hyperlink" w:semiHidden="1" w:unhideWhenUsed="1"/>
-    <w:lsdException w:name="FollowedHyperlink" w:semiHidden="1" w:unhideWhenUsed="1"/>
-    <w:lsdException w:name="Strong" w:uiPriority="22" w:qFormat="1"/>
-    <w:lsdException w:name="Emphasis" w:uiPriority="20" w:qFormat="1"/>
-    <w:lsdException w:name="Document Map" w:semiHidden="1" w:unhideWhenUsed="1"/>
-    <w:lsdException w:name="Plain Text" w:semiHidden="1" w:unhideWhenUsed="1"/>
-    <w:lsdException w:name="E-mail Signature" w:semiHidden="1" w:unhideWhenUsed="1"/>
-    <w:lsdException w:name="HTML Top of Form" w:semiHidden="1" w:unhideWhenUsed="1"/>
-    <w:lsdException w:name="HTML Bottom of Form" w:semiHidden="1" w:unhideWhenUsed="1"/>
-    <w:lsdException w:name="Normal (Web)" w:semiHidden="1" w:unhideWhenUsed="1"/>
-    <w:lsdException w:name="HTML Acronym" w:semiHidden="1" w:unhideWhenUsed="1"/>
-    <w:lsdException w:name="HTML Address" w:semiHidden="1" w:unhideWhenUsed="1"/>
-    <w:lsdException w:name="HTML Cite" w:semiHidden="1" w:unhideWhenUsed="1"/>
-    <w:lsdException w:name="HTML Code" w:semiHidden="1" w:unhideWhenUsed="1"/>
-    <w:lsdException w:name="HTML Definition" w:semiHidden="1" w:unhideWhenUsed="1"/>
-    <w:lsdException w:name="HTML Keyboard" w:semiHidden="1" w:unhideWhenUsed="1"/>
-    <w:lsdException w:name="HTML Preformatted" w:semiHidden="1" w:unhideWhenUsed="1"/>
-    <w:lsdException w:name="HTML Sample" w:semiHidden="1" w:unhideWhenUsed="1"/>
-    <w:lsdException w:name="HTML Typewriter" w:semiHidden="1" w:unhideWhenUsed="1"/>
-    <w:lsdException w:name="HTML Variable" w:semiHidden="1" w:unhideWhenUsed="1"/>
-    <w:lsdException w:name="Normal Table" w:semiHidden="1" w:unhideWhenUsed="1"/>
-    <w:lsdException w:name="annotation subject" w:semiHidden="1" w:unhideWhenUsed="1"/>
-    <w:lsdException w:name="No List" w:semiHidden="1" w:unhideWhenUsed="1"/>
-    <w:lsdException w:name="Outline List 1" w:semiHidden="1" w:unhideWhenUsed="1"/>
-    <w:lsdException w:name="Outline List 2" w:semiHidden="1" w:unhideWhenUsed="1"/>
-    <w:lsdException w:name="Outline List 3" w:semiHidden="1" w:unhideWhenUsed="1"/>
-    <w:lsdException w:name="Table Simple 1" w:semiHidden="1" w:unhideWhenUsed="1"/>
-    <w:lsdException w:name="Table Simple 2" w:semiHidden="1" w:unhideWhenUsed="1"/>
-    <w:lsdException w:name="Table Simple 3" w:semiHidden="1" w:unhideWhenUsed="1"/>
-    <w:lsdException w:name="Table Classic 1" w:semiHidden="1" w:unhideWhenUsed="1"/>
-    <w:lsdException w:name="Table Classic 2" w:semiHidden="1" w:unhideWhenUsed="1"/>
-    <w:lsdException w:name="Table Classic 3" w:semiHidden="1" w:unhideWhenUsed="1"/>
-    <w:lsdException w:name="Table Classic 4" w:semiHidden="1" w:unhideWhenUsed="1"/>
-    <w:lsdException w:name="Table Colorful 1" w:semiHidden="1" w:unhideWhenUsed="1"/>
-    <w:lsdException w:name="Table Colorful 2" w:semiHidden="1" w:unhideWhenUsed="1"/>
-    <w:lsdException w:name="Table Colorful 3" w:semiHidden="1" w:unhideWhenUsed="1"/>
-    <w:lsdException w:name="Table Columns 1" w:semiHidden="1" w:unhideWhenUsed="1"/>
-    <w:lsdException w:name="Table Columns 2" w:semiHidden="1" w:unhideWhenUsed="1"/>
-    <w:lsdException w:name="Table Columns 3" w:semiHidden="1" w:unhideWhenUsed="1"/>
-    <w:lsdException w:name="Table Columns 4" w:semiHidden="1" w:unhideWhenUsed="1"/>
-    <w:lsdException w:name="Table Columns 5" w:semiHidden="1" w:unhideWhenUsed="1"/>
-    <w:lsdException w:name="Table Grid 1" w:semiHidden="1" w:unhideWhenUsed="1"/>
-    <w:lsdException w:name="Table Grid 2" w:semiHidden="1" w:unhideWhenUsed="1"/>
-    <w:lsdException w:name="Table Grid 3" w:semiHidden="1" w:unhideWhenUsed="1"/>
-    <w:lsdException w:name="Table Grid 4" w:semiHidden="1" w:unhideWhenUsed="1"/>
-    <w:lsdException w:name="Table Grid 5" w:semiHidden="1" w:unhideWhenUsed="1"/>
-    <w:lsdException w:name="Table Grid 6" w:semiHidden="1" w:unhideWhenUsed="1"/>
-    <w:lsdException w:name="Table Grid 7" w:semiHidden="1" w:unhideWhenUsed="1"/>
-    <w:lsdException w:name="Table Grid 8" w:semiHidden="1" w:unhideWhenUsed="1"/>
-    <w:lsdException w:name="Table List 1" w:semiHidden="1" w:unhideWhenUsed="1"/>
-    <w:lsdException w:name="Table List 2" w:semiHidden="1" w:unhideWhenUsed="1"/>
-    <w:lsdException w:name="Table List 3" w:semiHidden="1" w:unhideWhenUsed="1"/>
-    <w:lsdException w:name="Table List 4" w:semiHidden="1" w:unhideWhenUsed="1"/>
-    <w:lsdException w:name="Table List 5" w:semiHidden="1" w:unhideWhenUsed="1"/>
-    <w:lsdException w:name="Table List 6" w:semiHidden="1" w:unhideWhenUsed="1"/>
-    <w:lsdException w:name="Table List 7" w:semiHidden="1" w:unhideWhenUsed="1"/>
-    <w:lsdException w:name="Table List 8" w:semiHidden="1" w:unhideWhenUsed="1"/>
-    <w:lsdException w:name="Table 3D effects 1" w:semiHidden="1" w:unhideWhenUsed="1"/>
-    <w:lsdException w:name="Table 3D effects 2" w:semiHidden="1" w:unhideWhenUsed="1"/>
-    <w:lsdException w:name="Table 3D effects 3" w:semiHidden="1" w:unhideWhenUsed="1"/>
-    <w:lsdException w:name="Table Contemporary" w:semiHidden="1" w:unhideWhenUsed="1"/>
-    <w:lsdException w:name="Table Elegant" w:semiHidden="1" w:unhideWhenUsed="1"/>
-    <w:lsdException w:name="Table Professional" w:semiHidden="1" w:unhideWhenUsed="1"/>
-    <w:lsdException w:name="Table Subtle 1" w:semiHidden="1" w:unhideWhenUsed="1"/>
-    <w:lsdException w:name="Table Subtle 2" w:semiHidden="1" w:unhideWhenUsed="1"/>
-    <w:lsdException w:name="Table Web 1" w:semiHidden="1" w:unhideWhenUsed="1"/>
-    <w:lsdException w:name="Table Web 2" w:semiHidden="1" w:unhideWhenUsed="1"/>
-    <w:lsdException w:name="Table Web 3" w:semiHidden="1" w:unhideWhenUsed="1"/>
-    <w:lsdException w:name="Balloon Text" w:semiHidden="1" w:unhideWhenUsed="1"/>
-    <w:lsdException w:name="Table Grid" w:uiPriority="39"/>
-    <w:lsdException w:name="Table Theme" w:semiHidden="1" w:unhideWhenUsed="1"/>
-    <w:lsdException w:name="Placeholder Text" w:semiHidden="1"/>
-    <w:lsdException w:name="No Spacing" w:uiPriority="1" w:qFormat="1"/>
-    <w:lsdException w:name="Light Shading" w:uiPriority="60"/>
-    <w:lsdException w:name="Light List" w:uiPriority="61"/>
-    <w:lsdException w:name="Light Grid" w:uiPriority="62"/>
-    <w:lsdException w:name="Medium Shading 1" w:uiPriority="63"/>
-    <w:lsdException w:name="Medium Shading 2" w:uiPriority="64"/>
-    <w:lsdException w:name="Medium List 1" w:uiPriority="65"/>
-    <w:lsdException w:name="Medium List 2" w:uiPriority="66"/>
-    <w:lsdException w:name="Medium Grid 1" w:uiPriority="67"/>
-    <w:lsdException w:name="Medium Grid 2" w:uiPriority="68"/>
-    <w:lsdException w:name="Medium Grid 3" w:uiPriority="69"/>
-    <w:lsdException w:name="Dark List" w:uiPriority="70"/>
-    <w:lsdException w:name="Colorful Shading" w:uiPriority="71"/>
-    <w:lsdException w:name="Colorful List" w:uiPriority="72"/>
-    <w:lsdException w:name="Colorful Grid" w:uiPriority="73"/>
-    <w:lsdException w:name="Light Shading Accent 1" w:uiPriority="60"/>
-    <w:lsdException w:name="Light List Accent 1" w:uiPriority="61"/>
-    <w:lsdException w:name="Light Grid Accent 1" w:uiPriority="62"/>
-    <w:lsdException w:name="Medium Shading 1 Accent 1" w:uiPriority="63"/>
-    <w:lsdException w:name="Medium Shading 2 Accent 1" w:uiPriority="64"/>
-    <w:lsdException w:name="Medium List 1 Accent 1" w:uiPriority="65"/>
-    <w:lsdException w:name="Revision" w:semiHidden="1"/>
-    <w:lsdException w:name="List Paragraph" w:uiPriority="34" w:qFormat="1"/>
-    <w:lsdException w:name="Quote" w:uiPriority="29" w:qFormat="1"/>
-    <w:lsdException w:name="Intense Quote" w:uiPriority="30" w:qFormat="1"/>
-    <w:lsdException w:name="Medium List 2 Accent 1" w:uiPriority="66"/>
-    <w:lsdException w:name="Medium Grid 1 Accent 1" w:uiPriority="67"/>
-    <w:lsdException w:name="Medium Grid 2 Accent 1" w:uiPriority="68"/>
-    <w:lsdException w:name="Medium Grid 3 Accent 1" w:uiPriority="69"/>
-    <w:lsdException w:name="Dark List Accent 1" w:uiPriority="70"/>
-    <w:lsdException w:name="Colorful Shading Accent 1" w:uiPriority="71"/>
-    <w:lsdException w:name="Colorful List Accent 1" w:uiPriority="72"/>
-    <w:lsdException w:name="Colorful Grid Accent 1" w:uiPriority="73"/>
-    <w:lsdException w:name="Light Shading Accent 2" w:uiPriority="60"/>
-    <w:lsdException w:name="Light List Accent 2" w:uiPriority="61"/>
-    <w:lsdException w:name="Light Grid Accent 2" w:uiPriority="62"/>
-    <w:lsdException w:name="Medium Shading 1 Accent 2" w:uiPriority="63"/>
-    <w:lsdException w:name="Medium Shading 2 Accent 2" w:uiPriority="64"/>
-    <w:lsdException w:name="Medium List 1 Accent 2" w:uiPriority="65"/>
-    <w:lsdException w:name="Medium List 2 Accent 2" w:uiPriority="66"/>
-    <w:lsdException w:name="Medium Grid 1 Accent 2" w:uiPriority="67"/>
-    <w:lsdException w:name="Medium Grid 2 Accent 2" w:uiPriority="68"/>
-    <w:lsdException w:name="Medium Grid 3 Accent 2" w:uiPriority="69"/>
-    <w:lsdException w:name="Dark List Accent 2" w:uiPriority="70"/>
-    <w:lsdException w:name="Colorful Shading Accent 2" w:uiPriority="71"/>
-    <w:lsdException w:name="Colorful List Accent 2" w:uiPriority="72"/>
-    <w:lsdException w:name="Colorful Grid Accent 2" w:uiPriority="73"/>
-    <w:lsdException w:name="Light Shading Accent 3" w:uiPriority="60"/>
-    <w:lsdException w:name="Light List Accent 3" w:uiPriority="61"/>
-    <w:lsdException w:name="Light Grid Accent 3" w:uiPriority="62"/>
-    <w:lsdException w:name="Medium Shading 1 Accent 3" w:uiPriority="63"/>
-    <w:lsdException w:name="Medium Shading 2 Accent 3" w:uiPriority="64"/>
-    <w:lsdException w:name="Medium List 1 Accent 3" w:uiPriority="65"/>
-    <w:lsdException w:name="Medium List 2 Accent 3" w:uiPriority="66"/>
-    <w:lsdException w:name="Medium Grid 1 Accent 3" w:uiPriority="67"/>
-    <w:lsdException w:name="Medium Grid 2 Accent 3" w:uiPriority="68"/>
-    <w:lsdException w:name="Medium Grid 3 Accent 3" w:uiPriority="69"/>
-    <w:lsdException w:name="Dark List Accent 3" w:uiPriority="70"/>
-    <w:lsdException w:name="Colorful Shading Accent 3" w:uiPriority="71"/>
-    <w:lsdException w:name="Colorful List Accent 3" w:uiPriority="72"/>
-    <w:lsdException w:name="Colorful Grid Accent 3" w:uiPriority="73"/>
-    <w:lsdException w:name="Light Shading Accent 4" w:uiPriority="60"/>
-    <w:lsdException w:name="Light List Accent 4" w:uiPriority="61"/>
-    <w:lsdException w:name="Light Grid Accent 4" w:uiPriority="62"/>
-    <w:lsdException w:name="Medium Shading 1 Accent 4" w:uiPriority="63"/>
-    <w:lsdException w:name="Medium Shading 2 Accent 4" w:uiPriority="64"/>
-    <w:lsdException w:name="Medium List 1 Accent 4" w:uiPriority="65"/>
-    <w:lsdException w:name="Medium List 2 Accent 4" w:uiPriority="66"/>
-    <w:lsdException w:name="Medium Grid 1 Accent 4" w:uiPriority="67"/>
-    <w:lsdException w:name="Medium Grid 2 Accent 4" w:uiPriority="68"/>
-    <w:lsdException w:name="Medium Grid 3 Accent 4" w:uiPriority="69"/>
-    <w:lsdException w:name="Dark List Accent 4" w:uiPriority="70"/>
-    <w:lsdException w:name="Colorful Shading Accent 4" w:uiPriority="71"/>
-    <w:lsdException w:name="Colorful List Accent 4" w:uiPriority="72"/>
-    <w:lsdException w:name="Colorful Grid Accent 4" w:uiPriority="73"/>
-    <w:lsdException w:name="Light Shading Accent 5" w:uiPriority="60"/>
-    <w:lsdException w:name="Light List Accent 5" w:uiPriority="61"/>
-    <w:lsdException w:name="Light Grid Accent 5" w:uiPriority="62"/>
-    <w:lsdException w:name="Medium Shading 1 Accent 5" w:uiPriority="63"/>
-    <w:lsdException w:name="Medium Shading 2 Accent 5" w:uiPriority="64"/>
-    <w:lsdException w:name="Medium List 1 Accent 5" w:uiPriority="65"/>
-    <w:lsdException w:name="Medium List 2 Accent 5" w:uiPriority="66"/>
-    <w:lsdException w:name="Medium Grid 1 Accent 5" w:uiPriority="67"/>
-    <w:lsdException w:name="Medium Grid 2 Accent 5" w:uiPriority="68"/>
-    <w:lsdException w:name="Medium Grid 3 Accent 5" w:uiPriority="69"/>
-    <w:lsdException w:name="Dark List Accent 5" w:uiPriority="70"/>
-    <w:lsdException w:name="Colorful Shading Accent 5" w:uiPriority="71"/>
-    <w:lsdException w:name="Colorful List Accent 5" w:uiPriority="72"/>
-    <w:lsdException w:name="Colorful Grid Accent 5" w:uiPriority="73"/>
-    <w:lsdException w:name="Light Shading Accent 6" w:uiPriority="60"/>
-    <w:lsdException w:name="Light List Accent 6" w:uiPriority="61"/>
-    <w:lsdException w:name="Light Grid Accent 6" w:uiPriority="62"/>
-    <w:lsdException w:name="Medium Shading 1 Accent 6" w:uiPriority="63"/>
-    <w:lsdException w:name="Medium Shading 2 Accent 6" w:uiPriority="64"/>
-    <w:lsdException w:name="Medium List 1 Accent 6" w:uiPriority="65"/>
-    <w:lsdException w:name="Medium List 2 Accent 6" w:uiPriority="66"/>
-    <w:lsdException w:name="Medium Grid 1 Accent 6" w:uiPriority="67"/>
-    <w:lsdException w:name="Medium Grid 2 Accent 6" w:uiPriority="68"/>
-    <w:lsdException w:name="Medium Grid 3 Accent 6" w:uiPriority="69"/>
-    <w:lsdException w:name="Dark List Accent 6" w:uiPriority="70"/>
-    <w:lsdException w:name="Colorful Shading Accent 6" w:uiPriority="71"/>
-    <w:lsdException w:name="Colorful List Accent 6" w:uiPriority="72"/>
-    <w:lsdException w:name="Colorful Grid Accent 6" w:uiPriority="73"/>
-    <w:lsdException w:name="Subtle Emphasis" w:uiPriority="19" w:qFormat="1"/>
-    <w:lsdException w:name="Intense Emphasis" w:uiPriority="21" w:qFormat="1"/>
-    <w:lsdException w:name="Subtle Reference" w:uiPriority="31" w:qFormat="1"/>
-    <w:lsdException w:name="Intense Reference" w:uiPriority="32" w:qFormat="1"/>
-    <w:lsdException w:name="Book Title" w:uiPriority="33" w:qFormat="1"/>
-    <w:lsdException w:name="Bibliography" w:semiHidden="1" w:uiPriority="37" w:unhideWhenUsed="1"/>
-    <w:lsdException w:name="TOC Heading" w:semiHidden="1" w:uiPriority="39" w:unhideWhenUsed="1" w:qFormat="1"/>
-    <w:lsdException w:name="Plain Table 1" w:uiPriority="41"/>
-    <w:lsdException w:name="Plain Table 2" w:uiPriority="42"/>
-    <w:lsdException w:name="Plain Table 3" w:uiPriority="43"/>
-    <w:lsdException w:name="Plain Table 4" w:uiPriority="44"/>
-    <w:lsdException w:name="Plain Table 5" w:uiPriority="45"/>
-    <w:lsdException w:name="Grid Table Light" w:uiPriority="40"/>
-    <w:lsdException w:name="Grid Table 1 Light" w:uiPriority="46"/>
-    <w:lsdException w:name="Grid Table 2" w:uiPriority="47"/>
-    <w:lsdException w:name="Grid Table 3" w:uiPriority="48"/>
-    <w:lsdException w:name="Grid Table 4" w:uiPriority="49"/>
-    <w:lsdException w:name="Grid Table 5 Dark" w:uiPriority="50"/>
-    <w:lsdException w:name="Grid Table 6 Colorful" w:uiPriority="51"/>
-    <w:lsdException w:name="Grid Table 7 Colorful" w:uiPriority="52"/>
-    <w:lsdException w:name="Grid Table 1 Light Accent 1" w:uiPriority="46"/>
-    <w:lsdException w:name="Grid Table 2 Accent 1" w:uiPriority="47"/>
-    <w:lsdException w:name="Grid Table 3 Accent 1" w:uiPriority="48"/>
-    <w:lsdException w:name="Grid Table 4 Accent 1" w:uiPriority="49"/>
-    <w:lsdException w:name="Grid Table 5 Dark Accent 1" w:uiPriority="50"/>
-    <w:lsdException w:name="Grid Table 6 Colorful Accent 1" w:uiPriority="51"/>
-    <w:lsdException w:name="Grid Table 7 Colorful Accent 1" w:uiPriority="52"/>
-    <w:lsdException w:name="Grid Table 1 Light Accent 2" w:uiPriority="46"/>
-    <w:lsdException w:name="Grid Table 2 Accent 2" w:uiPriority="47"/>
-    <w:lsdException w:name="Grid Table 3 Accent 2" w:uiPriority="48"/>
-    <w:lsdException w:name="Grid Table 4 Accent 2" w:uiPriority="49"/>
-    <w:lsdException w:name="Grid Table 5 Dark Accent 2" w:uiPriority="50"/>
-    <w:lsdException w:name="Grid Table 6 Colorful Accent 2" w:uiPriority="51"/>
-    <w:lsdException w:name="Grid Table 7 Colorful Accent 2" w:uiPriority="52"/>
-    <w:lsdException w:name="Grid Table 1 Light Accent 3" w:uiPriority="46"/>
-    <w:lsdException w:name="Grid Table 2 Accent 3" w:uiPriority="47"/>
-    <w:lsdException w:name="Grid Table 3 Accent 3" w:uiPriority="48"/>
-    <w:lsdException w:name="Grid Table 4 Accent 3" w:uiPriority="49"/>
-    <w:lsdException w:name="Grid Table 5 Dark Accent 3" w:uiPriority="50"/>
-    <w:lsdException w:name="Grid Table 6 Colorful Accent 3" w:uiPriority="51"/>
-    <w:lsdException w:name="Grid Table 7 Colorful Accent 3" w:uiPriority="52"/>
-    <w:lsdException w:name="Grid Table 1 Light Accent 4" w:uiPriority="46"/>
-    <w:lsdException w:name="Grid Table 2 Accent 4" w:uiPriority="47"/>
-    <w:lsdException w:name="Grid Table 3 Accent 4" w:uiPriority="48"/>
-    <w:lsdException w:name="Grid Table 4 Accent 4" w:uiPriority="49"/>
-    <w:lsdException w:name="Grid Table 5 Dark Accent 4" w:uiPriority="50"/>
-    <w:lsdException w:name="Grid Table 6 Colorful Accent 4" w:uiPriority="51"/>
-    <w:lsdException w:name="Grid Table 7 Colorful Accent 4" w:uiPriority="52"/>
-    <w:lsdException w:name="Grid Table 1 Light Accent 5" w:uiPriority="46"/>
-    <w:lsdException w:name="Grid Table 2 Accent 5" w:uiPriority="47"/>
-    <w:lsdException w:name="Grid Table 3 Accent 5" w:uiPriority="48"/>
-    <w:lsdException w:name="Grid Table 4 Accent 5" w:uiPriority="49"/>
-    <w:lsdException w:name="Grid Table 5 Dark Accent 5" w:uiPriority="50"/>
-    <w:lsdException w:name="Grid Table 6 Colorful Accent 5" w:uiPriority="51"/>
-    <w:lsdException w:name="Grid Table 7 Colorful Accent 5" w:uiPriority="52"/>
-    <w:lsdException w:name="Grid Table 1 Light Accent 6" w:uiPriority="46"/>
-    <w:lsdException w:name="Grid Table 2 Accent 6" w:uiPriority="47"/>
-    <w:lsdException w:name="Grid Table 3 Accent 6" w:uiPriority="48"/>
-    <w:lsdException w:name="Grid Table 4 Accent 6" w:uiPriority="49"/>
-    <w:lsdException w:name="Grid Table 5 Dark Accent 6" w:uiPriority="50"/>
-    <w:lsdException w:name="Grid Table 6 Colorful Accent 6" w:uiPriority="51"/>
-    <w:lsdException w:name="Grid Table 7 Colorful Accent 6" w:uiPriority="52"/>
-    <w:lsdException w:name="List Table 1 Light" w:uiPriority="46"/>
-    <w:lsdException w:name="List Table 2" w:uiPriority="47"/>
-    <w:lsdException w:name="List Table 3" w:uiPriority="48"/>
-    <w:lsdException w:name="List Table 4" w:uiPriority="49"/>
-    <w:lsdException w:name="List Table 5 Dark" w:uiPriority="50"/>
-    <w:lsdException w:name="List Table 6 Colorful" w:uiPriority="51"/>
-    <w:lsdException w:name="List Table 7 Colorful" w:uiPriority="52"/>
-    <w:lsdException w:name="List Table 1 Light Accent 1" w:uiPriority="46"/>
-    <w:lsdException w:name="List Table 2 Accent 1" w:uiPriority="47"/>
-    <w:lsdException w:name="List Table 3 Accent 1" w:uiPriority="48"/>
-    <w:lsdException w:name="List Table 4 Accent 1" w:uiPriority="49"/>
-    <w:lsdException w:name="List Table 5 Dark Accent 1" w:uiPriority="50"/>
-    <w:lsdException w:name="List Table 6 Colorful Accent 1" w:uiPriority="51"/>
-    <w:lsdException w:name="List Table 7 Colorful Accent 1" w:uiPriority="52"/>
-    <w:lsdException w:name="List Table 1 Light Accent 2" w:uiPriority="46"/>
-    <w:lsdException w:name="List Table 2 Accent 2" w:uiPriority="47"/>
-    <w:lsdException w:name="List Table 3 Accent 2" w:uiPriority="48"/>
-    <w:lsdException w:name="List Table 4 Accent 2" w:uiPriority="49"/>
-    <w:lsdException w:name="List Table 5 Dark Accent 2" w:uiPriority="50"/>
-    <w:lsdException w:name="List Table 6 Colorful Accent 2" w:uiPriority="51"/>
-    <w:lsdException w:name="List Table 7 Colorful Accent 2" w:uiPriority="52"/>
-    <w:lsdException w:name="List Table 1 Light Accent 3" w:uiPriority="46"/>
-    <w:lsdException w:name="List Table 2 Accent 3" w:uiPriority="47"/>
-    <w:lsdException w:name="List Table 3 Accent 3" w:uiPriority="48"/>
-    <w:lsdException w:name="List Table 4 Accent 3" w:uiPriority="49"/>
-    <w:lsdException w:name="List Table 5 Dark Accent 3" w:uiPriority="50"/>
-    <w:lsdException w:name="List Table 6 Colorful Accent 3" w:uiPriority="51"/>
-    <w:lsdException w:name="List Table 7 Colorful Accent 3" w:uiPriority="52"/>
-    <w:lsdException w:name="List Table 1 Light Accent 4" w:uiPriority="46"/>
-    <w:lsdException w:name="List Table 2 Accent 4" w:uiPriority="47"/>
-    <w:lsdException w:name="List Table 3 Accent 4" w:uiPriority="48"/>
-    <w:lsdException w:name="List Table 4 Accent 4" w:uiPriority="49"/>
-    <w:lsdException w:name="List Table 5 Dark Accent 4" w:uiPriority="50"/>
-    <w:lsdException w:name="List Table 6 Colorful Accent 4" w:uiPriority="51"/>
-    <w:lsdException w:name="List Table 7 Colorful Accent 4" w:uiPriority="52"/>
-    <w:lsdException w:name="List Table 1 Light Accent 5" w:uiPriority="46"/>
-    <w:lsdException w:name="List Table 2 Accent 5" w:uiPriority="47"/>
-    <w:lsdException w:name="List Table 3 Accent 5" w:uiPriority="48"/>
-    <w:lsdException w:name="List Table 4 Accent 5" w:uiPriority="49"/>
-    <w:lsdException w:name="List Table 5 Dark Accent 5" w:uiPriority="50"/>
-    <w:lsdException w:name="List Table 6 Colorful Accent 5" w:uiPriority="51"/>
-    <w:lsdException w:name="List Table 7 Colorful Accent 5" w:uiPriority="52"/>
-    <w:lsdException w:name="List Table 1 Light Accent 6" w:uiPriority="46"/>
-    <w:lsdException w:name="List Table 2 Accent 6" w:uiPriority="47"/>
-    <w:lsdException w:name="List Table 3 Accent 6" w:uiPriority="48"/>
-    <w:lsdException w:name="List Table 4 Accent 6" w:uiPriority="49"/>
-    <w:lsdException w:name="List Table 5 Dark Accent 6" w:uiPriority="50"/>
-    <w:lsdException w:name="List Table 6 Colorful Accent 6" w:uiPriority="51"/>
-    <w:lsdException w:name="List Table 7 Colorful Accent 6" w:uiPriority="52"/>
+  <w:latentStyles w:defLockedState="0" w:defUIPriority="99" w:defSemiHidden="1" w:defUnhideWhenUsed="1" w:defQFormat="0" w:count="276">
+    <w:lsdException w:name="Normal" w:semiHidden="0" w:uiPriority="0" w:unhideWhenUsed="0" w:qFormat="1"/>
+    <w:lsdException w:name="heading 1" w:semiHidden="0" w:uiPriority="9" w:unhideWhenUsed="0" w:qFormat="1"/>
+    <w:lsdException w:name="heading 2" w:uiPriority="9" w:qFormat="1"/>
+    <w:lsdException w:name="heading 3" w:uiPriority="9" w:qFormat="1"/>
+    <w:lsdException w:name="heading 4" w:uiPriority="9" w:qFormat="1"/>
+    <w:lsdException w:name="heading 5" w:uiPriority="9" w:qFormat="1"/>
+    <w:lsdException w:name="heading 6" w:uiPriority="9" w:qFormat="1"/>
+    <w:lsdException w:name="heading 7" w:uiPriority="9" w:qFormat="1"/>
+    <w:lsdException w:name="heading 8" w:uiPriority="9" w:qFormat="1"/>
+    <w:lsdException w:name="heading 9" w:uiPriority="9" w:qFormat="1"/>
+    <w:lsdException w:name="toc 1" w:uiPriority="39"/>
+    <w:lsdException w:name="toc 2" w:uiPriority="39"/>
+    <w:lsdException w:name="toc 3" w:uiPriority="39"/>
+    <w:lsdException w:name="toc 4" w:uiPriority="39"/>
+    <w:lsdException w:name="toc 5" w:uiPriority="39"/>
+    <w:lsdException w:name="toc 6" w:uiPriority="39"/>
+    <w:lsdException w:name="toc 7" w:uiPriority="39"/>
+    <w:lsdException w:name="toc 8" w:uiPriority="39"/>
+    <w:lsdException w:name="toc 9" w:uiPriority="39"/>
+    <w:lsdException w:name="caption" w:uiPriority="35" w:qFormat="1"/>
+    <w:lsdException w:name="Title" w:semiHidden="0" w:uiPriority="10" w:unhideWhenUsed="0" w:qFormat="1"/>
+    <w:lsdException w:name="Default Paragraph Font" w:uiPriority="1"/>
+    <w:lsdException w:name="Subtitle" w:semiHidden="0" w:uiPriority="11" w:unhideWhenUsed="0" w:qFormat="1"/>
+    <w:lsdException w:name="Strong" w:semiHidden="0" w:uiPriority="22" w:unhideWhenUsed="0" w:qFormat="1"/>
+    <w:lsdException w:name="Emphasis" w:semiHidden="0" w:uiPriority="20" w:unhideWhenUsed="0" w:qFormat="1"/>
+    <w:lsdException w:name="Table Grid" w:semiHidden="0" w:uiPriority="39" w:unhideWhenUsed="0"/>
+    <w:lsdException w:name="Note Level 1" w:semiHidden="0" w:unhideWhenUsed="0"/>
+    <w:lsdException w:name="Note Level 2" w:semiHidden="0" w:unhideWhenUsed="0"/>
+    <w:lsdException w:name="Note Level 3" w:semiHidden="0" w:unhideWhenUsed="0"/>
+    <w:lsdException w:name="Note Level 4" w:semiHidden="0" w:unhideWhenUsed="0"/>
+    <w:lsdException w:name="Note Level 5" w:semiHidden="0" w:unhideWhenUsed="0"/>
+    <w:lsdException w:name="Note Level 6" w:semiHidden="0" w:unhideWhenUsed="0"/>
+    <w:lsdException w:name="Note Level 7" w:semiHidden="0" w:unhideWhenUsed="0"/>
+    <w:lsdException w:name="Note Level 8" w:semiHidden="0" w:unhideWhenUsed="0"/>
+    <w:lsdException w:name="Note Level 9" w:semiHidden="0" w:unhideWhenUsed="0"/>
+    <w:lsdException w:name="Placeholder Text" w:unhideWhenUsed="0"/>
+    <w:lsdException w:name="No Spacing" w:semiHidden="0" w:uiPriority="1" w:unhideWhenUsed="0" w:qFormat="1"/>
+    <w:lsdException w:name="Light Shading" w:semiHidden="0" w:uiPriority="60" w:unhideWhenUsed="0"/>
+    <w:lsdException w:name="Light List" w:semiHidden="0" w:uiPriority="61" w:unhideWhenUsed="0"/>
+    <w:lsdException w:name="Light Grid" w:semiHidden="0" w:uiPriority="62" w:unhideWhenUsed="0"/>
+    <w:lsdException w:name="Medium Shading 1" w:semiHidden="0" w:uiPriority="63" w:unhideWhenUsed="0"/>
+    <w:lsdException w:name="Medium Shading 2" w:semiHidden="0" w:uiPriority="64" w:unhideWhenUsed="0"/>
+    <w:lsdException w:name="Medium List 1" w:semiHidden="0" w:uiPriority="65" w:unhideWhenUsed="0"/>
+    <w:lsdException w:name="Medium List 2" w:semiHidden="0" w:uiPriority="66" w:unhideWhenUsed="0"/>
+    <w:lsdException w:name="Medium Grid 1" w:semiHidden="0" w:uiPriority="67" w:unhideWhenUsed="0"/>
+    <w:lsdException w:name="Medium Grid 2" w:semiHidden="0" w:uiPriority="68" w:unhideWhenUsed="0"/>
+    <w:lsdException w:name="Medium Grid 3" w:semiHidden="0" w:uiPriority="69" w:unhideWhenUsed="0"/>
+    <w:lsdException w:name="Dark List" w:semiHidden="0" w:uiPriority="70" w:unhideWhenUsed="0"/>
+    <w:lsdException w:name="Colorful Shading" w:semiHidden="0" w:uiPriority="71" w:unhideWhenUsed="0"/>
+    <w:lsdException w:name="Colorful List" w:semiHidden="0" w:uiPriority="72" w:unhideWhenUsed="0"/>
+    <w:lsdException w:name="Colorful Grid" w:semiHidden="0" w:uiPriority="73" w:unhideWhenUsed="0"/>
+    <w:lsdException w:name="Light Shading Accent 1" w:semiHidden="0" w:uiPriority="60" w:unhideWhenUsed="0"/>
+    <w:lsdException w:name="Light List Accent 1" w:semiHidden="0" w:uiPriority="61" w:unhideWhenUsed="0"/>
+    <w:lsdException w:name="Light Grid Accent 1" w:semiHidden="0" w:uiPriority="62" w:unhideWhenUsed="0"/>
+    <w:lsdException w:name="Medium Shading 1 Accent 1" w:semiHidden="0" w:uiPriority="63" w:unhideWhenUsed="0"/>
+    <w:lsdException w:name="Medium Shading 2 Accent 1" w:semiHidden="0" w:uiPriority="64" w:unhideWhenUsed="0"/>
+    <w:lsdException w:name="Medium List 1 Accent 1" w:semiHidden="0" w:uiPriority="65" w:unhideWhenUsed="0"/>
+    <w:lsdException w:name="Revision" w:unhideWhenUsed="0"/>
+    <w:lsdException w:name="List Paragraph" w:semiHidden="0" w:uiPriority="34" w:unhideWhenUsed="0" w:qFormat="1"/>
+    <w:lsdException w:name="Quote" w:semiHidden="0" w:uiPriority="29" w:unhideWhenUsed="0" w:qFormat="1"/>
+    <w:lsdException w:name="Intense Quote" w:semiHidden="0" w:uiPriority="30" w:unhideWhenUsed="0" w:qFormat="1"/>
+    <w:lsdException w:name="Medium List 2 Accent 1" w:semiHidden="0" w:uiPriority="66" w:unhideWhenUsed="0"/>
+    <w:lsdException w:name="Medium Grid 1 Accent 1" w:semiHidden="0" w:uiPriority="67" w:unhideWhenUsed="0"/>
+    <w:lsdException w:name="Medium Grid 2 Accent 1" w:semiHidden="0" w:uiPriority="68" w:unhideWhenUsed="0"/>
+    <w:lsdException w:name="Medium Grid 3 Accent 1" w:semiHidden="0" w:uiPriority="69" w:unhideWhenUsed="0"/>
+    <w:lsdException w:name="Dark List Accent 1" w:semiHidden="0" w:uiPriority="70" w:unhideWhenUsed="0"/>
+    <w:lsdException w:name="Colorful Shading Accent 1" w:semiHidden="0" w:uiPriority="71" w:unhideWhenUsed="0"/>
+    <w:lsdException w:name="Colorful List Accent 1" w:semiHidden="0" w:uiPriority="72" w:unhideWhenUsed="0"/>
+    <w:lsdException w:name="Colorful Grid Accent 1" w:semiHidden="0" w:uiPriority="73" w:unhideWhenUsed="0"/>
+    <w:lsdException w:name="Light Shading Accent 2" w:semiHidden="0" w:uiPriority="60" w:unhideWhenUsed="0"/>
+    <w:lsdException w:name="Light List Accent 2" w:semiHidden="0" w:uiPriority="61" w:unhideWhenUsed="0"/>
+    <w:lsdException w:name="Light Grid Accent 2" w:semiHidden="0" w:uiPriority="62" w:unhideWhenUsed="0"/>
+    <w:lsdException w:name="Medium Shading 1 Accent 2" w:semiHidden="0" w:uiPriority="63" w:unhideWhenUsed="0"/>
+    <w:lsdException w:name="Medium Shading 2 Accent 2" w:semiHidden="0" w:uiPriority="64" w:unhideWhenUsed="0"/>
+    <w:lsdException w:name="Medium List 1 Accent 2" w:semiHidden="0" w:uiPriority="65" w:unhideWhenUsed="0"/>
+    <w:lsdException w:name="Medium List 2 Accent 2" w:semiHidden="0" w:uiPriority="66" w:unhideWhenUsed="0"/>
+    <w:lsdException w:name="Medium Grid 1 Accent 2" w:semiHidden="0" w:uiPriority="67" w:unhideWhenUsed="0"/>
+    <w:lsdException w:name="Medium Grid 2 Accent 2" w:semiHidden="0" w:uiPriority="68" w:unhideWhenUsed="0"/>
+    <w:lsdException w:name="Medium Grid 3 Accent 2" w:semiHidden="0" w:uiPriority="69" w:unhideWhenUsed="0"/>
+    <w:lsdException w:name="Dark List Accent 2" w:semiHidden="0" w:uiPriority="70" w:unhideWhenUsed="0"/>
+    <w:lsdException w:name="Colorful Shading Accent 2" w:semiHidden="0" w:uiPriority="71" w:unhideWhenUsed="0"/>
+    <w:lsdException w:name="Colorful List Accent 2" w:semiHidden="0" w:uiPriority="72" w:unhideWhenUsed="0"/>
+    <w:lsdException w:name="Colorful Grid Accent 2" w:semiHidden="0" w:uiPriority="73" w:unhideWhenUsed="0"/>
+    <w:lsdException w:name="Light Shading Accent 3" w:semiHidden="0" w:uiPriority="60" w:unhideWhenUsed="0"/>
+    <w:lsdException w:name="Light List Accent 3" w:semiHidden="0" w:uiPriority="61" w:unhideWhenUsed="0"/>
+    <w:lsdException w:name="Light Grid Accent 3" w:semiHidden="0" w:uiPriority="62" w:unhideWhenUsed="0"/>
+    <w:lsdException w:name="Medium Shading 1 Accent 3" w:semiHidden="0" w:uiPriority="63" w:unhideWhenUsed="0"/>
+    <w:lsdException w:name="Medium Shading 2 Accent 3" w:semiHidden="0" w:uiPriority="64" w:unhideWhenUsed="0"/>
+    <w:lsdException w:name="Medium List 1 Accent 3" w:semiHidden="0" w:uiPriority="65" w:unhideWhenUsed="0"/>
+    <w:lsdException w:name="Medium List 2 Accent 3" w:semiHidden="0" w:uiPriority="66" w:unhideWhenUsed="0"/>
+    <w:lsdException w:name="Medium Grid 1 Accent 3" w:semiHidden="0" w:uiPriority="67" w:unhideWhenUsed="0"/>
+    <w:lsdException w:name="Medium Grid 2 Accent 3" w:semiHidden="0" w:uiPriority="68" w:unhideWhenUsed="0"/>
+    <w:lsdException w:name="Medium Grid 3 Accent 3" w:semiHidden="0" w:uiPriority="69" w:unhideWhenUsed="0"/>
+    <w:lsdException w:name="Dark List Accent 3" w:semiHidden="0" w:uiPriority="70" w:unhideWhenUsed="0"/>
+    <w:lsdException w:name="Colorful Shading Accent 3" w:semiHidden="0" w:uiPriority="71" w:unhideWhenUsed="0"/>
+    <w:lsdException w:name="Colorful List Accent 3" w:semiHidden="0" w:uiPriority="72" w:unhideWhenUsed="0"/>
+    <w:lsdException w:name="Colorful Grid Accent 3" w:semiHidden="0" w:uiPriority="73" w:unhideWhenUsed="0"/>
+    <w:lsdException w:name="Light Shading Accent 4" w:semiHidden="0" w:uiPriority="60" w:unhideWhenUsed="0"/>
+    <w:lsdException w:name="Light List Accent 4" w:semiHidden="0" w:uiPriority="61" w:unhideWhenUsed="0"/>
+    <w:lsdException w:name="Light Grid Accent 4" w:semiHidden="0" w:uiPriority="62" w:unhideWhenUsed="0"/>
+    <w:lsdException w:name="Medium Shading 1 Accent 4" w:semiHidden="0" w:uiPriority="63" w:unhideWhenUsed="0"/>
+    <w:lsdException w:name="Medium Shading 2 Accent 4" w:semiHidden="0" w:uiPriority="64" w:unhideWhenUsed="0"/>
+    <w:lsdException w:name="Medium List 1 Accent 4" w:semiHidden="0" w:uiPriority="65" w:unhideWhenUsed="0"/>
+    <w:lsdException w:name="Medium List 2 Accent 4" w:semiHidden="0" w:uiPriority="66" w:unhideWhenUsed="0"/>
+    <w:lsdException w:name="Medium Grid 1 Accent 4" w:semiHidden="0" w:uiPriority="67" w:unhideWhenUsed="0"/>
+    <w:lsdException w:name="Medium Grid 2 Accent 4" w:semiHidden="0" w:uiPriority="68" w:unhideWhenUsed="0"/>
+    <w:lsdException w:name="Medium Grid 3 Accent 4" w:semiHidden="0" w:uiPriority="69" w:unhideWhenUsed="0"/>
+    <w:lsdException w:name="Dark List Accent 4" w:semiHidden="0" w:uiPriority="70" w:unhideWhenUsed="0"/>
+    <w:lsdException w:name="Colorful Shading Accent 4" w:semiHidden="0" w:uiPriority="71" w:unhideWhenUsed="0"/>
+    <w:lsdException w:name="Colorful List Accent 4" w:semiHidden="0" w:uiPriority="72" w:unhideWhenUsed="0"/>
+    <w:lsdException w:name="Colorful Grid Accent 4" w:semiHidden="0" w:uiPriority="73" w:unhideWhenUsed="0"/>
+    <w:lsdException w:name="Light Shading Accent 5" w:semiHidden="0" w:uiPriority="60" w:unhideWhenUsed="0"/>
+    <w:lsdException w:name="Light List Accent 5" w:semiHidden="0" w:uiPriority="61" w:unhideWhenUsed="0"/>
+    <w:lsdException w:name="Light Grid Accent 5" w:semiHidden="0" w:uiPriority="62" w:unhideWhenUsed="0"/>
+    <w:lsdException w:name="Medium Shading 1 Accent 5" w:semiHidden="0" w:uiPriority="63" w:unhideWhenUsed="0"/>
+    <w:lsdException w:name="Medium Shading 2 Accent 5" w:semiHidden="0" w:uiPriority="64" w:unhideWhenUsed="0"/>
+    <w:lsdException w:name="Medium List 1 Accent 5" w:semiHidden="0" w:uiPriority="65" w:unhideWhenUsed="0"/>
+    <w:lsdException w:name="Medium List 2 Accent 5" w:semiHidden="0" w:uiPriority="66" w:unhideWhenUsed="0"/>
+    <w:lsdException w:name="Medium Grid 1 Accent 5" w:semiHidden="0" w:uiPriority="67" w:unhideWhenUsed="0"/>
+    <w:lsdException w:name="Medium Grid 2 Accent 5" w:semiHidden="0" w:uiPriority="68" w:unhideWhenUsed="0"/>
+    <w:lsdException w:name="Medium Grid 3 Accent 5" w:semiHidden="0" w:uiPriority="69" w:unhideWhenUsed="0"/>
+    <w:lsdException w:name="Dark List Accent 5" w:semiHidden="0" w:uiPriority="70" w:unhideWhenUsed="0"/>
+    <w:lsdException w:name="Colorful Shading Accent 5" w:semiHidden="0" w:uiPriority="71" w:unhideWhenUsed="0"/>
+    <w:lsdException w:name="Colorful List Accent 5" w:semiHidden="0" w:uiPriority="72" w:unhideWhenUsed="0"/>
+    <w:lsdException w:name="Colorful Grid Accent 5" w:semiHidden="0" w:uiPriority="73" w:unhideWhenUsed="0"/>
+    <w:lsdException w:name="Light Shading Accent 6" w:semiHidden="0" w:uiPriority="60" w:unhideWhenUsed="0"/>
+    <w:lsdException w:name="Light List Accent 6" w:semiHidden="0" w:uiPriority="61" w:unhideWhenUsed="0"/>
+    <w:lsdException w:name="Light Grid Accent 6" w:semiHidden="0" w:uiPriority="62" w:unhideWhenUsed="0"/>
+    <w:lsdException w:name="Medium Shading 1 Accent 6" w:semiHidden="0" w:uiPriority="63" w:unhideWhenUsed="0"/>
+    <w:lsdException w:name="Medium Shading 2 Accent 6" w:semiHidden="0" w:uiPriority="64" w:unhideWhenUsed="0"/>
+    <w:lsdException w:name="Medium List 1 Accent 6" w:semiHidden="0" w:uiPriority="65" w:unhideWhenUsed="0"/>
+    <w:lsdException w:name="Medium List 2 Accent 6" w:semiHidden="0" w:uiPriority="66" w:unhideWhenUsed="0"/>
+    <w:lsdException w:name="Medium Grid 1 Accent 6" w:semiHidden="0" w:uiPriority="67" w:unhideWhenUsed="0"/>
+    <w:lsdException w:name="Medium Grid 2 Accent 6" w:semiHidden="0" w:uiPriority="68" w:unhideWhenUsed="0"/>
+    <w:lsdException w:name="Medium Grid 3 Accent 6" w:semiHidden="0" w:uiPriority="69" w:unhideWhenUsed="0"/>
+    <w:lsdException w:name="Dark List Accent 6" w:semiHidden="0" w:uiPriority="70" w:unhideWhenUsed="0"/>
+    <w:lsdException w:name="Colorful Shading Accent 6" w:semiHidden="0" w:uiPriority="71" w:unhideWhenUsed="0"/>
+    <w:lsdException w:name="Colorful List Accent 6" w:semiHidden="0" w:uiPriority="72" w:unhideWhenUsed="0"/>
+    <w:lsdException w:name="Colorful Grid Accent 6" w:semiHidden="0" w:uiPriority="73" w:unhideWhenUsed="0"/>
+    <w:lsdException w:name="Subtle Emphasis" w:semiHidden="0" w:uiPriority="19" w:unhideWhenUsed="0" w:qFormat="1"/>
+    <w:lsdException w:name="Intense Emphasis" w:semiHidden="0" w:uiPriority="21" w:unhideWhenUsed="0" w:qFormat="1"/>
+    <w:lsdException w:name="Subtle Reference" w:semiHidden="0" w:uiPriority="31" w:unhideWhenUsed="0" w:qFormat="1"/>
+    <w:lsdException w:name="Intense Reference" w:semiHidden="0" w:uiPriority="32" w:unhideWhenUsed="0" w:qFormat="1"/>
+    <w:lsdException w:name="Book Title" w:semiHidden="0" w:uiPriority="33" w:unhideWhenUsed="0" w:qFormat="1"/>
+    <w:lsdException w:name="Bibliography" w:uiPriority="37"/>
+    <w:lsdException w:name="TOC Heading" w:uiPriority="39" w:qFormat="1"/>
   </w:latentStyles>
   <w:style w:type="paragraph" w:default="1" w:styleId="Normal">
     <w:name w:val="Normal"/>
@@ -10909,6 +11984,306 @@
       <w:ind w:left="720"/>
       <w:contextualSpacing/>
     </w:pPr>
+  </w:style>
+  <w:style w:type="paragraph" w:styleId="BalloonText">
+    <w:name w:val="Balloon Text"/>
+    <w:basedOn w:val="Normal"/>
+    <w:link w:val="BalloonTextChar"/>
+    <w:uiPriority w:val="99"/>
+    <w:semiHidden/>
+    <w:unhideWhenUsed/>
+    <w:rsid w:val="003073C1"/>
+    <w:pPr>
+      <w:spacing w:after="0" w:line="240" w:lineRule="auto"/>
+    </w:pPr>
+    <w:rPr>
+      <w:rFonts w:ascii="Lucida Grande" w:hAnsi="Lucida Grande"/>
+      <w:sz w:val="18"/>
+      <w:szCs w:val="18"/>
+    </w:rPr>
+  </w:style>
+  <w:style w:type="character" w:customStyle="1" w:styleId="BalloonTextChar">
+    <w:name w:val="Balloon Text Char"/>
+    <w:basedOn w:val="DefaultParagraphFont"/>
+    <w:link w:val="BalloonText"/>
+    <w:uiPriority w:val="99"/>
+    <w:semiHidden/>
+    <w:rsid w:val="003073C1"/>
+    <w:rPr>
+      <w:rFonts w:ascii="Lucida Grande" w:hAnsi="Lucida Grande"/>
+      <w:sz w:val="18"/>
+      <w:szCs w:val="18"/>
+    </w:rPr>
+  </w:style>
+  <w:style w:type="paragraph" w:styleId="NormalWeb">
+    <w:name w:val="Normal (Web)"/>
+    <w:basedOn w:val="Normal"/>
+    <w:uiPriority w:val="99"/>
+    <w:unhideWhenUsed/>
+    <w:rsid w:val="003073C1"/>
+    <w:pPr>
+      <w:spacing w:before="100" w:beforeAutospacing="1" w:after="100" w:afterAutospacing="1" w:line="240" w:lineRule="auto"/>
+    </w:pPr>
+    <w:rPr>
+      <w:rFonts w:ascii="Times" w:hAnsi="Times" w:cs="Times New Roman"/>
+      <w:sz w:val="20"/>
+      <w:szCs w:val="20"/>
+    </w:rPr>
+  </w:style>
+</w:styles>
+</file>
+
+<file path=word/stylesWithEffects.xml><?xml version="1.0" encoding="utf-8"?>
+<w:styles xmlns:wpc="http://schemas.microsoft.com/office/word/2010/wordprocessingCanvas" xmlns:mo="http://schemas.microsoft.com/office/mac/office/2008/main" xmlns:mc="http://schemas.openxmlformats.org/markup-compatibility/2006" xmlns:mv="urn:schemas-microsoft-com:mac:vml" xmlns:o="urn:schemas-microsoft-com:office:office" xmlns:r="http://schemas.openxmlformats.org/officeDocument/2006/relationships" xmlns:m="http://schemas.openxmlformats.org/officeDocument/2006/math" xmlns:v="urn:schemas-microsoft-com:vml" xmlns:wp14="http://schemas.microsoft.com/office/word/2010/wordprocessingDrawing" xmlns:wp="http://schemas.openxmlformats.org/drawingml/2006/wordprocessingDrawing" xmlns:w10="urn:schemas-microsoft-com:office:word" xmlns:w="http://schemas.openxmlformats.org/wordprocessingml/2006/main" xmlns:w14="http://schemas.microsoft.com/office/word/2010/wordml" xmlns:wpg="http://schemas.microsoft.com/office/word/2010/wordprocessingGroup" xmlns:wpi="http://schemas.microsoft.com/office/word/2010/wordprocessingInk" xmlns:wne="http://schemas.microsoft.com/office/word/2006/wordml" xmlns:wps="http://schemas.microsoft.com/office/word/2010/wordprocessingShape" mc:Ignorable="w14 wp14">
+  <w:docDefaults>
+    <w:rPrDefault>
+      <w:rPr>
+        <w:rFonts w:asciiTheme="minorHAnsi" w:eastAsiaTheme="minorHAnsi" w:hAnsiTheme="minorHAnsi" w:cstheme="minorBidi"/>
+        <w:sz w:val="22"/>
+        <w:szCs w:val="22"/>
+        <w:lang w:val="en-US" w:eastAsia="en-US" w:bidi="ar-SA"/>
+      </w:rPr>
+    </w:rPrDefault>
+    <w:pPrDefault>
+      <w:pPr>
+        <w:spacing w:after="160" w:line="259" w:lineRule="auto"/>
+      </w:pPr>
+    </w:pPrDefault>
+  </w:docDefaults>
+  <w:latentStyles w:defLockedState="0" w:defUIPriority="99" w:defSemiHidden="1" w:defUnhideWhenUsed="1" w:defQFormat="0" w:count="276">
+    <w:lsdException w:name="Normal" w:semiHidden="0" w:uiPriority="0" w:unhideWhenUsed="0" w:qFormat="1"/>
+    <w:lsdException w:name="heading 1" w:semiHidden="0" w:uiPriority="9" w:unhideWhenUsed="0" w:qFormat="1"/>
+    <w:lsdException w:name="heading 2" w:uiPriority="9" w:qFormat="1"/>
+    <w:lsdException w:name="heading 3" w:uiPriority="9" w:qFormat="1"/>
+    <w:lsdException w:name="heading 4" w:uiPriority="9" w:qFormat="1"/>
+    <w:lsdException w:name="heading 5" w:uiPriority="9" w:qFormat="1"/>
+    <w:lsdException w:name="heading 6" w:uiPriority="9" w:qFormat="1"/>
+    <w:lsdException w:name="heading 7" w:uiPriority="9" w:qFormat="1"/>
+    <w:lsdException w:name="heading 8" w:uiPriority="9" w:qFormat="1"/>
+    <w:lsdException w:name="heading 9" w:uiPriority="9" w:qFormat="1"/>
+    <w:lsdException w:name="toc 1" w:uiPriority="39"/>
+    <w:lsdException w:name="toc 2" w:uiPriority="39"/>
+    <w:lsdException w:name="toc 3" w:uiPriority="39"/>
+    <w:lsdException w:name="toc 4" w:uiPriority="39"/>
+    <w:lsdException w:name="toc 5" w:uiPriority="39"/>
+    <w:lsdException w:name="toc 6" w:uiPriority="39"/>
+    <w:lsdException w:name="toc 7" w:uiPriority="39"/>
+    <w:lsdException w:name="toc 8" w:uiPriority="39"/>
+    <w:lsdException w:name="toc 9" w:uiPriority="39"/>
+    <w:lsdException w:name="caption" w:uiPriority="35" w:qFormat="1"/>
+    <w:lsdException w:name="Title" w:semiHidden="0" w:uiPriority="10" w:unhideWhenUsed="0" w:qFormat="1"/>
+    <w:lsdException w:name="Default Paragraph Font" w:uiPriority="1"/>
+    <w:lsdException w:name="Subtitle" w:semiHidden="0" w:uiPriority="11" w:unhideWhenUsed="0" w:qFormat="1"/>
+    <w:lsdException w:name="Strong" w:semiHidden="0" w:uiPriority="22" w:unhideWhenUsed="0" w:qFormat="1"/>
+    <w:lsdException w:name="Emphasis" w:semiHidden="0" w:uiPriority="20" w:unhideWhenUsed="0" w:qFormat="1"/>
+    <w:lsdException w:name="Table Grid" w:semiHidden="0" w:uiPriority="39" w:unhideWhenUsed="0"/>
+    <w:lsdException w:name="Note Level 1" w:semiHidden="0" w:unhideWhenUsed="0"/>
+    <w:lsdException w:name="Note Level 2" w:semiHidden="0" w:unhideWhenUsed="0"/>
+    <w:lsdException w:name="Note Level 3" w:semiHidden="0" w:unhideWhenUsed="0"/>
+    <w:lsdException w:name="Note Level 4" w:semiHidden="0" w:unhideWhenUsed="0"/>
+    <w:lsdException w:name="Note Level 5" w:semiHidden="0" w:unhideWhenUsed="0"/>
+    <w:lsdException w:name="Note Level 6" w:semiHidden="0" w:unhideWhenUsed="0"/>
+    <w:lsdException w:name="Note Level 7" w:semiHidden="0" w:unhideWhenUsed="0"/>
+    <w:lsdException w:name="Note Level 8" w:semiHidden="0" w:unhideWhenUsed="0"/>
+    <w:lsdException w:name="Note Level 9" w:semiHidden="0" w:unhideWhenUsed="0"/>
+    <w:lsdException w:name="Placeholder Text" w:unhideWhenUsed="0"/>
+    <w:lsdException w:name="No Spacing" w:semiHidden="0" w:uiPriority="1" w:unhideWhenUsed="0" w:qFormat="1"/>
+    <w:lsdException w:name="Light Shading" w:semiHidden="0" w:uiPriority="60" w:unhideWhenUsed="0"/>
+    <w:lsdException w:name="Light List" w:semiHidden="0" w:uiPriority="61" w:unhideWhenUsed="0"/>
+    <w:lsdException w:name="Light Grid" w:semiHidden="0" w:uiPriority="62" w:unhideWhenUsed="0"/>
+    <w:lsdException w:name="Medium Shading 1" w:semiHidden="0" w:uiPriority="63" w:unhideWhenUsed="0"/>
+    <w:lsdException w:name="Medium Shading 2" w:semiHidden="0" w:uiPriority="64" w:unhideWhenUsed="0"/>
+    <w:lsdException w:name="Medium List 1" w:semiHidden="0" w:uiPriority="65" w:unhideWhenUsed="0"/>
+    <w:lsdException w:name="Medium List 2" w:semiHidden="0" w:uiPriority="66" w:unhideWhenUsed="0"/>
+    <w:lsdException w:name="Medium Grid 1" w:semiHidden="0" w:uiPriority="67" w:unhideWhenUsed="0"/>
+    <w:lsdException w:name="Medium Grid 2" w:semiHidden="0" w:uiPriority="68" w:unhideWhenUsed="0"/>
+    <w:lsdException w:name="Medium Grid 3" w:semiHidden="0" w:uiPriority="69" w:unhideWhenUsed="0"/>
+    <w:lsdException w:name="Dark List" w:semiHidden="0" w:uiPriority="70" w:unhideWhenUsed="0"/>
+    <w:lsdException w:name="Colorful Shading" w:semiHidden="0" w:uiPriority="71" w:unhideWhenUsed="0"/>
+    <w:lsdException w:name="Colorful List" w:semiHidden="0" w:uiPriority="72" w:unhideWhenUsed="0"/>
+    <w:lsdException w:name="Colorful Grid" w:semiHidden="0" w:uiPriority="73" w:unhideWhenUsed="0"/>
+    <w:lsdException w:name="Light Shading Accent 1" w:semiHidden="0" w:uiPriority="60" w:unhideWhenUsed="0"/>
+    <w:lsdException w:name="Light List Accent 1" w:semiHidden="0" w:uiPriority="61" w:unhideWhenUsed="0"/>
+    <w:lsdException w:name="Light Grid Accent 1" w:semiHidden="0" w:uiPriority="62" w:unhideWhenUsed="0"/>
+    <w:lsdException w:name="Medium Shading 1 Accent 1" w:semiHidden="0" w:uiPriority="63" w:unhideWhenUsed="0"/>
+    <w:lsdException w:name="Medium Shading 2 Accent 1" w:semiHidden="0" w:uiPriority="64" w:unhideWhenUsed="0"/>
+    <w:lsdException w:name="Medium List 1 Accent 1" w:semiHidden="0" w:uiPriority="65" w:unhideWhenUsed="0"/>
+    <w:lsdException w:name="Revision" w:unhideWhenUsed="0"/>
+    <w:lsdException w:name="List Paragraph" w:semiHidden="0" w:uiPriority="34" w:unhideWhenUsed="0" w:qFormat="1"/>
+    <w:lsdException w:name="Quote" w:semiHidden="0" w:uiPriority="29" w:unhideWhenUsed="0" w:qFormat="1"/>
+    <w:lsdException w:name="Intense Quote" w:semiHidden="0" w:uiPriority="30" w:unhideWhenUsed="0" w:qFormat="1"/>
+    <w:lsdException w:name="Medium List 2 Accent 1" w:semiHidden="0" w:uiPriority="66" w:unhideWhenUsed="0"/>
+    <w:lsdException w:name="Medium Grid 1 Accent 1" w:semiHidden="0" w:uiPriority="67" w:unhideWhenUsed="0"/>
+    <w:lsdException w:name="Medium Grid 2 Accent 1" w:semiHidden="0" w:uiPriority="68" w:unhideWhenUsed="0"/>
+    <w:lsdException w:name="Medium Grid 3 Accent 1" w:semiHidden="0" w:uiPriority="69" w:unhideWhenUsed="0"/>
+    <w:lsdException w:name="Dark List Accent 1" w:semiHidden="0" w:uiPriority="70" w:unhideWhenUsed="0"/>
+    <w:lsdException w:name="Colorful Shading Accent 1" w:semiHidden="0" w:uiPriority="71" w:unhideWhenUsed="0"/>
+    <w:lsdException w:name="Colorful List Accent 1" w:semiHidden="0" w:uiPriority="72" w:unhideWhenUsed="0"/>
+    <w:lsdException w:name="Colorful Grid Accent 1" w:semiHidden="0" w:uiPriority="73" w:unhideWhenUsed="0"/>
+    <w:lsdException w:name="Light Shading Accent 2" w:semiHidden="0" w:uiPriority="60" w:unhideWhenUsed="0"/>
+    <w:lsdException w:name="Light List Accent 2" w:semiHidden="0" w:uiPriority="61" w:unhideWhenUsed="0"/>
+    <w:lsdException w:name="Light Grid Accent 2" w:semiHidden="0" w:uiPriority="62" w:unhideWhenUsed="0"/>
+    <w:lsdException w:name="Medium Shading 1 Accent 2" w:semiHidden="0" w:uiPriority="63" w:unhideWhenUsed="0"/>
+    <w:lsdException w:name="Medium Shading 2 Accent 2" w:semiHidden="0" w:uiPriority="64" w:unhideWhenUsed="0"/>
+    <w:lsdException w:name="Medium List 1 Accent 2" w:semiHidden="0" w:uiPriority="65" w:unhideWhenUsed="0"/>
+    <w:lsdException w:name="Medium List 2 Accent 2" w:semiHidden="0" w:uiPriority="66" w:unhideWhenUsed="0"/>
+    <w:lsdException w:name="Medium Grid 1 Accent 2" w:semiHidden="0" w:uiPriority="67" w:unhideWhenUsed="0"/>
+    <w:lsdException w:name="Medium Grid 2 Accent 2" w:semiHidden="0" w:uiPriority="68" w:unhideWhenUsed="0"/>
+    <w:lsdException w:name="Medium Grid 3 Accent 2" w:semiHidden="0" w:uiPriority="69" w:unhideWhenUsed="0"/>
+    <w:lsdException w:name="Dark List Accent 2" w:semiHidden="0" w:uiPriority="70" w:unhideWhenUsed="0"/>
+    <w:lsdException w:name="Colorful Shading Accent 2" w:semiHidden="0" w:uiPriority="71" w:unhideWhenUsed="0"/>
+    <w:lsdException w:name="Colorful List Accent 2" w:semiHidden="0" w:uiPriority="72" w:unhideWhenUsed="0"/>
+    <w:lsdException w:name="Colorful Grid Accent 2" w:semiHidden="0" w:uiPriority="73" w:unhideWhenUsed="0"/>
+    <w:lsdException w:name="Light Shading Accent 3" w:semiHidden="0" w:uiPriority="60" w:unhideWhenUsed="0"/>
+    <w:lsdException w:name="Light List Accent 3" w:semiHidden="0" w:uiPriority="61" w:unhideWhenUsed="0"/>
+    <w:lsdException w:name="Light Grid Accent 3" w:semiHidden="0" w:uiPriority="62" w:unhideWhenUsed="0"/>
+    <w:lsdException w:name="Medium Shading 1 Accent 3" w:semiHidden="0" w:uiPriority="63" w:unhideWhenUsed="0"/>
+    <w:lsdException w:name="Medium Shading 2 Accent 3" w:semiHidden="0" w:uiPriority="64" w:unhideWhenUsed="0"/>
+    <w:lsdException w:name="Medium List 1 Accent 3" w:semiHidden="0" w:uiPriority="65" w:unhideWhenUsed="0"/>
+    <w:lsdException w:name="Medium List 2 Accent 3" w:semiHidden="0" w:uiPriority="66" w:unhideWhenUsed="0"/>
+    <w:lsdException w:name="Medium Grid 1 Accent 3" w:semiHidden="0" w:uiPriority="67" w:unhideWhenUsed="0"/>
+    <w:lsdException w:name="Medium Grid 2 Accent 3" w:semiHidden="0" w:uiPriority="68" w:unhideWhenUsed="0"/>
+    <w:lsdException w:name="Medium Grid 3 Accent 3" w:semiHidden="0" w:uiPriority="69" w:unhideWhenUsed="0"/>
+    <w:lsdException w:name="Dark List Accent 3" w:semiHidden="0" w:uiPriority="70" w:unhideWhenUsed="0"/>
+    <w:lsdException w:name="Colorful Shading Accent 3" w:semiHidden="0" w:uiPriority="71" w:unhideWhenUsed="0"/>
+    <w:lsdException w:name="Colorful List Accent 3" w:semiHidden="0" w:uiPriority="72" w:unhideWhenUsed="0"/>
+    <w:lsdException w:name="Colorful Grid Accent 3" w:semiHidden="0" w:uiPriority="73" w:unhideWhenUsed="0"/>
+    <w:lsdException w:name="Light Shading Accent 4" w:semiHidden="0" w:uiPriority="60" w:unhideWhenUsed="0"/>
+    <w:lsdException w:name="Light List Accent 4" w:semiHidden="0" w:uiPriority="61" w:unhideWhenUsed="0"/>
+    <w:lsdException w:name="Light Grid Accent 4" w:semiHidden="0" w:uiPriority="62" w:unhideWhenUsed="0"/>
+    <w:lsdException w:name="Medium Shading 1 Accent 4" w:semiHidden="0" w:uiPriority="63" w:unhideWhenUsed="0"/>
+    <w:lsdException w:name="Medium Shading 2 Accent 4" w:semiHidden="0" w:uiPriority="64" w:unhideWhenUsed="0"/>
+    <w:lsdException w:name="Medium List 1 Accent 4" w:semiHidden="0" w:uiPriority="65" w:unhideWhenUsed="0"/>
+    <w:lsdException w:name="Medium List 2 Accent 4" w:semiHidden="0" w:uiPriority="66" w:unhideWhenUsed="0"/>
+    <w:lsdException w:name="Medium Grid 1 Accent 4" w:semiHidden="0" w:uiPriority="67" w:unhideWhenUsed="0"/>
+    <w:lsdException w:name="Medium Grid 2 Accent 4" w:semiHidden="0" w:uiPriority="68" w:unhideWhenUsed="0"/>
+    <w:lsdException w:name="Medium Grid 3 Accent 4" w:semiHidden="0" w:uiPriority="69" w:unhideWhenUsed="0"/>
+    <w:lsdException w:name="Dark List Accent 4" w:semiHidden="0" w:uiPriority="70" w:unhideWhenUsed="0"/>
+    <w:lsdException w:name="Colorful Shading Accent 4" w:semiHidden="0" w:uiPriority="71" w:unhideWhenUsed="0"/>
+    <w:lsdException w:name="Colorful List Accent 4" w:semiHidden="0" w:uiPriority="72" w:unhideWhenUsed="0"/>
+    <w:lsdException w:name="Colorful Grid Accent 4" w:semiHidden="0" w:uiPriority="73" w:unhideWhenUsed="0"/>
+    <w:lsdException w:name="Light Shading Accent 5" w:semiHidden="0" w:uiPriority="60" w:unhideWhenUsed="0"/>
+    <w:lsdException w:name="Light List Accent 5" w:semiHidden="0" w:uiPriority="61" w:unhideWhenUsed="0"/>
+    <w:lsdException w:name="Light Grid Accent 5" w:semiHidden="0" w:uiPriority="62" w:unhideWhenUsed="0"/>
+    <w:lsdException w:name="Medium Shading 1 Accent 5" w:semiHidden="0" w:uiPriority="63" w:unhideWhenUsed="0"/>
+    <w:lsdException w:name="Medium Shading 2 Accent 5" w:semiHidden="0" w:uiPriority="64" w:unhideWhenUsed="0"/>
+    <w:lsdException w:name="Medium List 1 Accent 5" w:semiHidden="0" w:uiPriority="65" w:unhideWhenUsed="0"/>
+    <w:lsdException w:name="Medium List 2 Accent 5" w:semiHidden="0" w:uiPriority="66" w:unhideWhenUsed="0"/>
+    <w:lsdException w:name="Medium Grid 1 Accent 5" w:semiHidden="0" w:uiPriority="67" w:unhideWhenUsed="0"/>
+    <w:lsdException w:name="Medium Grid 2 Accent 5" w:semiHidden="0" w:uiPriority="68" w:unhideWhenUsed="0"/>
+    <w:lsdException w:name="Medium Grid 3 Accent 5" w:semiHidden="0" w:uiPriority="69" w:unhideWhenUsed="0"/>
+    <w:lsdException w:name="Dark List Accent 5" w:semiHidden="0" w:uiPriority="70" w:unhideWhenUsed="0"/>
+    <w:lsdException w:name="Colorful Shading Accent 5" w:semiHidden="0" w:uiPriority="71" w:unhideWhenUsed="0"/>
+    <w:lsdException w:name="Colorful List Accent 5" w:semiHidden="0" w:uiPriority="72" w:unhideWhenUsed="0"/>
+    <w:lsdException w:name="Colorful Grid Accent 5" w:semiHidden="0" w:uiPriority="73" w:unhideWhenUsed="0"/>
+    <w:lsdException w:name="Light Shading Accent 6" w:semiHidden="0" w:uiPriority="60" w:unhideWhenUsed="0"/>
+    <w:lsdException w:name="Light List Accent 6" w:semiHidden="0" w:uiPriority="61" w:unhideWhenUsed="0"/>
+    <w:lsdException w:name="Light Grid Accent 6" w:semiHidden="0" w:uiPriority="62" w:unhideWhenUsed="0"/>
+    <w:lsdException w:name="Medium Shading 1 Accent 6" w:semiHidden="0" w:uiPriority="63" w:unhideWhenUsed="0"/>
+    <w:lsdException w:name="Medium Shading 2 Accent 6" w:semiHidden="0" w:uiPriority="64" w:unhideWhenUsed="0"/>
+    <w:lsdException w:name="Medium List 1 Accent 6" w:semiHidden="0" w:uiPriority="65" w:unhideWhenUsed="0"/>
+    <w:lsdException w:name="Medium List 2 Accent 6" w:semiHidden="0" w:uiPriority="66" w:unhideWhenUsed="0"/>
+    <w:lsdException w:name="Medium Grid 1 Accent 6" w:semiHidden="0" w:uiPriority="67" w:unhideWhenUsed="0"/>
+    <w:lsdException w:name="Medium Grid 2 Accent 6" w:semiHidden="0" w:uiPriority="68" w:unhideWhenUsed="0"/>
+    <w:lsdException w:name="Medium Grid 3 Accent 6" w:semiHidden="0" w:uiPriority="69" w:unhideWhenUsed="0"/>
+    <w:lsdException w:name="Dark List Accent 6" w:semiHidden="0" w:uiPriority="70" w:unhideWhenUsed="0"/>
+    <w:lsdException w:name="Colorful Shading Accent 6" w:semiHidden="0" w:uiPriority="71" w:unhideWhenUsed="0"/>
+    <w:lsdException w:name="Colorful List Accent 6" w:semiHidden="0" w:uiPriority="72" w:unhideWhenUsed="0"/>
+    <w:lsdException w:name="Colorful Grid Accent 6" w:semiHidden="0" w:uiPriority="73" w:unhideWhenUsed="0"/>
+    <w:lsdException w:name="Subtle Emphasis" w:semiHidden="0" w:uiPriority="19" w:unhideWhenUsed="0" w:qFormat="1"/>
+    <w:lsdException w:name="Intense Emphasis" w:semiHidden="0" w:uiPriority="21" w:unhideWhenUsed="0" w:qFormat="1"/>
+    <w:lsdException w:name="Subtle Reference" w:semiHidden="0" w:uiPriority="31" w:unhideWhenUsed="0" w:qFormat="1"/>
+    <w:lsdException w:name="Intense Reference" w:semiHidden="0" w:uiPriority="32" w:unhideWhenUsed="0" w:qFormat="1"/>
+    <w:lsdException w:name="Book Title" w:semiHidden="0" w:uiPriority="33" w:unhideWhenUsed="0" w:qFormat="1"/>
+    <w:lsdException w:name="Bibliography" w:uiPriority="37"/>
+    <w:lsdException w:name="TOC Heading" w:uiPriority="39" w:qFormat="1"/>
+  </w:latentStyles>
+  <w:style w:type="paragraph" w:default="1" w:styleId="Normal">
+    <w:name w:val="Normal"/>
+    <w:qFormat/>
+  </w:style>
+  <w:style w:type="character" w:default="1" w:styleId="DefaultParagraphFont">
+    <w:name w:val="Default Paragraph Font"/>
+    <w:uiPriority w:val="1"/>
+    <w:semiHidden/>
+    <w:unhideWhenUsed/>
+  </w:style>
+  <w:style w:type="table" w:default="1" w:styleId="TableNormal">
+    <w:name w:val="Normal Table"/>
+    <w:uiPriority w:val="99"/>
+    <w:semiHidden/>
+    <w:unhideWhenUsed/>
+    <w:tblPr>
+      <w:tblInd w:w="0" w:type="dxa"/>
+      <w:tblCellMar>
+        <w:top w:w="0" w:type="dxa"/>
+        <w:left w:w="108" w:type="dxa"/>
+        <w:bottom w:w="0" w:type="dxa"/>
+        <w:right w:w="108" w:type="dxa"/>
+      </w:tblCellMar>
+    </w:tblPr>
+  </w:style>
+  <w:style w:type="numbering" w:default="1" w:styleId="NoList">
+    <w:name w:val="No List"/>
+    <w:uiPriority w:val="99"/>
+    <w:semiHidden/>
+    <w:unhideWhenUsed/>
+  </w:style>
+  <w:style w:type="paragraph" w:styleId="ListParagraph">
+    <w:name w:val="List Paragraph"/>
+    <w:basedOn w:val="Normal"/>
+    <w:uiPriority w:val="34"/>
+    <w:qFormat/>
+    <w:rsid w:val="00836C9D"/>
+    <w:pPr>
+      <w:ind w:left="720"/>
+      <w:contextualSpacing/>
+    </w:pPr>
+  </w:style>
+  <w:style w:type="paragraph" w:styleId="BalloonText">
+    <w:name w:val="Balloon Text"/>
+    <w:basedOn w:val="Normal"/>
+    <w:link w:val="BalloonTextChar"/>
+    <w:uiPriority w:val="99"/>
+    <w:semiHidden/>
+    <w:unhideWhenUsed/>
+    <w:rsid w:val="003073C1"/>
+    <w:pPr>
+      <w:spacing w:after="0" w:line="240" w:lineRule="auto"/>
+    </w:pPr>
+    <w:rPr>
+      <w:rFonts w:ascii="Lucida Grande" w:hAnsi="Lucida Grande"/>
+      <w:sz w:val="18"/>
+      <w:szCs w:val="18"/>
+    </w:rPr>
+  </w:style>
+  <w:style w:type="character" w:customStyle="1" w:styleId="BalloonTextChar">
+    <w:name w:val="Balloon Text Char"/>
+    <w:basedOn w:val="DefaultParagraphFont"/>
+    <w:link w:val="BalloonText"/>
+    <w:uiPriority w:val="99"/>
+    <w:semiHidden/>
+    <w:rsid w:val="003073C1"/>
+    <w:rPr>
+      <w:rFonts w:ascii="Lucida Grande" w:hAnsi="Lucida Grande"/>
+      <w:sz w:val="18"/>
+      <w:szCs w:val="18"/>
+    </w:rPr>
+  </w:style>
+  <w:style w:type="paragraph" w:styleId="NormalWeb">
+    <w:name w:val="Normal (Web)"/>
+    <w:basedOn w:val="Normal"/>
+    <w:uiPriority w:val="99"/>
+    <w:unhideWhenUsed/>
+    <w:rsid w:val="003073C1"/>
+    <w:pPr>
+      <w:spacing w:before="100" w:beforeAutospacing="1" w:after="100" w:afterAutospacing="1" w:line="240" w:lineRule="auto"/>
+    </w:pPr>
+    <w:rPr>
+      <w:rFonts w:ascii="Times" w:hAnsi="Times" w:cs="Times New Roman"/>
+      <w:sz w:val="20"/>
+      <w:szCs w:val="20"/>
+    </w:rPr>
   </w:style>
 </w:styles>
 </file>
@@ -10956,7 +12331,7 @@
     </a:clrScheme>
     <a:fontScheme name="Office">
       <a:majorFont>
-        <a:latin typeface="Calibri Light" panose="020F0302020204030204"/>
+        <a:latin typeface="Calibri Light"/>
         <a:ea typeface=""/>
         <a:cs typeface=""/>
         <a:font script="Jpan" typeface="ＭＳ ゴシック"/>
@@ -10991,7 +12366,7 @@
         <a:font script="Geor" typeface="Sylfaen"/>
       </a:majorFont>
       <a:minorFont>
-        <a:latin typeface="Calibri" panose="020F0502020204030204"/>
+        <a:latin typeface="Calibri"/>
         <a:ea typeface=""/>
         <a:cs typeface=""/>
         <a:font script="Jpan" typeface="ＭＳ 明朝"/>
@@ -11168,7 +12543,7 @@
   <a:extraClrSchemeLst/>
   <a:extLst>
     <a:ext uri="{05A4C25C-085E-4340-85A3-A5531E510DB2}">
-      <thm15:themeFamily xmlns:thm15="http://schemas.microsoft.com/office/thememl/2012/main" name="Office Theme" id="{62F939B6-93AF-4DB8-9C6B-D6C7DFDC589F}" vid="{4A3C46E8-61CC-4603-A589-7422A47A8E4A}"/>
+      <thm15:themeFamily xmlns="" xmlns:thm15="http://schemas.microsoft.com/office/thememl/2012/main" name="Office Theme" id="{62F939B6-93AF-4DB8-9C6B-D6C7DFDC589F}" vid="{4A3C46E8-61CC-4603-A589-7422A47A8E4A}"/>
     </a:ext>
   </a:extLst>
 </a:theme>

</xml_diff>